<commit_message>
master: upload 6 documents (5 for PA4, 1 for UI Prototype), 1 zip file modified: SAD for PA4, Weekly scrum meetings
</commit_message>
<xml_diff>
--- a/docs/analysis and design/Software Architecture Document.docx
+++ b/docs/analysis and design/Software Architecture Document.docx
@@ -84,7 +84,7 @@
           <w:szCs w:val="28"/>
           <w:rtl w:val="0"/>
         </w:rPr>
-        <w:t xml:space="preserve">Version &lt;1.0&gt;</w:t>
+        <w:t xml:space="preserve">Version &lt;1.1&gt;</w:t>
       </w:r>
       <w:r>
         <w:rPr>
@@ -644,39 +644,8 @@
               <w:rPr>
                 <w:rtl w:val="0"/>
               </w:rPr>
+              <w:t xml:space="preserve">06/12/23</w:t>
             </w:r>
-          </w:p>
-        </w:tc>
-        <w:tc>
-          <w:tcPr/>
-          <w:p>
-            <w:pPr>
-              <w:keepNext w:val="0"/>
-              <w:keepLines w:val="1"/>
-              <w:widowControl w:val="0"/>
-              <w:pBdr>
-                <w:top w:space="0" w:sz="0" w:val="nil"/>
-                <w:left w:space="0" w:sz="0" w:val="nil"/>
-                <w:bottom w:space="0" w:sz="0" w:val="nil"/>
-                <w:right w:space="0" w:sz="0" w:val="nil"/>
-                <w:between w:space="0" w:sz="0" w:val="nil"/>
-              </w:pBdr>
-              <w:shd w:fill="auto" w:val="clear"/>
-              <w:spacing w:after="120" w:before="0" w:line="240" w:lineRule="auto"/>
-              <w:ind w:left="0" w:right="0" w:firstLine="0"/>
-              <w:jc w:val="left"/>
-              <w:rPr>
-                <w:i w:val="0"/>
-                <w:smallCaps w:val="0"/>
-                <w:strike w:val="0"/>
-                <w:color w:val="000000"/>
-                <w:sz w:val="20"/>
-                <w:szCs w:val="20"/>
-                <w:u w:val="none"/>
-                <w:shd w:fill="auto" w:val="clear"/>
-                <w:vertAlign w:val="baseline"/>
-              </w:rPr>
-            </w:pPr>
             <w:r>
               <w:rPr>
                 <w:rtl w:val="0"/>
@@ -718,6 +687,12 @@
               <w:rPr>
                 <w:rtl w:val="0"/>
               </w:rPr>
+              <w:t xml:space="preserve">&lt;1.1&gt;</w:t>
+            </w:r>
+            <w:r>
+              <w:rPr>
+                <w:rtl w:val="0"/>
+              </w:rPr>
             </w:r>
           </w:p>
         </w:tc>
@@ -751,6 +726,55 @@
                 <w:vertAlign w:val="baseline"/>
               </w:rPr>
             </w:pPr>
+            <w:r>
+              <w:rPr>
+                <w:rtl w:val="0"/>
+              </w:rPr>
+              <w:t xml:space="preserve">Revised version for PA4</w:t>
+            </w:r>
+            <w:r>
+              <w:rPr>
+                <w:rtl w:val="0"/>
+              </w:rPr>
+            </w:r>
+          </w:p>
+        </w:tc>
+        <w:tc>
+          <w:tcPr/>
+          <w:p>
+            <w:pPr>
+              <w:keepNext w:val="0"/>
+              <w:keepLines w:val="1"/>
+              <w:widowControl w:val="0"/>
+              <w:pBdr>
+                <w:top w:space="0" w:sz="0" w:val="nil"/>
+                <w:left w:space="0" w:sz="0" w:val="nil"/>
+                <w:bottom w:space="0" w:sz="0" w:val="nil"/>
+                <w:right w:space="0" w:sz="0" w:val="nil"/>
+                <w:between w:space="0" w:sz="0" w:val="nil"/>
+              </w:pBdr>
+              <w:shd w:fill="auto" w:val="clear"/>
+              <w:spacing w:after="120" w:before="0" w:line="240" w:lineRule="auto"/>
+              <w:ind w:left="0" w:right="0" w:firstLine="0"/>
+              <w:jc w:val="left"/>
+              <w:rPr>
+                <w:i w:val="0"/>
+                <w:smallCaps w:val="0"/>
+                <w:strike w:val="0"/>
+                <w:color w:val="000000"/>
+                <w:sz w:val="20"/>
+                <w:szCs w:val="20"/>
+                <w:u w:val="none"/>
+                <w:shd w:fill="auto" w:val="clear"/>
+                <w:vertAlign w:val="baseline"/>
+              </w:rPr>
+            </w:pPr>
+            <w:r>
+              <w:rPr>
+                <w:rtl w:val="0"/>
+              </w:rPr>
+              <w:t xml:space="preserve">Triệu Nhật Minh</w:t>
+            </w:r>
             <w:r>
               <w:rPr>
                 <w:rtl w:val="0"/>
@@ -1575,7 +1599,151 @@
               </w:rPr>
               <w:t xml:space="preserve">5. Deployment</w:t>
               <w:tab/>
-              <w:t xml:space="preserve">18</w:t>
+              <w:t xml:space="preserve">19</w:t>
+            </w:r>
+          </w:hyperlink>
+          <w:r>
+            <w:rPr>
+              <w:rtl w:val="0"/>
+            </w:rPr>
+          </w:r>
+        </w:p>
+        <w:p>
+          <w:pPr>
+            <w:tabs>
+              <w:tab w:val="right" w:leader="none" w:pos="12000"/>
+            </w:tabs>
+            <w:spacing w:before="60" w:lineRule="auto"/>
+            <w:ind w:left="360" w:firstLine="0"/>
+            <w:rPr>
+              <w:rFonts w:ascii="Arial" w:cs="Arial" w:eastAsia="Arial" w:hAnsi="Arial"/>
+              <w:b w:val="0"/>
+              <w:i w:val="0"/>
+              <w:smallCaps w:val="0"/>
+              <w:strike w:val="0"/>
+              <w:color w:val="000000"/>
+              <w:sz w:val="22"/>
+              <w:szCs w:val="22"/>
+              <w:u w:val="none"/>
+              <w:shd w:fill="auto" w:val="clear"/>
+              <w:vertAlign w:val="baseline"/>
+            </w:rPr>
+          </w:pPr>
+          <w:hyperlink w:anchor="_heading=h.o9q82sygbe45">
+            <w:r>
+              <w:rPr>
+                <w:rFonts w:ascii="Arial" w:cs="Arial" w:eastAsia="Arial" w:hAnsi="Arial"/>
+                <w:b w:val="0"/>
+                <w:i w:val="0"/>
+                <w:smallCaps w:val="0"/>
+                <w:strike w:val="0"/>
+                <w:color w:val="000000"/>
+                <w:sz w:val="22"/>
+                <w:szCs w:val="22"/>
+                <w:u w:val="none"/>
+                <w:shd w:fill="auto" w:val="clear"/>
+                <w:vertAlign w:val="baseline"/>
+                <w:rtl w:val="0"/>
+              </w:rPr>
+              <w:t xml:space="preserve">5.1. Computer &amp; Mobile phone:</w:t>
+              <w:tab/>
+              <w:t xml:space="preserve">19</w:t>
+            </w:r>
+          </w:hyperlink>
+          <w:r>
+            <w:rPr>
+              <w:rtl w:val="0"/>
+            </w:rPr>
+          </w:r>
+        </w:p>
+        <w:p>
+          <w:pPr>
+            <w:tabs>
+              <w:tab w:val="right" w:leader="none" w:pos="12000"/>
+            </w:tabs>
+            <w:spacing w:before="60" w:lineRule="auto"/>
+            <w:ind w:left="360" w:firstLine="0"/>
+            <w:rPr>
+              <w:rFonts w:ascii="Arial" w:cs="Arial" w:eastAsia="Arial" w:hAnsi="Arial"/>
+              <w:b w:val="0"/>
+              <w:i w:val="0"/>
+              <w:smallCaps w:val="0"/>
+              <w:strike w:val="0"/>
+              <w:color w:val="000000"/>
+              <w:sz w:val="22"/>
+              <w:szCs w:val="22"/>
+              <w:u w:val="none"/>
+              <w:shd w:fill="auto" w:val="clear"/>
+              <w:vertAlign w:val="baseline"/>
+            </w:rPr>
+          </w:pPr>
+          <w:hyperlink w:anchor="_heading=h.sefes89r7zam">
+            <w:r>
+              <w:rPr>
+                <w:rFonts w:ascii="Arial" w:cs="Arial" w:eastAsia="Arial" w:hAnsi="Arial"/>
+                <w:b w:val="0"/>
+                <w:i w:val="0"/>
+                <w:smallCaps w:val="0"/>
+                <w:strike w:val="0"/>
+                <w:color w:val="000000"/>
+                <w:sz w:val="22"/>
+                <w:szCs w:val="22"/>
+                <w:u w:val="none"/>
+                <w:shd w:fill="auto" w:val="clear"/>
+                <w:vertAlign w:val="baseline"/>
+                <w:rtl w:val="0"/>
+              </w:rPr>
+              <w:t xml:space="preserve">5.2 Front-end node:</w:t>
+              <w:tab/>
+              <w:t xml:space="preserve">19</w:t>
+            </w:r>
+          </w:hyperlink>
+          <w:r>
+            <w:rPr>
+              <w:rtl w:val="0"/>
+            </w:rPr>
+          </w:r>
+        </w:p>
+        <w:p>
+          <w:pPr>
+            <w:tabs>
+              <w:tab w:val="right" w:leader="none" w:pos="12000"/>
+            </w:tabs>
+            <w:spacing w:before="60" w:lineRule="auto"/>
+            <w:ind w:left="360" w:firstLine="0"/>
+            <w:rPr>
+              <w:rFonts w:ascii="Arial" w:cs="Arial" w:eastAsia="Arial" w:hAnsi="Arial"/>
+              <w:b w:val="0"/>
+              <w:i w:val="0"/>
+              <w:smallCaps w:val="0"/>
+              <w:strike w:val="0"/>
+              <w:color w:val="000000"/>
+              <w:sz w:val="22"/>
+              <w:szCs w:val="22"/>
+              <w:u w:val="none"/>
+              <w:shd w:fill="auto" w:val="clear"/>
+              <w:vertAlign w:val="baseline"/>
+            </w:rPr>
+          </w:pPr>
+          <w:hyperlink w:anchor="_heading=h.miviq42oehhm">
+            <w:r>
+              <w:rPr>
+                <w:rFonts w:ascii="Arial" w:cs="Arial" w:eastAsia="Arial" w:hAnsi="Arial"/>
+                <w:b w:val="0"/>
+                <w:i w:val="0"/>
+                <w:smallCaps w:val="0"/>
+                <w:strike w:val="0"/>
+                <w:color w:val="000000"/>
+                <w:sz w:val="22"/>
+                <w:szCs w:val="22"/>
+                <w:u w:val="none"/>
+                <w:shd w:fill="auto" w:val="clear"/>
+                <w:vertAlign w:val="baseline"/>
+                <w:rtl w:val="0"/>
+              </w:rPr>
+              <w:t xml:space="preserve">5.3 Back-end node:</w:t>
+              <w:tab/>
+              <w:t xml:space="preserve">20</w:t>
             </w:r>
           </w:hyperlink>
           <w:r>
@@ -1622,7 +1790,7 @@
               </w:rPr>
               <w:t xml:space="preserve">6. Implementation View</w:t>
               <w:tab/>
-              <w:t xml:space="preserve">18</w:t>
+              <w:t xml:space="preserve">20</w:t>
             </w:r>
           </w:hyperlink>
           <w:r>
@@ -1824,7 +1992,7 @@
       <w:pPr>
         <w:numPr>
           <w:ilvl w:val="0"/>
-          <w:numId w:val="11"/>
+          <w:numId w:val="13"/>
         </w:numPr>
         <w:spacing w:after="0" w:lineRule="auto"/>
         <w:ind w:left="1440" w:hanging="360"/>
@@ -1841,7 +2009,7 @@
       <w:pPr>
         <w:numPr>
           <w:ilvl w:val="1"/>
-          <w:numId w:val="11"/>
+          <w:numId w:val="13"/>
         </w:numPr>
         <w:spacing w:after="0" w:lineRule="auto"/>
         <w:ind w:left="2160" w:hanging="360"/>
@@ -1858,7 +2026,7 @@
       <w:pPr>
         <w:numPr>
           <w:ilvl w:val="1"/>
-          <w:numId w:val="11"/>
+          <w:numId w:val="13"/>
         </w:numPr>
         <w:spacing w:after="0" w:lineRule="auto"/>
         <w:ind w:left="2160" w:hanging="360"/>
@@ -1875,7 +2043,7 @@
       <w:pPr>
         <w:numPr>
           <w:ilvl w:val="1"/>
-          <w:numId w:val="11"/>
+          <w:numId w:val="13"/>
         </w:numPr>
         <w:spacing w:after="0" w:lineRule="auto"/>
         <w:ind w:left="2160" w:hanging="360"/>
@@ -1893,7 +2061,7 @@
         <w:widowControl w:val="1"/>
         <w:numPr>
           <w:ilvl w:val="1"/>
-          <w:numId w:val="11"/>
+          <w:numId w:val="13"/>
         </w:numPr>
         <w:ind w:left="2160" w:hanging="360"/>
         <w:rPr/>
@@ -1910,7 +2078,7 @@
         <w:widowControl w:val="1"/>
         <w:numPr>
           <w:ilvl w:val="0"/>
-          <w:numId w:val="11"/>
+          <w:numId w:val="13"/>
         </w:numPr>
         <w:ind w:left="1440" w:hanging="360"/>
         <w:rPr/>
@@ -1927,7 +2095,7 @@
         <w:widowControl w:val="1"/>
         <w:numPr>
           <w:ilvl w:val="1"/>
-          <w:numId w:val="11"/>
+          <w:numId w:val="13"/>
         </w:numPr>
         <w:ind w:left="2160" w:hanging="360"/>
         <w:rPr/>
@@ -1944,7 +2112,7 @@
         <w:widowControl w:val="1"/>
         <w:numPr>
           <w:ilvl w:val="1"/>
-          <w:numId w:val="11"/>
+          <w:numId w:val="13"/>
         </w:numPr>
         <w:ind w:left="2160" w:hanging="360"/>
         <w:rPr/>
@@ -1961,7 +2129,7 @@
         <w:widowControl w:val="1"/>
         <w:numPr>
           <w:ilvl w:val="1"/>
-          <w:numId w:val="11"/>
+          <w:numId w:val="13"/>
         </w:numPr>
         <w:ind w:left="2160" w:hanging="360"/>
         <w:rPr/>
@@ -1978,7 +2146,7 @@
         <w:widowControl w:val="1"/>
         <w:numPr>
           <w:ilvl w:val="1"/>
-          <w:numId w:val="11"/>
+          <w:numId w:val="13"/>
         </w:numPr>
         <w:ind w:left="2160" w:hanging="360"/>
         <w:rPr/>
@@ -1995,7 +2163,7 @@
         <w:widowControl w:val="1"/>
         <w:numPr>
           <w:ilvl w:val="1"/>
-          <w:numId w:val="11"/>
+          <w:numId w:val="13"/>
         </w:numPr>
         <w:ind w:left="2160" w:hanging="360"/>
         <w:rPr/>
@@ -2012,7 +2180,7 @@
         <w:widowControl w:val="1"/>
         <w:numPr>
           <w:ilvl w:val="1"/>
-          <w:numId w:val="11"/>
+          <w:numId w:val="13"/>
         </w:numPr>
         <w:ind w:left="2160" w:hanging="360"/>
         <w:rPr/>
@@ -2029,7 +2197,7 @@
         <w:widowControl w:val="1"/>
         <w:numPr>
           <w:ilvl w:val="1"/>
-          <w:numId w:val="11"/>
+          <w:numId w:val="13"/>
         </w:numPr>
         <w:ind w:left="2160" w:hanging="360"/>
         <w:rPr/>
@@ -2074,12 +2242,12 @@
           <wp:inline distB="114300" distT="114300" distL="114300" distR="114300">
             <wp:extent cx="5943600" cy="4267200"/>
             <wp:effectExtent b="0" l="0" r="0" t="0"/>
-            <wp:docPr id="14" name="image5.jpg"/>
+            <wp:docPr id="2" name="image2.jpg"/>
             <a:graphic>
               <a:graphicData uri="http://schemas.openxmlformats.org/drawingml/2006/picture">
                 <pic:pic>
                   <pic:nvPicPr>
-                    <pic:cNvPr id="0" name="image5.jpg"/>
+                    <pic:cNvPr id="0" name="image2.jpg"/>
                     <pic:cNvPicPr preferRelativeResize="0"/>
                   </pic:nvPicPr>
                   <pic:blipFill>
@@ -2162,12 +2330,12 @@
           <wp:inline distB="114300" distT="114300" distL="114300" distR="114300">
             <wp:extent cx="5230654" cy="5809044"/>
             <wp:effectExtent b="0" l="0" r="0" t="0"/>
-            <wp:docPr id="16" name="image3.png"/>
+            <wp:docPr id="4" name="image12.png"/>
             <a:graphic>
               <a:graphicData uri="http://schemas.openxmlformats.org/drawingml/2006/picture">
                 <pic:pic>
                   <pic:nvPicPr>
-                    <pic:cNvPr id="0" name="image3.png"/>
+                    <pic:cNvPr id="0" name="image12.png"/>
                     <pic:cNvPicPr preferRelativeResize="0"/>
                   </pic:nvPicPr>
                   <pic:blipFill>
@@ -2286,12 +2454,12 @@
           <wp:inline distB="114300" distT="114300" distL="114300" distR="114300">
             <wp:extent cx="3738563" cy="888442"/>
             <wp:effectExtent b="0" l="0" r="0" t="0"/>
-            <wp:docPr id="15" name="image8.png"/>
+            <wp:docPr id="3" name="image4.png"/>
             <a:graphic>
               <a:graphicData uri="http://schemas.openxmlformats.org/drawingml/2006/picture">
                 <pic:pic>
                   <pic:nvPicPr>
-                    <pic:cNvPr id="0" name="image8.png"/>
+                    <pic:cNvPr id="0" name="image4.png"/>
                     <pic:cNvPicPr preferRelativeResize="0"/>
                   </pic:nvPicPr>
                   <pic:blipFill>
@@ -2325,7 +2493,7 @@
       <w:pPr>
         <w:numPr>
           <w:ilvl w:val="0"/>
-          <w:numId w:val="14"/>
+          <w:numId w:val="16"/>
         </w:numPr>
         <w:ind w:left="720" w:hanging="360"/>
         <w:jc w:val="both"/>
@@ -2362,7 +2530,7 @@
       <w:pPr>
         <w:numPr>
           <w:ilvl w:val="1"/>
-          <w:numId w:val="16"/>
+          <w:numId w:val="19"/>
         </w:numPr>
         <w:ind w:left="1440" w:hanging="360"/>
         <w:jc w:val="both"/>
@@ -2379,7 +2547,7 @@
       <w:pPr>
         <w:numPr>
           <w:ilvl w:val="1"/>
-          <w:numId w:val="16"/>
+          <w:numId w:val="19"/>
         </w:numPr>
         <w:ind w:left="1440" w:hanging="360"/>
         <w:jc w:val="both"/>
@@ -2409,7 +2577,7 @@
       <w:pPr>
         <w:numPr>
           <w:ilvl w:val="1"/>
-          <w:numId w:val="16"/>
+          <w:numId w:val="19"/>
         </w:numPr>
         <w:ind w:left="1440" w:hanging="360"/>
         <w:jc w:val="both"/>
@@ -2426,7 +2594,7 @@
       <w:pPr>
         <w:numPr>
           <w:ilvl w:val="1"/>
-          <w:numId w:val="16"/>
+          <w:numId w:val="19"/>
         </w:numPr>
         <w:ind w:left="1440" w:hanging="360"/>
         <w:jc w:val="both"/>
@@ -2461,12 +2629,12 @@
           <wp:inline distB="114300" distT="114300" distL="114300" distR="114300">
             <wp:extent cx="3863466" cy="1320220"/>
             <wp:effectExtent b="0" l="0" r="0" t="0"/>
-            <wp:docPr id="18" name="image6.png"/>
+            <wp:docPr id="6" name="image14.png"/>
             <a:graphic>
               <a:graphicData uri="http://schemas.openxmlformats.org/drawingml/2006/picture">
                 <pic:pic>
                   <pic:nvPicPr>
-                    <pic:cNvPr id="0" name="image6.png"/>
+                    <pic:cNvPr id="0" name="image14.png"/>
                     <pic:cNvPicPr preferRelativeResize="0"/>
                   </pic:nvPicPr>
                   <pic:blipFill>
@@ -2500,7 +2668,7 @@
       <w:pPr>
         <w:numPr>
           <w:ilvl w:val="0"/>
-          <w:numId w:val="14"/>
+          <w:numId w:val="16"/>
         </w:numPr>
         <w:ind w:left="720" w:hanging="360"/>
         <w:jc w:val="both"/>
@@ -2536,7 +2704,7 @@
       <w:pPr>
         <w:numPr>
           <w:ilvl w:val="1"/>
-          <w:numId w:val="14"/>
+          <w:numId w:val="16"/>
         </w:numPr>
         <w:ind w:left="1440" w:hanging="360"/>
         <w:jc w:val="both"/>
@@ -2553,7 +2721,7 @@
       <w:pPr>
         <w:numPr>
           <w:ilvl w:val="1"/>
-          <w:numId w:val="14"/>
+          <w:numId w:val="16"/>
         </w:numPr>
         <w:ind w:left="1440" w:hanging="360"/>
         <w:jc w:val="both"/>
@@ -2583,7 +2751,7 @@
       <w:pPr>
         <w:numPr>
           <w:ilvl w:val="1"/>
-          <w:numId w:val="14"/>
+          <w:numId w:val="16"/>
         </w:numPr>
         <w:ind w:left="1440" w:hanging="360"/>
         <w:jc w:val="both"/>
@@ -2600,7 +2768,7 @@
       <w:pPr>
         <w:numPr>
           <w:ilvl w:val="1"/>
-          <w:numId w:val="14"/>
+          <w:numId w:val="16"/>
         </w:numPr>
         <w:ind w:left="1440" w:hanging="360"/>
         <w:jc w:val="both"/>
@@ -2627,12 +2795,12 @@
           <wp:inline distB="114300" distT="114300" distL="114300" distR="114300">
             <wp:extent cx="3716849" cy="2341944"/>
             <wp:effectExtent b="0" l="0" r="0" t="0"/>
-            <wp:docPr id="17" name="image4.png"/>
+            <wp:docPr id="5" name="image15.png"/>
             <a:graphic>
               <a:graphicData uri="http://schemas.openxmlformats.org/drawingml/2006/picture">
                 <pic:pic>
                   <pic:nvPicPr>
-                    <pic:cNvPr id="0" name="image4.png"/>
+                    <pic:cNvPr id="0" name="image15.png"/>
                     <pic:cNvPicPr preferRelativeResize="0"/>
                   </pic:nvPicPr>
                   <pic:blipFill>
@@ -2666,7 +2834,7 @@
       <w:pPr>
         <w:numPr>
           <w:ilvl w:val="0"/>
-          <w:numId w:val="14"/>
+          <w:numId w:val="16"/>
         </w:numPr>
         <w:ind w:left="720" w:hanging="360"/>
         <w:jc w:val="both"/>
@@ -2703,7 +2871,7 @@
       <w:pPr>
         <w:numPr>
           <w:ilvl w:val="1"/>
-          <w:numId w:val="14"/>
+          <w:numId w:val="16"/>
         </w:numPr>
         <w:ind w:left="1440" w:hanging="360"/>
         <w:jc w:val="both"/>
@@ -2720,7 +2888,7 @@
       <w:pPr>
         <w:numPr>
           <w:ilvl w:val="1"/>
-          <w:numId w:val="14"/>
+          <w:numId w:val="16"/>
         </w:numPr>
         <w:ind w:left="1440" w:hanging="360"/>
         <w:jc w:val="both"/>
@@ -2750,7 +2918,7 @@
       <w:pPr>
         <w:numPr>
           <w:ilvl w:val="1"/>
-          <w:numId w:val="14"/>
+          <w:numId w:val="16"/>
         </w:numPr>
         <w:ind w:left="1440" w:hanging="360"/>
         <w:jc w:val="both"/>
@@ -2767,7 +2935,7 @@
       <w:pPr>
         <w:numPr>
           <w:ilvl w:val="1"/>
-          <w:numId w:val="14"/>
+          <w:numId w:val="16"/>
         </w:numPr>
         <w:ind w:left="1440" w:hanging="360"/>
         <w:jc w:val="both"/>
@@ -2797,7 +2965,7 @@
       <w:pPr>
         <w:numPr>
           <w:ilvl w:val="1"/>
-          <w:numId w:val="14"/>
+          <w:numId w:val="16"/>
         </w:numPr>
         <w:ind w:left="1440" w:hanging="360"/>
         <w:jc w:val="both"/>
@@ -2814,7 +2982,7 @@
       <w:pPr>
         <w:numPr>
           <w:ilvl w:val="1"/>
-          <w:numId w:val="14"/>
+          <w:numId w:val="16"/>
         </w:numPr>
         <w:ind w:left="1440" w:hanging="360"/>
         <w:jc w:val="both"/>
@@ -2839,7 +3007,7 @@
           <wp:inline distB="114300" distT="114300" distL="114300" distR="114300">
             <wp:extent cx="3776663" cy="2461824"/>
             <wp:effectExtent b="0" l="0" r="0" t="0"/>
-            <wp:docPr id="20" name="image1.png"/>
+            <wp:docPr id="8" name="image1.png"/>
             <a:graphic>
               <a:graphicData uri="http://schemas.openxmlformats.org/drawingml/2006/picture">
                 <pic:pic>
@@ -2878,7 +3046,7 @@
       <w:pPr>
         <w:numPr>
           <w:ilvl w:val="0"/>
-          <w:numId w:val="14"/>
+          <w:numId w:val="16"/>
         </w:numPr>
         <w:ind w:left="720" w:hanging="360"/>
         <w:jc w:val="both"/>
@@ -2974,7 +3142,7 @@
       <w:pPr>
         <w:numPr>
           <w:ilvl w:val="1"/>
-          <w:numId w:val="12"/>
+          <w:numId w:val="14"/>
         </w:numPr>
         <w:ind w:left="1440" w:hanging="360"/>
         <w:jc w:val="both"/>
@@ -2998,7 +3166,7 @@
       <w:pPr>
         <w:numPr>
           <w:ilvl w:val="1"/>
-          <w:numId w:val="12"/>
+          <w:numId w:val="14"/>
         </w:numPr>
         <w:ind w:left="1440" w:hanging="360"/>
         <w:jc w:val="both"/>
@@ -3042,12 +3210,12 @@
           <wp:inline distB="114300" distT="114300" distL="114300" distR="114300">
             <wp:extent cx="4582880" cy="1960944"/>
             <wp:effectExtent b="0" l="0" r="0" t="0"/>
-            <wp:docPr id="19" name="image7.png"/>
+            <wp:docPr id="7" name="image5.png"/>
             <a:graphic>
               <a:graphicData uri="http://schemas.openxmlformats.org/drawingml/2006/picture">
                 <pic:pic>
                   <pic:nvPicPr>
-                    <pic:cNvPr id="0" name="image7.png"/>
+                    <pic:cNvPr id="0" name="image5.png"/>
                     <pic:cNvPicPr preferRelativeResize="0"/>
                   </pic:nvPicPr>
                   <pic:blipFill>
@@ -3081,7 +3249,7 @@
       <w:pPr>
         <w:numPr>
           <w:ilvl w:val="0"/>
-          <w:numId w:val="14"/>
+          <w:numId w:val="16"/>
         </w:numPr>
         <w:ind w:left="720" w:hanging="360"/>
         <w:jc w:val="both"/>
@@ -3114,7 +3282,7 @@
       <w:pPr>
         <w:numPr>
           <w:ilvl w:val="1"/>
-          <w:numId w:val="14"/>
+          <w:numId w:val="16"/>
         </w:numPr>
         <w:ind w:left="1440" w:hanging="360"/>
         <w:jc w:val="both"/>
@@ -3131,7 +3299,7 @@
       <w:pPr>
         <w:numPr>
           <w:ilvl w:val="1"/>
-          <w:numId w:val="14"/>
+          <w:numId w:val="16"/>
         </w:numPr>
         <w:ind w:left="1440" w:hanging="360"/>
         <w:jc w:val="both"/>
@@ -3161,7 +3329,7 @@
       <w:pPr>
         <w:numPr>
           <w:ilvl w:val="1"/>
-          <w:numId w:val="14"/>
+          <w:numId w:val="16"/>
         </w:numPr>
         <w:ind w:left="1440" w:hanging="360"/>
         <w:jc w:val="both"/>
@@ -3178,7 +3346,7 @@
       <w:pPr>
         <w:numPr>
           <w:ilvl w:val="1"/>
-          <w:numId w:val="14"/>
+          <w:numId w:val="16"/>
         </w:numPr>
         <w:ind w:left="1440" w:hanging="360"/>
         <w:jc w:val="both"/>
@@ -3208,7 +3376,7 @@
       <w:pPr>
         <w:numPr>
           <w:ilvl w:val="1"/>
-          <w:numId w:val="14"/>
+          <w:numId w:val="16"/>
         </w:numPr>
         <w:ind w:left="1440" w:hanging="360"/>
         <w:jc w:val="both"/>
@@ -3225,7 +3393,7 @@
       <w:pPr>
         <w:numPr>
           <w:ilvl w:val="1"/>
-          <w:numId w:val="14"/>
+          <w:numId w:val="16"/>
         </w:numPr>
         <w:ind w:left="1440" w:hanging="360"/>
         <w:jc w:val="both"/>
@@ -3268,12 +3436,12 @@
           <wp:inline distB="114300" distT="114300" distL="114300" distR="114300">
             <wp:extent cx="5660069" cy="3410555"/>
             <wp:effectExtent b="0" l="0" r="0" t="0"/>
-            <wp:docPr id="22" name="image13.png"/>
+            <wp:docPr id="10" name="image6.png"/>
             <a:graphic>
               <a:graphicData uri="http://schemas.openxmlformats.org/drawingml/2006/picture">
                 <pic:pic>
                   <pic:nvPicPr>
-                    <pic:cNvPr id="0" name="image13.png"/>
+                    <pic:cNvPr id="0" name="image6.png"/>
                     <pic:cNvPicPr preferRelativeResize="0"/>
                   </pic:nvPicPr>
                   <pic:blipFill>
@@ -3307,7 +3475,7 @@
       <w:pPr>
         <w:numPr>
           <w:ilvl w:val="0"/>
-          <w:numId w:val="14"/>
+          <w:numId w:val="16"/>
         </w:numPr>
         <w:ind w:left="720" w:hanging="360"/>
         <w:jc w:val="both"/>
@@ -3340,7 +3508,7 @@
       <w:pPr>
         <w:numPr>
           <w:ilvl w:val="1"/>
-          <w:numId w:val="14"/>
+          <w:numId w:val="16"/>
         </w:numPr>
         <w:ind w:left="1440" w:hanging="360"/>
         <w:jc w:val="both"/>
@@ -3357,7 +3525,7 @@
       <w:pPr>
         <w:numPr>
           <w:ilvl w:val="1"/>
-          <w:numId w:val="14"/>
+          <w:numId w:val="16"/>
         </w:numPr>
         <w:ind w:left="1440" w:hanging="360"/>
         <w:jc w:val="both"/>
@@ -3387,7 +3555,7 @@
       <w:pPr>
         <w:numPr>
           <w:ilvl w:val="1"/>
-          <w:numId w:val="14"/>
+          <w:numId w:val="16"/>
         </w:numPr>
         <w:ind w:left="1440" w:hanging="360"/>
         <w:jc w:val="both"/>
@@ -3404,7 +3572,7 @@
       <w:pPr>
         <w:numPr>
           <w:ilvl w:val="1"/>
-          <w:numId w:val="14"/>
+          <w:numId w:val="16"/>
         </w:numPr>
         <w:ind w:left="1440" w:hanging="360"/>
         <w:jc w:val="both"/>
@@ -3434,7 +3602,7 @@
       <w:pPr>
         <w:numPr>
           <w:ilvl w:val="1"/>
-          <w:numId w:val="14"/>
+          <w:numId w:val="16"/>
         </w:numPr>
         <w:ind w:left="1440" w:hanging="360"/>
         <w:jc w:val="both"/>
@@ -3451,7 +3619,7 @@
       <w:pPr>
         <w:numPr>
           <w:ilvl w:val="1"/>
-          <w:numId w:val="14"/>
+          <w:numId w:val="16"/>
         </w:numPr>
         <w:ind w:left="1440" w:hanging="360"/>
         <w:jc w:val="both"/>
@@ -3481,7 +3649,7 @@
       <w:pPr>
         <w:numPr>
           <w:ilvl w:val="1"/>
-          <w:numId w:val="14"/>
+          <w:numId w:val="16"/>
         </w:numPr>
         <w:ind w:left="1440" w:hanging="360"/>
         <w:jc w:val="both"/>
@@ -3498,7 +3666,7 @@
       <w:pPr>
         <w:numPr>
           <w:ilvl w:val="1"/>
-          <w:numId w:val="14"/>
+          <w:numId w:val="16"/>
         </w:numPr>
         <w:ind w:left="1440" w:hanging="360"/>
         <w:jc w:val="both"/>
@@ -3528,7 +3696,7 @@
       <w:pPr>
         <w:numPr>
           <w:ilvl w:val="1"/>
-          <w:numId w:val="14"/>
+          <w:numId w:val="16"/>
         </w:numPr>
         <w:ind w:left="1440" w:hanging="360"/>
         <w:jc w:val="both"/>
@@ -3545,7 +3713,7 @@
       <w:pPr>
         <w:numPr>
           <w:ilvl w:val="1"/>
-          <w:numId w:val="14"/>
+          <w:numId w:val="16"/>
         </w:numPr>
         <w:ind w:left="1440" w:hanging="360"/>
         <w:jc w:val="both"/>
@@ -3575,7 +3743,7 @@
       <w:pPr>
         <w:numPr>
           <w:ilvl w:val="1"/>
-          <w:numId w:val="14"/>
+          <w:numId w:val="16"/>
         </w:numPr>
         <w:ind w:left="1440" w:hanging="360"/>
         <w:jc w:val="both"/>
@@ -3592,7 +3760,7 @@
       <w:pPr>
         <w:numPr>
           <w:ilvl w:val="1"/>
-          <w:numId w:val="14"/>
+          <w:numId w:val="16"/>
         </w:numPr>
         <w:ind w:left="1440" w:hanging="360"/>
         <w:jc w:val="both"/>
@@ -3665,12 +3833,12 @@
           <wp:inline distB="114300" distT="114300" distL="114300" distR="114300">
             <wp:extent cx="5943600" cy="3695700"/>
             <wp:effectExtent b="0" l="0" r="0" t="0"/>
-            <wp:docPr id="21" name="image2.png"/>
+            <wp:docPr id="9" name="image7.png"/>
             <a:graphic>
               <a:graphicData uri="http://schemas.openxmlformats.org/drawingml/2006/picture">
                 <pic:pic>
                   <pic:nvPicPr>
-                    <pic:cNvPr id="0" name="image2.png"/>
+                    <pic:cNvPr id="0" name="image7.png"/>
                     <pic:cNvPicPr preferRelativeResize="0"/>
                   </pic:nvPicPr>
                   <pic:blipFill>
@@ -3705,7 +3873,7 @@
         <w:keepLines w:val="1"/>
         <w:numPr>
           <w:ilvl w:val="0"/>
-          <w:numId w:val="13"/>
+          <w:numId w:val="15"/>
         </w:numPr>
         <w:spacing w:after="0" w:lineRule="auto"/>
         <w:ind w:left="1440" w:hanging="360"/>
@@ -3729,7 +3897,7 @@
         <w:keepLines w:val="1"/>
         <w:numPr>
           <w:ilvl w:val="1"/>
-          <w:numId w:val="13"/>
+          <w:numId w:val="15"/>
         </w:numPr>
         <w:spacing w:after="0" w:lineRule="auto"/>
         <w:ind w:left="2160" w:hanging="360"/>
@@ -3754,7 +3922,7 @@
         <w:keepLines w:val="1"/>
         <w:numPr>
           <w:ilvl w:val="2"/>
-          <w:numId w:val="13"/>
+          <w:numId w:val="15"/>
         </w:numPr>
         <w:spacing w:after="0" w:lineRule="auto"/>
         <w:ind w:left="2880" w:hanging="360"/>
@@ -3779,7 +3947,7 @@
         <w:keepLines w:val="1"/>
         <w:numPr>
           <w:ilvl w:val="2"/>
-          <w:numId w:val="13"/>
+          <w:numId w:val="15"/>
         </w:numPr>
         <w:spacing w:after="0" w:lineRule="auto"/>
         <w:ind w:left="2880" w:hanging="360"/>
@@ -3804,7 +3972,7 @@
         <w:keepLines w:val="1"/>
         <w:numPr>
           <w:ilvl w:val="2"/>
-          <w:numId w:val="13"/>
+          <w:numId w:val="15"/>
         </w:numPr>
         <w:spacing w:after="0" w:lineRule="auto"/>
         <w:ind w:left="2880" w:hanging="360"/>
@@ -3829,7 +3997,7 @@
         <w:keepLines w:val="1"/>
         <w:numPr>
           <w:ilvl w:val="2"/>
-          <w:numId w:val="13"/>
+          <w:numId w:val="15"/>
         </w:numPr>
         <w:spacing w:after="0" w:lineRule="auto"/>
         <w:ind w:left="2880" w:hanging="360"/>
@@ -3854,7 +4022,7 @@
         <w:keepLines w:val="1"/>
         <w:numPr>
           <w:ilvl w:val="2"/>
-          <w:numId w:val="13"/>
+          <w:numId w:val="15"/>
         </w:numPr>
         <w:spacing w:after="0" w:lineRule="auto"/>
         <w:ind w:left="2880" w:hanging="360"/>
@@ -3879,7 +4047,7 @@
         <w:keepLines w:val="1"/>
         <w:numPr>
           <w:ilvl w:val="1"/>
-          <w:numId w:val="13"/>
+          <w:numId w:val="15"/>
         </w:numPr>
         <w:spacing w:after="0" w:lineRule="auto"/>
         <w:ind w:left="2160" w:hanging="360"/>
@@ -3911,7 +4079,7 @@
         <w:keepLines w:val="1"/>
         <w:numPr>
           <w:ilvl w:val="2"/>
-          <w:numId w:val="13"/>
+          <w:numId w:val="15"/>
         </w:numPr>
         <w:spacing w:after="0" w:lineRule="auto"/>
         <w:ind w:left="2880" w:hanging="360"/>
@@ -3943,7 +4111,7 @@
         <w:keepLines w:val="1"/>
         <w:numPr>
           <w:ilvl w:val="2"/>
-          <w:numId w:val="13"/>
+          <w:numId w:val="15"/>
         </w:numPr>
         <w:spacing w:after="0" w:lineRule="auto"/>
         <w:ind w:left="2880" w:hanging="360"/>
@@ -3975,7 +4143,7 @@
         <w:keepLines w:val="1"/>
         <w:numPr>
           <w:ilvl w:val="1"/>
-          <w:numId w:val="13"/>
+          <w:numId w:val="15"/>
         </w:numPr>
         <w:spacing w:after="0" w:lineRule="auto"/>
         <w:ind w:left="2160" w:hanging="360"/>
@@ -4007,7 +4175,7 @@
         <w:keepLines w:val="1"/>
         <w:numPr>
           <w:ilvl w:val="2"/>
-          <w:numId w:val="13"/>
+          <w:numId w:val="15"/>
         </w:numPr>
         <w:spacing w:after="0" w:lineRule="auto"/>
         <w:ind w:left="2880" w:hanging="360"/>
@@ -4039,7 +4207,7 @@
         <w:keepLines w:val="1"/>
         <w:numPr>
           <w:ilvl w:val="2"/>
-          <w:numId w:val="13"/>
+          <w:numId w:val="15"/>
         </w:numPr>
         <w:spacing w:after="0" w:lineRule="auto"/>
         <w:ind w:left="2880" w:hanging="360"/>
@@ -4064,7 +4232,7 @@
         <w:keepLines w:val="1"/>
         <w:numPr>
           <w:ilvl w:val="1"/>
-          <w:numId w:val="13"/>
+          <w:numId w:val="15"/>
         </w:numPr>
         <w:spacing w:after="0" w:lineRule="auto"/>
         <w:ind w:left="2160" w:hanging="360"/>
@@ -4089,7 +4257,7 @@
         <w:keepLines w:val="1"/>
         <w:numPr>
           <w:ilvl w:val="2"/>
-          <w:numId w:val="13"/>
+          <w:numId w:val="15"/>
         </w:numPr>
         <w:spacing w:after="0" w:lineRule="auto"/>
         <w:ind w:left="2880" w:hanging="360"/>
@@ -4121,7 +4289,7 @@
         <w:keepLines w:val="1"/>
         <w:numPr>
           <w:ilvl w:val="2"/>
-          <w:numId w:val="13"/>
+          <w:numId w:val="15"/>
         </w:numPr>
         <w:spacing w:after="0" w:lineRule="auto"/>
         <w:ind w:left="2880" w:hanging="360"/>
@@ -4153,7 +4321,7 @@
         <w:keepLines w:val="1"/>
         <w:numPr>
           <w:ilvl w:val="1"/>
-          <w:numId w:val="13"/>
+          <w:numId w:val="15"/>
         </w:numPr>
         <w:spacing w:after="0" w:lineRule="auto"/>
         <w:ind w:left="2160" w:hanging="360"/>
@@ -4185,7 +4353,7 @@
         <w:keepLines w:val="1"/>
         <w:numPr>
           <w:ilvl w:val="2"/>
-          <w:numId w:val="13"/>
+          <w:numId w:val="15"/>
         </w:numPr>
         <w:spacing w:after="0" w:lineRule="auto"/>
         <w:ind w:left="2880" w:hanging="360"/>
@@ -4210,7 +4378,7 @@
         <w:keepLines w:val="1"/>
         <w:numPr>
           <w:ilvl w:val="2"/>
-          <w:numId w:val="13"/>
+          <w:numId w:val="15"/>
         </w:numPr>
         <w:spacing w:after="0" w:lineRule="auto"/>
         <w:ind w:left="2880" w:hanging="360"/>
@@ -4235,7 +4403,7 @@
         <w:keepLines w:val="1"/>
         <w:numPr>
           <w:ilvl w:val="1"/>
-          <w:numId w:val="13"/>
+          <w:numId w:val="15"/>
         </w:numPr>
         <w:spacing w:after="0" w:lineRule="auto"/>
         <w:ind w:left="2160" w:hanging="360"/>
@@ -4267,7 +4435,7 @@
         <w:keepLines w:val="1"/>
         <w:numPr>
           <w:ilvl w:val="2"/>
-          <w:numId w:val="13"/>
+          <w:numId w:val="15"/>
         </w:numPr>
         <w:spacing w:after="120" w:lineRule="auto"/>
         <w:ind w:left="2880" w:hanging="360"/>
@@ -4308,12 +4476,12 @@
           <wp:inline distB="114300" distT="114300" distL="114300" distR="114300">
             <wp:extent cx="5943600" cy="3987800"/>
             <wp:effectExtent b="0" l="0" r="0" t="0"/>
-            <wp:docPr id="25" name="image11.png"/>
+            <wp:docPr id="13" name="image13.png"/>
             <a:graphic>
               <a:graphicData uri="http://schemas.openxmlformats.org/drawingml/2006/picture">
                 <pic:pic>
                   <pic:nvPicPr>
-                    <pic:cNvPr id="0" name="image11.png"/>
+                    <pic:cNvPr id="0" name="image13.png"/>
                     <pic:cNvPicPr preferRelativeResize="0"/>
                   </pic:nvPicPr>
                   <pic:blipFill>
@@ -4348,7 +4516,7 @@
         <w:keepLines w:val="1"/>
         <w:numPr>
           <w:ilvl w:val="0"/>
-          <w:numId w:val="13"/>
+          <w:numId w:val="15"/>
         </w:numPr>
         <w:spacing w:after="0" w:lineRule="auto"/>
         <w:ind w:left="1440" w:hanging="360"/>
@@ -4374,7 +4542,7 @@
         <w:keepLines w:val="1"/>
         <w:numPr>
           <w:ilvl w:val="1"/>
-          <w:numId w:val="13"/>
+          <w:numId w:val="15"/>
         </w:numPr>
         <w:spacing w:after="0" w:lineRule="auto"/>
         <w:ind w:left="2160" w:hanging="360"/>
@@ -4406,7 +4574,7 @@
         <w:keepLines w:val="1"/>
         <w:numPr>
           <w:ilvl w:val="2"/>
-          <w:numId w:val="13"/>
+          <w:numId w:val="15"/>
         </w:numPr>
         <w:spacing w:after="0" w:lineRule="auto"/>
         <w:ind w:left="2880" w:hanging="360"/>
@@ -4431,7 +4599,7 @@
         <w:keepLines w:val="1"/>
         <w:numPr>
           <w:ilvl w:val="2"/>
-          <w:numId w:val="13"/>
+          <w:numId w:val="15"/>
         </w:numPr>
         <w:spacing w:after="0" w:lineRule="auto"/>
         <w:ind w:left="2880" w:hanging="360"/>
@@ -4456,7 +4624,7 @@
         <w:keepLines w:val="1"/>
         <w:numPr>
           <w:ilvl w:val="1"/>
-          <w:numId w:val="13"/>
+          <w:numId w:val="15"/>
         </w:numPr>
         <w:spacing w:after="0" w:lineRule="auto"/>
         <w:ind w:left="2160" w:hanging="360"/>
@@ -4488,7 +4656,7 @@
         <w:keepLines w:val="1"/>
         <w:numPr>
           <w:ilvl w:val="2"/>
-          <w:numId w:val="13"/>
+          <w:numId w:val="15"/>
         </w:numPr>
         <w:spacing w:after="0" w:lineRule="auto"/>
         <w:ind w:left="2880" w:hanging="360"/>
@@ -4513,7 +4681,7 @@
         <w:keepLines w:val="1"/>
         <w:numPr>
           <w:ilvl w:val="2"/>
-          <w:numId w:val="13"/>
+          <w:numId w:val="15"/>
         </w:numPr>
         <w:spacing w:after="0" w:lineRule="auto"/>
         <w:ind w:left="2880" w:hanging="360"/>
@@ -4538,7 +4706,7 @@
         <w:keepLines w:val="1"/>
         <w:numPr>
           <w:ilvl w:val="1"/>
-          <w:numId w:val="13"/>
+          <w:numId w:val="15"/>
         </w:numPr>
         <w:spacing w:after="0" w:lineRule="auto"/>
         <w:ind w:left="2160" w:hanging="360"/>
@@ -4563,7 +4731,7 @@
         <w:keepLines w:val="1"/>
         <w:numPr>
           <w:ilvl w:val="2"/>
-          <w:numId w:val="13"/>
+          <w:numId w:val="15"/>
         </w:numPr>
         <w:spacing w:after="0" w:lineRule="auto"/>
         <w:ind w:left="2880" w:hanging="360"/>
@@ -4588,7 +4756,7 @@
         <w:keepLines w:val="1"/>
         <w:numPr>
           <w:ilvl w:val="1"/>
-          <w:numId w:val="13"/>
+          <w:numId w:val="15"/>
         </w:numPr>
         <w:spacing w:after="0" w:lineRule="auto"/>
         <w:ind w:left="2160" w:hanging="360"/>
@@ -4620,7 +4788,7 @@
         <w:keepLines w:val="1"/>
         <w:numPr>
           <w:ilvl w:val="2"/>
-          <w:numId w:val="13"/>
+          <w:numId w:val="15"/>
         </w:numPr>
         <w:spacing w:after="0" w:lineRule="auto"/>
         <w:ind w:left="2880" w:hanging="360"/>
@@ -4652,7 +4820,7 @@
         <w:keepLines w:val="1"/>
         <w:numPr>
           <w:ilvl w:val="1"/>
-          <w:numId w:val="13"/>
+          <w:numId w:val="15"/>
         </w:numPr>
         <w:spacing w:after="0" w:lineRule="auto"/>
         <w:ind w:left="2160" w:hanging="360"/>
@@ -4677,7 +4845,7 @@
         <w:keepLines w:val="1"/>
         <w:numPr>
           <w:ilvl w:val="2"/>
-          <w:numId w:val="13"/>
+          <w:numId w:val="15"/>
         </w:numPr>
         <w:spacing w:after="0" w:lineRule="auto"/>
         <w:ind w:left="2880" w:hanging="360"/>
@@ -4702,7 +4870,7 @@
         <w:keepLines w:val="1"/>
         <w:numPr>
           <w:ilvl w:val="2"/>
-          <w:numId w:val="13"/>
+          <w:numId w:val="15"/>
         </w:numPr>
         <w:spacing w:after="0" w:lineRule="auto"/>
         <w:ind w:left="2880" w:hanging="360"/>
@@ -4727,7 +4895,7 @@
         <w:keepLines w:val="1"/>
         <w:numPr>
           <w:ilvl w:val="1"/>
-          <w:numId w:val="13"/>
+          <w:numId w:val="15"/>
         </w:numPr>
         <w:spacing w:after="0" w:lineRule="auto"/>
         <w:ind w:left="2160" w:hanging="360"/>
@@ -4752,7 +4920,7 @@
         <w:keepLines w:val="1"/>
         <w:numPr>
           <w:ilvl w:val="2"/>
-          <w:numId w:val="13"/>
+          <w:numId w:val="15"/>
         </w:numPr>
         <w:spacing w:after="0" w:lineRule="auto"/>
         <w:ind w:left="2880" w:hanging="360"/>
@@ -4777,7 +4945,7 @@
         <w:keepLines w:val="1"/>
         <w:numPr>
           <w:ilvl w:val="2"/>
-          <w:numId w:val="13"/>
+          <w:numId w:val="15"/>
         </w:numPr>
         <w:spacing w:after="0" w:lineRule="auto"/>
         <w:ind w:left="2880" w:hanging="360"/>
@@ -4802,7 +4970,7 @@
         <w:keepLines w:val="1"/>
         <w:numPr>
           <w:ilvl w:val="2"/>
-          <w:numId w:val="13"/>
+          <w:numId w:val="15"/>
         </w:numPr>
         <w:spacing w:after="0" w:lineRule="auto"/>
         <w:ind w:left="2880" w:hanging="360"/>
@@ -4827,7 +4995,7 @@
         <w:keepLines w:val="1"/>
         <w:numPr>
           <w:ilvl w:val="2"/>
-          <w:numId w:val="13"/>
+          <w:numId w:val="15"/>
         </w:numPr>
         <w:spacing w:after="0" w:lineRule="auto"/>
         <w:ind w:left="2880" w:hanging="360"/>
@@ -4852,7 +5020,7 @@
         <w:keepLines w:val="1"/>
         <w:numPr>
           <w:ilvl w:val="1"/>
-          <w:numId w:val="13"/>
+          <w:numId w:val="15"/>
         </w:numPr>
         <w:spacing w:after="0" w:lineRule="auto"/>
         <w:ind w:left="2160" w:hanging="360"/>
@@ -4884,7 +5052,7 @@
         <w:keepLines w:val="1"/>
         <w:numPr>
           <w:ilvl w:val="2"/>
-          <w:numId w:val="13"/>
+          <w:numId w:val="15"/>
         </w:numPr>
         <w:spacing w:after="0" w:lineRule="auto"/>
         <w:ind w:left="2880" w:hanging="360"/>
@@ -4909,7 +5077,7 @@
         <w:keepLines w:val="1"/>
         <w:numPr>
           <w:ilvl w:val="2"/>
-          <w:numId w:val="13"/>
+          <w:numId w:val="15"/>
         </w:numPr>
         <w:spacing w:after="0" w:lineRule="auto"/>
         <w:ind w:left="2880" w:hanging="360"/>
@@ -4934,7 +5102,7 @@
         <w:keepLines w:val="1"/>
         <w:numPr>
           <w:ilvl w:val="2"/>
-          <w:numId w:val="13"/>
+          <w:numId w:val="15"/>
         </w:numPr>
         <w:spacing w:after="0" w:lineRule="auto"/>
         <w:ind w:left="2880" w:hanging="360"/>
@@ -4959,7 +5127,7 @@
         <w:keepLines w:val="1"/>
         <w:numPr>
           <w:ilvl w:val="2"/>
-          <w:numId w:val="13"/>
+          <w:numId w:val="15"/>
         </w:numPr>
         <w:spacing w:after="0" w:lineRule="auto"/>
         <w:ind w:left="2880" w:hanging="360"/>
@@ -4984,7 +5152,7 @@
         <w:keepLines w:val="1"/>
         <w:numPr>
           <w:ilvl w:val="2"/>
-          <w:numId w:val="13"/>
+          <w:numId w:val="15"/>
         </w:numPr>
         <w:spacing w:after="120" w:lineRule="auto"/>
         <w:ind w:left="2880" w:hanging="360"/>
@@ -5022,7 +5190,7 @@
           <wp:inline distB="114300" distT="114300" distL="114300" distR="114300">
             <wp:extent cx="3786188" cy="2809660"/>
             <wp:effectExtent b="0" l="0" r="0" t="0"/>
-            <wp:docPr id="23" name="image9.png"/>
+            <wp:docPr id="11" name="image9.png"/>
             <a:graphic>
               <a:graphicData uri="http://schemas.openxmlformats.org/drawingml/2006/picture">
                 <pic:pic>
@@ -5062,7 +5230,7 @@
         <w:keepLines w:val="1"/>
         <w:numPr>
           <w:ilvl w:val="0"/>
-          <w:numId w:val="13"/>
+          <w:numId w:val="15"/>
         </w:numPr>
         <w:spacing w:after="0" w:lineRule="auto"/>
         <w:ind w:left="1440" w:hanging="360"/>
@@ -5094,7 +5262,7 @@
         <w:keepLines w:val="1"/>
         <w:numPr>
           <w:ilvl w:val="1"/>
-          <w:numId w:val="13"/>
+          <w:numId w:val="15"/>
         </w:numPr>
         <w:spacing w:after="0" w:lineRule="auto"/>
         <w:ind w:left="2160" w:hanging="360"/>
@@ -5119,7 +5287,7 @@
         <w:keepLines w:val="1"/>
         <w:numPr>
           <w:ilvl w:val="1"/>
-          <w:numId w:val="13"/>
+          <w:numId w:val="15"/>
         </w:numPr>
         <w:spacing w:after="120" w:lineRule="auto"/>
         <w:ind w:left="2160" w:hanging="360"/>
@@ -5172,12 +5340,12 @@
           <wp:inline distB="114300" distT="114300" distL="114300" distR="114300">
             <wp:extent cx="5057775" cy="4019550"/>
             <wp:effectExtent b="0" l="0" r="0" t="0"/>
-            <wp:docPr id="24" name="image12.png"/>
+            <wp:docPr id="12" name="image11.png"/>
             <a:graphic>
               <a:graphicData uri="http://schemas.openxmlformats.org/drawingml/2006/picture">
                 <pic:pic>
                   <pic:nvPicPr>
-                    <pic:cNvPr id="0" name="image12.png"/>
+                    <pic:cNvPr id="0" name="image11.png"/>
                     <pic:cNvPicPr preferRelativeResize="0"/>
                   </pic:nvPicPr>
                   <pic:blipFill>
@@ -5403,7 +5571,7 @@
       <w:pPr>
         <w:numPr>
           <w:ilvl w:val="0"/>
-          <w:numId w:val="17"/>
+          <w:numId w:val="20"/>
         </w:numPr>
         <w:spacing w:after="0" w:lineRule="auto"/>
         <w:ind w:left="2160" w:hanging="360"/>
@@ -5440,7 +5608,7 @@
       <w:pPr>
         <w:numPr>
           <w:ilvl w:val="0"/>
-          <w:numId w:val="10"/>
+          <w:numId w:val="12"/>
         </w:numPr>
         <w:spacing w:after="0" w:lineRule="auto"/>
         <w:ind w:left="2160" w:hanging="360"/>
@@ -5457,7 +5625,7 @@
       <w:pPr>
         <w:numPr>
           <w:ilvl w:val="0"/>
-          <w:numId w:val="10"/>
+          <w:numId w:val="12"/>
         </w:numPr>
         <w:spacing w:after="0" w:lineRule="auto"/>
         <w:ind w:left="2160" w:hanging="360"/>
@@ -5565,12 +5733,12 @@
           <wp:inline distB="114300" distT="114300" distL="114300" distR="114300">
             <wp:extent cx="4486275" cy="8011853"/>
             <wp:effectExtent b="0" l="0" r="0" t="0"/>
-            <wp:docPr id="26" name="image10.png"/>
+            <wp:docPr id="14" name="image3.png"/>
             <a:graphic>
               <a:graphicData uri="http://schemas.openxmlformats.org/drawingml/2006/picture">
                 <pic:pic>
                   <pic:nvPicPr>
-                    <pic:cNvPr id="0" name="image10.png"/>
+                    <pic:cNvPr id="0" name="image3.png"/>
                     <pic:cNvPicPr preferRelativeResize="0"/>
                   </pic:nvPicPr>
                   <pic:blipFill>
@@ -5628,7 +5796,7 @@
         <w:widowControl w:val="0"/>
         <w:numPr>
           <w:ilvl w:val="1"/>
-          <w:numId w:val="18"/>
+          <w:numId w:val="21"/>
         </w:numPr>
         <w:pBdr>
           <w:top w:space="0" w:sz="0" w:val="nil"/>
@@ -5665,7 +5833,7 @@
         <w:widowControl w:val="0"/>
         <w:numPr>
           <w:ilvl w:val="1"/>
-          <w:numId w:val="18"/>
+          <w:numId w:val="21"/>
         </w:numPr>
         <w:pBdr>
           <w:top w:space="0" w:sz="0" w:val="nil"/>
@@ -5702,7 +5870,7 @@
         <w:widowControl w:val="0"/>
         <w:numPr>
           <w:ilvl w:val="1"/>
-          <w:numId w:val="18"/>
+          <w:numId w:val="21"/>
         </w:numPr>
         <w:pBdr>
           <w:top w:space="0" w:sz="0" w:val="nil"/>
@@ -5754,7 +5922,7 @@
       <w:pPr>
         <w:numPr>
           <w:ilvl w:val="1"/>
-          <w:numId w:val="18"/>
+          <w:numId w:val="21"/>
         </w:numPr>
         <w:ind w:left="1440" w:hanging="360"/>
         <w:rPr/>
@@ -5781,7 +5949,7 @@
         <w:widowControl w:val="0"/>
         <w:numPr>
           <w:ilvl w:val="1"/>
-          <w:numId w:val="18"/>
+          <w:numId w:val="21"/>
         </w:numPr>
         <w:pBdr>
           <w:top w:space="0" w:sz="0" w:val="nil"/>
@@ -5818,7 +5986,7 @@
         <w:widowControl w:val="0"/>
         <w:numPr>
           <w:ilvl w:val="1"/>
-          <w:numId w:val="18"/>
+          <w:numId w:val="21"/>
         </w:numPr>
         <w:pBdr>
           <w:top w:space="0" w:sz="0" w:val="nil"/>
@@ -5874,7 +6042,7 @@
         <w:widowControl w:val="0"/>
         <w:numPr>
           <w:ilvl w:val="1"/>
-          <w:numId w:val="18"/>
+          <w:numId w:val="21"/>
         </w:numPr>
         <w:pBdr>
           <w:top w:space="0" w:sz="0" w:val="nil"/>
@@ -5907,7 +6075,7 @@
       <w:pPr>
         <w:numPr>
           <w:ilvl w:val="1"/>
-          <w:numId w:val="18"/>
+          <w:numId w:val="21"/>
         </w:numPr>
         <w:ind w:left="1440" w:hanging="360"/>
         <w:rPr/>
@@ -5930,7 +6098,7 @@
       <w:pPr>
         <w:numPr>
           <w:ilvl w:val="1"/>
-          <w:numId w:val="18"/>
+          <w:numId w:val="21"/>
         </w:numPr>
         <w:ind w:left="1440" w:hanging="360"/>
         <w:rPr/>
@@ -6340,7 +6508,7 @@
       <w:pPr>
         <w:numPr>
           <w:ilvl w:val="0"/>
-          <w:numId w:val="15"/>
+          <w:numId w:val="18"/>
         </w:numPr>
         <w:ind w:left="720" w:hanging="360"/>
         <w:rPr>
@@ -6843,7 +7011,7 @@
       <w:pPr>
         <w:numPr>
           <w:ilvl w:val="1"/>
-          <w:numId w:val="18"/>
+          <w:numId w:val="21"/>
         </w:numPr>
         <w:ind w:left="1440" w:hanging="360"/>
         <w:rPr/>
@@ -6859,7 +7027,7 @@
       <w:pPr>
         <w:numPr>
           <w:ilvl w:val="1"/>
-          <w:numId w:val="18"/>
+          <w:numId w:val="21"/>
         </w:numPr>
         <w:ind w:left="1440" w:hanging="360"/>
         <w:rPr>
@@ -6882,7 +7050,7 @@
       <w:pPr>
         <w:numPr>
           <w:ilvl w:val="1"/>
-          <w:numId w:val="18"/>
+          <w:numId w:val="21"/>
         </w:numPr>
         <w:ind w:left="1440" w:hanging="360"/>
         <w:rPr>
@@ -6921,6 +7089,76 @@
           <w:rtl w:val="0"/>
         </w:rPr>
         <w:t xml:space="preserve">Deployment </w:t>
+      </w:r>
+      <w:r>
+        <w:rPr>
+          <w:rtl w:val="0"/>
+        </w:rPr>
+      </w:r>
+    </w:p>
+    <w:p>
+      <w:pPr>
+        <w:keepNext w:val="0"/>
+        <w:keepLines w:val="0"/>
+        <w:pageBreakBefore w:val="0"/>
+        <w:widowControl w:val="0"/>
+        <w:pBdr>
+          <w:top w:space="0" w:sz="0" w:val="nil"/>
+          <w:left w:space="0" w:sz="0" w:val="nil"/>
+          <w:bottom w:space="0" w:sz="0" w:val="nil"/>
+          <w:right w:space="0" w:sz="0" w:val="nil"/>
+          <w:between w:space="0" w:sz="0" w:val="nil"/>
+        </w:pBdr>
+        <w:shd w:fill="auto" w:val="clear"/>
+        <w:spacing w:after="120" w:before="0" w:line="240" w:lineRule="auto"/>
+        <w:ind w:right="0"/>
+        <w:rPr>
+          <w:i w:val="1"/>
+          <w:color w:val="0000ff"/>
+        </w:rPr>
+      </w:pPr>
+      <w:r>
+        <w:rPr>
+          <w:i w:val="1"/>
+          <w:color w:val="0000ff"/>
+        </w:rPr>
+        <w:drawing>
+          <wp:inline distB="114300" distT="114300" distL="114300" distR="114300">
+            <wp:extent cx="5724525" cy="5895975"/>
+            <wp:effectExtent b="0" l="0" r="0" t="0"/>
+            <wp:docPr id="1" name="image8.png"/>
+            <a:graphic>
+              <a:graphicData uri="http://schemas.openxmlformats.org/drawingml/2006/picture">
+                <pic:pic>
+                  <pic:nvPicPr>
+                    <pic:cNvPr id="0" name="image8.png"/>
+                    <pic:cNvPicPr preferRelativeResize="0"/>
+                  </pic:nvPicPr>
+                  <pic:blipFill>
+                    <a:blip r:embed="rId26"/>
+                    <a:srcRect b="2764" l="3731" r="49" t="2296"/>
+                    <a:stretch>
+                      <a:fillRect/>
+                    </a:stretch>
+                  </pic:blipFill>
+                  <pic:spPr>
+                    <a:xfrm>
+                      <a:off x="0" y="0"/>
+                      <a:ext cx="5724525" cy="5895975"/>
+                    </a:xfrm>
+                    <a:prstGeom prst="rect"/>
+                    <a:ln/>
+                  </pic:spPr>
+                </pic:pic>
+              </a:graphicData>
+            </a:graphic>
+          </wp:inline>
+        </w:drawing>
+      </w:r>
+      <w:r>
+        <w:rPr>
+          <w:rtl w:val="0"/>
+        </w:rPr>
       </w:r>
     </w:p>
     <w:p>
@@ -6940,32 +7178,428 @@
         <w:spacing w:after="120" w:before="0" w:line="240" w:lineRule="auto"/>
         <w:ind w:left="720" w:right="0" w:firstLine="0"/>
         <w:jc w:val="left"/>
-        <w:rPr>
-          <w:i w:val="1"/>
-          <w:smallCaps w:val="0"/>
-          <w:strike w:val="0"/>
-          <w:color w:val="0000ff"/>
-          <w:sz w:val="20"/>
-          <w:szCs w:val="20"/>
+        <w:rPr/>
+      </w:pPr>
+      <w:r>
+        <w:rPr>
+          <w:rtl w:val="0"/>
+        </w:rPr>
+        <w:t xml:space="preserve">The deployment diagram illustrates the distribution of components and artifacts across various node in the system. In this system, we have main nodes:</w:t>
+      </w:r>
+    </w:p>
+    <w:p>
+      <w:pPr>
+        <w:pStyle w:val="Heading2"/>
+        <w:spacing w:after="120" w:lineRule="auto"/>
+        <w:ind w:left="720" w:firstLine="0"/>
+        <w:rPr>
+          <w:rFonts w:ascii="Times New Roman" w:cs="Times New Roman" w:eastAsia="Times New Roman" w:hAnsi="Times New Roman"/>
+        </w:rPr>
+      </w:pPr>
+      <w:bookmarkStart w:colFirst="0" w:colLast="0" w:name="_heading=h.o9q82sygbe45" w:id="9"/>
+      <w:bookmarkEnd w:id="9"/>
+      <w:r>
+        <w:rPr>
+          <w:rFonts w:ascii="Times New Roman" w:cs="Times New Roman" w:eastAsia="Times New Roman" w:hAnsi="Times New Roman"/>
+          <w:rtl w:val="0"/>
+        </w:rPr>
+        <w:t xml:space="preserve">5.1. Computer &amp; Mobile phone:</w:t>
+      </w:r>
+    </w:p>
+    <w:p>
+      <w:pPr>
+        <w:ind w:left="720" w:firstLine="0"/>
+        <w:rPr/>
+      </w:pPr>
+      <w:r>
+        <w:rPr>
+          <w:rtl w:val="0"/>
+        </w:rPr>
+        <w:t xml:space="preserve">These nodes represent the devices on which users can access and interact with the application. They have the Web Browser component, allowing users to view and use the application through a web browser. Every interaction on the web browser will send HTTPS requests to the Front-end node to get the view and other data.</w:t>
+      </w:r>
+    </w:p>
+    <w:p>
+      <w:pPr>
+        <w:pStyle w:val="Heading2"/>
+        <w:ind w:left="720" w:firstLine="0"/>
+        <w:rPr>
+          <w:rFonts w:ascii="Times New Roman" w:cs="Times New Roman" w:eastAsia="Times New Roman" w:hAnsi="Times New Roman"/>
+        </w:rPr>
+      </w:pPr>
+      <w:bookmarkStart w:colFirst="0" w:colLast="0" w:name="_heading=h.sefes89r7zam" w:id="10"/>
+      <w:bookmarkEnd w:id="10"/>
+      <w:r>
+        <w:rPr>
+          <w:rFonts w:ascii="Times New Roman" w:cs="Times New Roman" w:eastAsia="Times New Roman" w:hAnsi="Times New Roman"/>
+          <w:rtl w:val="0"/>
+        </w:rPr>
+        <w:t xml:space="preserve">5.2 Front-end node:</w:t>
+      </w:r>
+    </w:p>
+    <w:p>
+      <w:pPr>
+        <w:ind w:left="720" w:firstLine="0"/>
+        <w:rPr/>
+      </w:pPr>
+      <w:r>
+        <w:rPr>
+          <w:rtl w:val="0"/>
+        </w:rPr>
+        <w:t xml:space="preserve">This node includes 3 components View, Data handling and API Clients:</w:t>
+      </w:r>
+    </w:p>
+    <w:p>
+      <w:pPr>
+        <w:numPr>
+          <w:ilvl w:val="0"/>
+          <w:numId w:val="22"/>
+        </w:numPr>
+        <w:ind w:left="720" w:hanging="360"/>
+        <w:rPr>
           <w:u w:val="none"/>
-          <w:shd w:fill="auto" w:val="clear"/>
-          <w:vertAlign w:val="baseline"/>
-        </w:rPr>
-      </w:pPr>
-      <w:r>
-        <w:rPr>
-          <w:i w:val="1"/>
-          <w:smallCaps w:val="0"/>
-          <w:strike w:val="0"/>
-          <w:color w:val="0000ff"/>
-          <w:sz w:val="20"/>
-          <w:szCs w:val="20"/>
+        </w:rPr>
+      </w:pPr>
+      <w:r>
+        <w:rPr>
+          <w:rtl w:val="0"/>
+        </w:rPr>
+        <w:t xml:space="preserve">View: responsible for rendering UI components of the application. This component interacts with the API Clients component to receive data and send actions to update.</w:t>
+      </w:r>
+    </w:p>
+    <w:p>
+      <w:pPr>
+        <w:numPr>
+          <w:ilvl w:val="0"/>
+          <w:numId w:val="22"/>
+        </w:numPr>
+        <w:ind w:left="720" w:hanging="360"/>
+        <w:rPr>
           <w:u w:val="none"/>
-          <w:shd w:fill="auto" w:val="clear"/>
-          <w:vertAlign w:val="baseline"/>
-          <w:rtl w:val="0"/>
-        </w:rPr>
-        <w:t xml:space="preserve">[Leave this section blank for PA3 if you are writing this document for PA4.</w:t>
+        </w:rPr>
+      </w:pPr>
+      <w:r>
+        <w:rPr>
+          <w:rtl w:val="0"/>
+        </w:rPr>
+        <w:t xml:space="preserve">API Clients: this component interacts with the backend server by sending requests to retrieve the data as well as perform other actions.</w:t>
+      </w:r>
+    </w:p>
+    <w:p>
+      <w:pPr>
+        <w:numPr>
+          <w:ilvl w:val="0"/>
+          <w:numId w:val="22"/>
+        </w:numPr>
+        <w:ind w:left="720" w:hanging="360"/>
+        <w:rPr>
+          <w:u w:val="none"/>
+        </w:rPr>
+      </w:pPr>
+      <w:r>
+        <w:rPr>
+          <w:rtl w:val="0"/>
+        </w:rPr>
+        <w:t xml:space="preserve">Data handling: This component receives data from the backend server and processes data to the correct form or needed form for the frontend to use and render.</w:t>
+      </w:r>
+    </w:p>
+    <w:p>
+      <w:pPr>
+        <w:ind w:left="720" w:firstLine="0"/>
+        <w:rPr/>
+      </w:pPr>
+      <w:r>
+        <w:rPr>
+          <w:rtl w:val="0"/>
+        </w:rPr>
+        <w:t xml:space="preserve">This node also contains some artifacts:</w:t>
+      </w:r>
+    </w:p>
+    <w:p>
+      <w:pPr>
+        <w:numPr>
+          <w:ilvl w:val="0"/>
+          <w:numId w:val="17"/>
+        </w:numPr>
+        <w:ind w:left="720" w:hanging="360"/>
+        <w:rPr>
+          <w:u w:val="none"/>
+        </w:rPr>
+      </w:pPr>
+      <w:r>
+        <w:rPr>
+          <w:rtl w:val="0"/>
+        </w:rPr>
+        <w:t xml:space="preserve">Frontend frameworks:</w:t>
+      </w:r>
+    </w:p>
+    <w:p>
+      <w:pPr>
+        <w:numPr>
+          <w:ilvl w:val="1"/>
+          <w:numId w:val="17"/>
+        </w:numPr>
+        <w:ind w:left="1440" w:hanging="360"/>
+        <w:rPr>
+          <w:u w:val="none"/>
+        </w:rPr>
+      </w:pPr>
+      <w:r>
+        <w:rPr>
+          <w:rtl w:val="0"/>
+        </w:rPr>
+        <w:t xml:space="preserve">Reactjs: an open-source JavaScript library and frontend framework that is used to create user interfaces in a declarative and efficient way. It is a component-based front-end library that is responsible only for the view layer of a Model View Controller (MVC) architecture. The application uses this framework to build UI components.</w:t>
+      </w:r>
+    </w:p>
+    <w:p>
+      <w:pPr>
+        <w:numPr>
+          <w:ilvl w:val="1"/>
+          <w:numId w:val="17"/>
+        </w:numPr>
+        <w:ind w:left="1440" w:hanging="360"/>
+        <w:rPr>
+          <w:u w:val="none"/>
+        </w:rPr>
+      </w:pPr>
+      <w:r>
+        <w:rPr>
+          <w:rtl w:val="0"/>
+        </w:rPr>
+        <w:t xml:space="preserve">MaterialUI: a customizable and themable React component library that implements Google’s Material Design. This framework has its own components with pre-built UI and logic. This framework also provides a system design for the application.</w:t>
+      </w:r>
+    </w:p>
+    <w:p>
+      <w:pPr>
+        <w:keepNext w:val="0"/>
+        <w:keepLines w:val="0"/>
+        <w:pageBreakBefore w:val="0"/>
+        <w:widowControl w:val="0"/>
+        <w:numPr>
+          <w:ilvl w:val="1"/>
+          <w:numId w:val="17"/>
+        </w:numPr>
+        <w:pBdr>
+          <w:top w:space="0" w:sz="0" w:val="nil"/>
+          <w:left w:space="0" w:sz="0" w:val="nil"/>
+          <w:bottom w:space="0" w:sz="0" w:val="nil"/>
+          <w:right w:space="0" w:sz="0" w:val="nil"/>
+          <w:between w:space="0" w:sz="0" w:val="nil"/>
+        </w:pBdr>
+        <w:shd w:fill="auto" w:val="clear"/>
+        <w:spacing w:after="0" w:before="0" w:line="240" w:lineRule="auto"/>
+        <w:ind w:left="1440" w:right="0" w:hanging="360"/>
+        <w:jc w:val="left"/>
+      </w:pPr>
+      <w:r>
+        <w:rPr>
+          <w:rtl w:val="0"/>
+        </w:rPr>
+        <w:t xml:space="preserve">Styling files: the most general styling files are stored in ‘/src/libs/ui…’ to determine the most overall style for the entire application.</w:t>
+      </w:r>
+    </w:p>
+    <w:p>
+      <w:pPr>
+        <w:keepNext w:val="0"/>
+        <w:keepLines w:val="0"/>
+        <w:pageBreakBefore w:val="0"/>
+        <w:widowControl w:val="0"/>
+        <w:numPr>
+          <w:ilvl w:val="1"/>
+          <w:numId w:val="17"/>
+        </w:numPr>
+        <w:pBdr>
+          <w:top w:space="0" w:sz="0" w:val="nil"/>
+          <w:left w:space="0" w:sz="0" w:val="nil"/>
+          <w:bottom w:space="0" w:sz="0" w:val="nil"/>
+          <w:right w:space="0" w:sz="0" w:val="nil"/>
+          <w:between w:space="0" w:sz="0" w:val="nil"/>
+        </w:pBdr>
+        <w:shd w:fill="auto" w:val="clear"/>
+        <w:spacing w:after="0" w:before="0" w:line="240" w:lineRule="auto"/>
+        <w:ind w:left="1440" w:right="0" w:hanging="360"/>
+        <w:jc w:val="left"/>
+      </w:pPr>
+      <w:r>
+        <w:rPr>
+          <w:rtl w:val="0"/>
+        </w:rPr>
+        <w:t xml:space="preserve">Media assets: all images, icons, banners are stored in ‘/src/assets/…’ and always in place to serve the users.</w:t>
+      </w:r>
+    </w:p>
+    <w:p>
+      <w:pPr>
+        <w:pStyle w:val="Heading2"/>
+        <w:ind w:firstLine="720"/>
+        <w:rPr>
+          <w:rFonts w:ascii="Times New Roman" w:cs="Times New Roman" w:eastAsia="Times New Roman" w:hAnsi="Times New Roman"/>
+        </w:rPr>
+      </w:pPr>
+      <w:bookmarkStart w:colFirst="0" w:colLast="0" w:name="_heading=h.miviq42oehhm" w:id="11"/>
+      <w:bookmarkEnd w:id="11"/>
+      <w:r>
+        <w:rPr>
+          <w:rFonts w:ascii="Times New Roman" w:cs="Times New Roman" w:eastAsia="Times New Roman" w:hAnsi="Times New Roman"/>
+          <w:rtl w:val="0"/>
+        </w:rPr>
+        <w:t xml:space="preserve">5.3 Back-end node:</w:t>
+      </w:r>
+    </w:p>
+    <w:p>
+      <w:pPr>
+        <w:ind w:left="720" w:firstLine="0"/>
+        <w:rPr/>
+      </w:pPr>
+      <w:r>
+        <w:rPr>
+          <w:rtl w:val="0"/>
+        </w:rPr>
+        <w:t xml:space="preserve">It consists of several components:</w:t>
+      </w:r>
+    </w:p>
+    <w:p>
+      <w:pPr>
+        <w:numPr>
+          <w:ilvl w:val="0"/>
+          <w:numId w:val="10"/>
+        </w:numPr>
+        <w:ind w:left="720" w:hanging="360"/>
+      </w:pPr>
+      <w:r>
+        <w:rPr>
+          <w:rtl w:val="0"/>
+        </w:rPr>
+        <w:t xml:space="preserve">Views: These handle the interaction between the front end and the back end, processing user requests and providing appropriate responses. They work in conjunction with the Services component to ensure smooth communication.</w:t>
+      </w:r>
+    </w:p>
+    <w:p>
+      <w:pPr>
+        <w:numPr>
+          <w:ilvl w:val="0"/>
+          <w:numId w:val="10"/>
+        </w:numPr>
+        <w:ind w:left="720" w:hanging="360"/>
+        <w:rPr>
+          <w:u w:val="none"/>
+        </w:rPr>
+      </w:pPr>
+      <w:r>
+        <w:rPr>
+          <w:rtl w:val="0"/>
+        </w:rPr>
+        <w:t xml:space="preserve">Services: providing services for handling data to render on the front-end. They are used to communicate with the Views component through REST API.</w:t>
+      </w:r>
+      <w:r>
+        <w:rPr>
+          <w:rtl w:val="0"/>
+        </w:rPr>
+      </w:r>
+    </w:p>
+    <w:p>
+      <w:pPr>
+        <w:numPr>
+          <w:ilvl w:val="0"/>
+          <w:numId w:val="11"/>
+        </w:numPr>
+        <w:ind w:left="720" w:hanging="360"/>
+        <w:rPr>
+          <w:u w:val="none"/>
+        </w:rPr>
+      </w:pPr>
+      <w:r>
+        <w:rPr>
+          <w:rtl w:val="0"/>
+        </w:rPr>
+        <w:t xml:space="preserve">Models: These define the data structures and manage the interaction with the Database node. In this case, the database is Mongoose, a MongoDB object modeling tool designed to work in an asynchronous environment.</w:t>
+      </w:r>
+    </w:p>
+    <w:p>
+      <w:pPr>
+        <w:numPr>
+          <w:ilvl w:val="0"/>
+          <w:numId w:val="11"/>
+        </w:numPr>
+        <w:ind w:left="720" w:hanging="360"/>
+        <w:rPr>
+          <w:u w:val="none"/>
+        </w:rPr>
+      </w:pPr>
+      <w:r>
+        <w:rPr>
+          <w:rtl w:val="0"/>
+        </w:rPr>
+        <w:t xml:space="preserve">Artifacts used by the Backend Node:</w:t>
+      </w:r>
+    </w:p>
+    <w:p>
+      <w:pPr>
+        <w:numPr>
+          <w:ilvl w:val="1"/>
+          <w:numId w:val="11"/>
+        </w:numPr>
+        <w:ind w:left="1440" w:hanging="360"/>
+        <w:rPr>
+          <w:u w:val="none"/>
+        </w:rPr>
+      </w:pPr>
+      <w:r>
+        <w:rPr>
+          <w:rtl w:val="0"/>
+        </w:rPr>
+        <w:t xml:space="preserve">Users’ info,  Booking’s info, and Shop’s management: These are resources used in the application that are stored and managed by the backend.</w:t>
+      </w:r>
+      <w:r>
+        <w:rPr>
+          <w:rtl w:val="0"/>
+        </w:rPr>
+      </w:r>
+    </w:p>
+    <w:p>
+      <w:pPr>
+        <w:rPr/>
+      </w:pPr>
+      <w:r>
+        <w:rPr>
+          <w:rtl w:val="0"/>
+        </w:rPr>
+      </w:r>
+    </w:p>
+    <w:p>
+      <w:pPr>
+        <w:pStyle w:val="Heading1"/>
+        <w:numPr>
+          <w:ilvl w:val="0"/>
+          <w:numId w:val="4"/>
+        </w:numPr>
+        <w:ind w:left="0" w:firstLine="0"/>
+        <w:rPr>
+          <w:rFonts w:ascii="Times New Roman" w:cs="Times New Roman" w:eastAsia="Times New Roman" w:hAnsi="Times New Roman"/>
+        </w:rPr>
+      </w:pPr>
+      <w:bookmarkStart w:colFirst="0" w:colLast="0" w:name="_heading=h.3dy6vkm" w:id="12"/>
+      <w:bookmarkEnd w:id="12"/>
+      <w:r>
+        <w:rPr>
+          <w:rFonts w:ascii="Times New Roman" w:cs="Times New Roman" w:eastAsia="Times New Roman" w:hAnsi="Times New Roman"/>
+          <w:rtl w:val="0"/>
+        </w:rPr>
+        <w:t xml:space="preserve">Implementation View </w:t>
+      </w:r>
+      <w:r>
+        <w:rPr>
+          <w:rtl w:val="0"/>
+        </w:rPr>
+      </w:r>
+    </w:p>
+    <w:p>
+      <w:pPr>
+        <w:jc w:val="center"/>
+        <w:rPr/>
+      </w:pPr>
+      <w:r>
+        <w:rPr>
+          <w:rtl w:val="0"/>
+        </w:rPr>
+        <w:t xml:space="preserve">￼</w:t>
       </w:r>
     </w:p>
     <w:p>
@@ -6983,8 +7617,8 @@
         </w:pBdr>
         <w:shd w:fill="auto" w:val="clear"/>
         <w:spacing w:after="120" w:before="0" w:line="240" w:lineRule="auto"/>
-        <w:ind w:left="720" w:right="0" w:firstLine="0"/>
-        <w:jc w:val="left"/>
+        <w:ind w:left="-630" w:right="0" w:firstLine="0"/>
+        <w:jc w:val="center"/>
         <w:rPr>
           <w:i w:val="1"/>
           <w:smallCaps w:val="0"/>
@@ -7000,172 +7634,41 @@
       <w:r>
         <w:rPr>
           <w:i w:val="1"/>
-          <w:smallCaps w:val="0"/>
-          <w:strike w:val="0"/>
           <w:color w:val="0000ff"/>
-          <w:sz w:val="20"/>
-          <w:szCs w:val="20"/>
-          <w:u w:val="none"/>
-          <w:shd w:fill="auto" w:val="clear"/>
-          <w:vertAlign w:val="baseline"/>
-          <w:rtl w:val="0"/>
-        </w:rPr>
-        <w:t xml:space="preserve">In this section, describe how the system is deployed by mapping the components in Section 4 to machines running them. For example, your mobile app is running on a mobile device (Android, iOS, etc), your server runs all components on the server side including the database]</w:t>
-      </w:r>
-    </w:p>
-    <w:p>
-      <w:pPr>
-        <w:pStyle w:val="Heading1"/>
-        <w:numPr>
-          <w:ilvl w:val="0"/>
-          <w:numId w:val="4"/>
-        </w:numPr>
-        <w:ind w:left="0" w:firstLine="0"/>
-        <w:rPr>
-          <w:rFonts w:ascii="Times New Roman" w:cs="Times New Roman" w:eastAsia="Times New Roman" w:hAnsi="Times New Roman"/>
-        </w:rPr>
-      </w:pPr>
-      <w:bookmarkStart w:colFirst="0" w:colLast="0" w:name="_heading=h.3dy6vkm" w:id="9"/>
-      <w:bookmarkEnd w:id="9"/>
-      <w:r>
-        <w:rPr>
-          <w:rFonts w:ascii="Times New Roman" w:cs="Times New Roman" w:eastAsia="Times New Roman" w:hAnsi="Times New Roman"/>
-          <w:rtl w:val="0"/>
-        </w:rPr>
-        <w:t xml:space="preserve">Implementation View </w:t>
-      </w:r>
-    </w:p>
-    <w:p>
-      <w:pPr>
-        <w:keepNext w:val="0"/>
-        <w:keepLines w:val="0"/>
-        <w:pageBreakBefore w:val="0"/>
-        <w:widowControl w:val="0"/>
-        <w:pBdr>
-          <w:top w:space="0" w:sz="0" w:val="nil"/>
-          <w:left w:space="0" w:sz="0" w:val="nil"/>
-          <w:bottom w:space="0" w:sz="0" w:val="nil"/>
-          <w:right w:space="0" w:sz="0" w:val="nil"/>
-          <w:between w:space="0" w:sz="0" w:val="nil"/>
-        </w:pBdr>
-        <w:shd w:fill="auto" w:val="clear"/>
-        <w:spacing w:after="120" w:before="0" w:line="240" w:lineRule="auto"/>
-        <w:ind w:left="720" w:right="0" w:firstLine="0"/>
-        <w:jc w:val="left"/>
-        <w:rPr>
-          <w:i w:val="1"/>
-          <w:smallCaps w:val="0"/>
-          <w:strike w:val="0"/>
-          <w:color w:val="0000ff"/>
-          <w:sz w:val="20"/>
-          <w:szCs w:val="20"/>
-          <w:u w:val="none"/>
-          <w:shd w:fill="auto" w:val="clear"/>
-          <w:vertAlign w:val="baseline"/>
-        </w:rPr>
-      </w:pPr>
-      <w:r>
-        <w:rPr>
-          <w:i w:val="1"/>
-          <w:smallCaps w:val="0"/>
-          <w:strike w:val="0"/>
-          <w:color w:val="0000ff"/>
-          <w:sz w:val="20"/>
-          <w:szCs w:val="20"/>
-          <w:u w:val="none"/>
-          <w:shd w:fill="auto" w:val="clear"/>
-          <w:vertAlign w:val="baseline"/>
-          <w:rtl w:val="0"/>
-        </w:rPr>
-        <w:t xml:space="preserve">[Leave this section blank for PA3 if you are writing this document for PA4.</w:t>
-      </w:r>
-    </w:p>
-    <w:p>
-      <w:pPr>
-        <w:keepNext w:val="0"/>
-        <w:keepLines w:val="0"/>
-        <w:pageBreakBefore w:val="0"/>
-        <w:widowControl w:val="0"/>
-        <w:pBdr>
-          <w:top w:space="0" w:sz="0" w:val="nil"/>
-          <w:left w:space="0" w:sz="0" w:val="nil"/>
-          <w:bottom w:space="0" w:sz="0" w:val="nil"/>
-          <w:right w:space="0" w:sz="0" w:val="nil"/>
-          <w:between w:space="0" w:sz="0" w:val="nil"/>
-        </w:pBdr>
-        <w:shd w:fill="auto" w:val="clear"/>
-        <w:spacing w:after="120" w:before="0" w:line="240" w:lineRule="auto"/>
-        <w:ind w:left="720" w:right="0" w:firstLine="0"/>
-        <w:jc w:val="left"/>
-        <w:rPr>
-          <w:i w:val="1"/>
-          <w:smallCaps w:val="0"/>
-          <w:strike w:val="0"/>
-          <w:color w:val="0000ff"/>
-          <w:sz w:val="20"/>
-          <w:szCs w:val="20"/>
-          <w:u w:val="none"/>
-          <w:shd w:fill="auto" w:val="clear"/>
-          <w:vertAlign w:val="baseline"/>
-        </w:rPr>
-      </w:pPr>
-      <w:bookmarkStart w:colFirst="0" w:colLast="0" w:name="_heading=h.1t3h5sf" w:id="10"/>
-      <w:bookmarkEnd w:id="10"/>
-      <w:r>
-        <w:rPr>
-          <w:i w:val="1"/>
-          <w:smallCaps w:val="0"/>
-          <w:strike w:val="0"/>
-          <w:color w:val="0000ff"/>
-          <w:sz w:val="20"/>
-          <w:szCs w:val="20"/>
-          <w:u w:val="none"/>
-          <w:shd w:fill="auto" w:val="clear"/>
-          <w:vertAlign w:val="baseline"/>
-          <w:rtl w:val="0"/>
-        </w:rPr>
-        <w:t xml:space="preserve">In this section, provide folder structures for your code for all components described in Section 4. ]</w:t>
-      </w:r>
-    </w:p>
-    <w:p>
-      <w:pPr>
-        <w:rPr/>
-      </w:pPr>
-      <w:r>
-        <w:rPr>
-          <w:rtl w:val="0"/>
-        </w:rPr>
-      </w:r>
-    </w:p>
-    <w:p>
-      <w:pPr>
-        <w:keepNext w:val="0"/>
-        <w:keepLines w:val="0"/>
-        <w:pageBreakBefore w:val="0"/>
-        <w:widowControl w:val="0"/>
-        <w:pBdr>
-          <w:top w:space="0" w:sz="0" w:val="nil"/>
-          <w:left w:space="0" w:sz="0" w:val="nil"/>
-          <w:bottom w:space="0" w:sz="0" w:val="nil"/>
-          <w:right w:space="0" w:sz="0" w:val="nil"/>
-          <w:between w:space="0" w:sz="0" w:val="nil"/>
-        </w:pBdr>
-        <w:shd w:fill="auto" w:val="clear"/>
-        <w:spacing w:after="120" w:before="0" w:line="240" w:lineRule="auto"/>
-        <w:ind w:left="720" w:right="0" w:firstLine="0"/>
-        <w:jc w:val="left"/>
-        <w:rPr>
-          <w:i w:val="1"/>
-          <w:smallCaps w:val="0"/>
-          <w:strike w:val="0"/>
-          <w:color w:val="0000ff"/>
-          <w:sz w:val="20"/>
-          <w:szCs w:val="20"/>
-          <w:u w:val="none"/>
-          <w:shd w:fill="auto" w:val="clear"/>
-          <w:vertAlign w:val="baseline"/>
-        </w:rPr>
-      </w:pPr>
+        </w:rPr>
+        <w:drawing>
+          <wp:inline distB="114300" distT="114300" distL="114300" distR="114300">
+            <wp:extent cx="7129463" cy="4951016"/>
+            <wp:effectExtent b="0" l="0" r="0" t="0"/>
+            <wp:docPr id="15" name="image10.png"/>
+            <a:graphic>
+              <a:graphicData uri="http://schemas.openxmlformats.org/drawingml/2006/picture">
+                <pic:pic>
+                  <pic:nvPicPr>
+                    <pic:cNvPr id="0" name="image10.png"/>
+                    <pic:cNvPicPr preferRelativeResize="0"/>
+                  </pic:nvPicPr>
+                  <pic:blipFill>
+                    <a:blip r:embed="rId27"/>
+                    <a:srcRect b="4559" l="3472" r="3260" t="4503"/>
+                    <a:stretch>
+                      <a:fillRect/>
+                    </a:stretch>
+                  </pic:blipFill>
+                  <pic:spPr>
+                    <a:xfrm>
+                      <a:off x="0" y="0"/>
+                      <a:ext cx="7129463" cy="4951016"/>
+                    </a:xfrm>
+                    <a:prstGeom prst="rect"/>
+                    <a:ln/>
+                  </pic:spPr>
+                </pic:pic>
+              </a:graphicData>
+            </a:graphic>
+          </wp:inline>
+        </w:drawing>
+      </w:r>
       <w:r>
         <w:rPr>
           <w:rtl w:val="0"/>
@@ -7173,10 +7676,10 @@
       </w:r>
     </w:p>
     <w:sectPr>
-      <w:headerReference r:id="rId26" w:type="default"/>
-      <w:headerReference r:id="rId27" w:type="first"/>
-      <w:footerReference r:id="rId28" w:type="default"/>
-      <w:footerReference r:id="rId29" w:type="first"/>
+      <w:headerReference r:id="rId28" w:type="default"/>
+      <w:headerReference r:id="rId29" w:type="first"/>
+      <w:footerReference r:id="rId30" w:type="default"/>
+      <w:footerReference r:id="rId31" w:type="first"/>
       <w:type w:val="nextPage"/>
       <w:pgSz w:h="15840" w:w="12240" w:orient="portrait"/>
       <w:pgMar w:bottom="1440" w:top="1440" w:left="1440" w:right="1440" w:header="720" w:footer="720"/>
@@ -9066,13 +9569,37 @@
       <w:lvlText w:val="-"/>
       <w:lvlJc w:val="left"/>
       <w:pPr>
+        <w:ind w:left="720" w:hanging="360"/>
+      </w:pPr>
+      <w:rPr>
+        <w:u w:val="none"/>
+      </w:rPr>
+    </w:lvl>
+    <w:lvl w:ilvl="1">
+      <w:start w:val="1"/>
+      <w:numFmt w:val="bullet"/>
+      <w:lvlText w:val="-"/>
+      <w:lvlJc w:val="left"/>
+      <w:pPr>
+        <w:ind w:left="1440" w:hanging="360"/>
+      </w:pPr>
+      <w:rPr>
+        <w:u w:val="none"/>
+      </w:rPr>
+    </w:lvl>
+    <w:lvl w:ilvl="2">
+      <w:start w:val="1"/>
+      <w:numFmt w:val="bullet"/>
+      <w:lvlText w:val="-"/>
+      <w:lvlJc w:val="left"/>
+      <w:pPr>
         <w:ind w:left="2160" w:hanging="360"/>
       </w:pPr>
       <w:rPr>
         <w:u w:val="none"/>
       </w:rPr>
     </w:lvl>
-    <w:lvl w:ilvl="1">
+    <w:lvl w:ilvl="3">
       <w:start w:val="1"/>
       <w:numFmt w:val="bullet"/>
       <w:lvlText w:val="-"/>
@@ -9084,7 +9611,7 @@
         <w:u w:val="none"/>
       </w:rPr>
     </w:lvl>
-    <w:lvl w:ilvl="2">
+    <w:lvl w:ilvl="4">
       <w:start w:val="1"/>
       <w:numFmt w:val="bullet"/>
       <w:lvlText w:val="-"/>
@@ -9096,7 +9623,7 @@
         <w:u w:val="none"/>
       </w:rPr>
     </w:lvl>
-    <w:lvl w:ilvl="3">
+    <w:lvl w:ilvl="5">
       <w:start w:val="1"/>
       <w:numFmt w:val="bullet"/>
       <w:lvlText w:val="-"/>
@@ -9108,7 +9635,7 @@
         <w:u w:val="none"/>
       </w:rPr>
     </w:lvl>
-    <w:lvl w:ilvl="4">
+    <w:lvl w:ilvl="6">
       <w:start w:val="1"/>
       <w:numFmt w:val="bullet"/>
       <w:lvlText w:val="-"/>
@@ -9120,7 +9647,7 @@
         <w:u w:val="none"/>
       </w:rPr>
     </w:lvl>
-    <w:lvl w:ilvl="5">
+    <w:lvl w:ilvl="7">
       <w:start w:val="1"/>
       <w:numFmt w:val="bullet"/>
       <w:lvlText w:val="-"/>
@@ -9132,37 +9659,13 @@
         <w:u w:val="none"/>
       </w:rPr>
     </w:lvl>
-    <w:lvl w:ilvl="6">
+    <w:lvl w:ilvl="8">
       <w:start w:val="1"/>
       <w:numFmt w:val="bullet"/>
       <w:lvlText w:val="-"/>
       <w:lvlJc w:val="left"/>
       <w:pPr>
         <w:ind w:left="6480" w:hanging="360"/>
-      </w:pPr>
-      <w:rPr>
-        <w:u w:val="none"/>
-      </w:rPr>
-    </w:lvl>
-    <w:lvl w:ilvl="7">
-      <w:start w:val="1"/>
-      <w:numFmt w:val="bullet"/>
-      <w:lvlText w:val="-"/>
-      <w:lvlJc w:val="left"/>
-      <w:pPr>
-        <w:ind w:left="7200" w:hanging="360"/>
-      </w:pPr>
-      <w:rPr>
-        <w:u w:val="none"/>
-      </w:rPr>
-    </w:lvl>
-    <w:lvl w:ilvl="8">
-      <w:start w:val="1"/>
-      <w:numFmt w:val="bullet"/>
-      <w:lvlText w:val="-"/>
-      <w:lvlJc w:val="left"/>
-      <w:pPr>
-        <w:ind w:left="7920" w:hanging="360"/>
       </w:pPr>
       <w:rPr>
         <w:u w:val="none"/>
@@ -9172,6 +9675,226 @@
   <w:abstractNum w:abstractNumId="11">
     <w:lvl w:ilvl="0">
       <w:start w:val="1"/>
+      <w:numFmt w:val="bullet"/>
+      <w:lvlText w:val="-"/>
+      <w:lvlJc w:val="left"/>
+      <w:pPr>
+        <w:ind w:left="720" w:hanging="360"/>
+      </w:pPr>
+      <w:rPr>
+        <w:u w:val="none"/>
+      </w:rPr>
+    </w:lvl>
+    <w:lvl w:ilvl="1">
+      <w:start w:val="1"/>
+      <w:numFmt w:val="bullet"/>
+      <w:lvlText w:val="-"/>
+      <w:lvlJc w:val="left"/>
+      <w:pPr>
+        <w:ind w:left="1440" w:hanging="360"/>
+      </w:pPr>
+      <w:rPr>
+        <w:u w:val="none"/>
+      </w:rPr>
+    </w:lvl>
+    <w:lvl w:ilvl="2">
+      <w:start w:val="1"/>
+      <w:numFmt w:val="bullet"/>
+      <w:lvlText w:val="-"/>
+      <w:lvlJc w:val="left"/>
+      <w:pPr>
+        <w:ind w:left="2160" w:hanging="360"/>
+      </w:pPr>
+      <w:rPr>
+        <w:u w:val="none"/>
+      </w:rPr>
+    </w:lvl>
+    <w:lvl w:ilvl="3">
+      <w:start w:val="1"/>
+      <w:numFmt w:val="bullet"/>
+      <w:lvlText w:val="-"/>
+      <w:lvlJc w:val="left"/>
+      <w:pPr>
+        <w:ind w:left="2880" w:hanging="360"/>
+      </w:pPr>
+      <w:rPr>
+        <w:u w:val="none"/>
+      </w:rPr>
+    </w:lvl>
+    <w:lvl w:ilvl="4">
+      <w:start w:val="1"/>
+      <w:numFmt w:val="bullet"/>
+      <w:lvlText w:val="-"/>
+      <w:lvlJc w:val="left"/>
+      <w:pPr>
+        <w:ind w:left="3600" w:hanging="360"/>
+      </w:pPr>
+      <w:rPr>
+        <w:u w:val="none"/>
+      </w:rPr>
+    </w:lvl>
+    <w:lvl w:ilvl="5">
+      <w:start w:val="1"/>
+      <w:numFmt w:val="bullet"/>
+      <w:lvlText w:val="-"/>
+      <w:lvlJc w:val="left"/>
+      <w:pPr>
+        <w:ind w:left="4320" w:hanging="360"/>
+      </w:pPr>
+      <w:rPr>
+        <w:u w:val="none"/>
+      </w:rPr>
+    </w:lvl>
+    <w:lvl w:ilvl="6">
+      <w:start w:val="1"/>
+      <w:numFmt w:val="bullet"/>
+      <w:lvlText w:val="-"/>
+      <w:lvlJc w:val="left"/>
+      <w:pPr>
+        <w:ind w:left="5040" w:hanging="360"/>
+      </w:pPr>
+      <w:rPr>
+        <w:u w:val="none"/>
+      </w:rPr>
+    </w:lvl>
+    <w:lvl w:ilvl="7">
+      <w:start w:val="1"/>
+      <w:numFmt w:val="bullet"/>
+      <w:lvlText w:val="-"/>
+      <w:lvlJc w:val="left"/>
+      <w:pPr>
+        <w:ind w:left="5760" w:hanging="360"/>
+      </w:pPr>
+      <w:rPr>
+        <w:u w:val="none"/>
+      </w:rPr>
+    </w:lvl>
+    <w:lvl w:ilvl="8">
+      <w:start w:val="1"/>
+      <w:numFmt w:val="bullet"/>
+      <w:lvlText w:val="-"/>
+      <w:lvlJc w:val="left"/>
+      <w:pPr>
+        <w:ind w:left="6480" w:hanging="360"/>
+      </w:pPr>
+      <w:rPr>
+        <w:u w:val="none"/>
+      </w:rPr>
+    </w:lvl>
+  </w:abstractNum>
+  <w:abstractNum w:abstractNumId="12">
+    <w:lvl w:ilvl="0">
+      <w:start w:val="1"/>
+      <w:numFmt w:val="bullet"/>
+      <w:lvlText w:val="-"/>
+      <w:lvlJc w:val="left"/>
+      <w:pPr>
+        <w:ind w:left="2160" w:hanging="360"/>
+      </w:pPr>
+      <w:rPr>
+        <w:u w:val="none"/>
+      </w:rPr>
+    </w:lvl>
+    <w:lvl w:ilvl="1">
+      <w:start w:val="1"/>
+      <w:numFmt w:val="bullet"/>
+      <w:lvlText w:val="-"/>
+      <w:lvlJc w:val="left"/>
+      <w:pPr>
+        <w:ind w:left="2880" w:hanging="360"/>
+      </w:pPr>
+      <w:rPr>
+        <w:u w:val="none"/>
+      </w:rPr>
+    </w:lvl>
+    <w:lvl w:ilvl="2">
+      <w:start w:val="1"/>
+      <w:numFmt w:val="bullet"/>
+      <w:lvlText w:val="-"/>
+      <w:lvlJc w:val="left"/>
+      <w:pPr>
+        <w:ind w:left="3600" w:hanging="360"/>
+      </w:pPr>
+      <w:rPr>
+        <w:u w:val="none"/>
+      </w:rPr>
+    </w:lvl>
+    <w:lvl w:ilvl="3">
+      <w:start w:val="1"/>
+      <w:numFmt w:val="bullet"/>
+      <w:lvlText w:val="-"/>
+      <w:lvlJc w:val="left"/>
+      <w:pPr>
+        <w:ind w:left="4320" w:hanging="360"/>
+      </w:pPr>
+      <w:rPr>
+        <w:u w:val="none"/>
+      </w:rPr>
+    </w:lvl>
+    <w:lvl w:ilvl="4">
+      <w:start w:val="1"/>
+      <w:numFmt w:val="bullet"/>
+      <w:lvlText w:val="-"/>
+      <w:lvlJc w:val="left"/>
+      <w:pPr>
+        <w:ind w:left="5040" w:hanging="360"/>
+      </w:pPr>
+      <w:rPr>
+        <w:u w:val="none"/>
+      </w:rPr>
+    </w:lvl>
+    <w:lvl w:ilvl="5">
+      <w:start w:val="1"/>
+      <w:numFmt w:val="bullet"/>
+      <w:lvlText w:val="-"/>
+      <w:lvlJc w:val="left"/>
+      <w:pPr>
+        <w:ind w:left="5760" w:hanging="360"/>
+      </w:pPr>
+      <w:rPr>
+        <w:u w:val="none"/>
+      </w:rPr>
+    </w:lvl>
+    <w:lvl w:ilvl="6">
+      <w:start w:val="1"/>
+      <w:numFmt w:val="bullet"/>
+      <w:lvlText w:val="-"/>
+      <w:lvlJc w:val="left"/>
+      <w:pPr>
+        <w:ind w:left="6480" w:hanging="360"/>
+      </w:pPr>
+      <w:rPr>
+        <w:u w:val="none"/>
+      </w:rPr>
+    </w:lvl>
+    <w:lvl w:ilvl="7">
+      <w:start w:val="1"/>
+      <w:numFmt w:val="bullet"/>
+      <w:lvlText w:val="-"/>
+      <w:lvlJc w:val="left"/>
+      <w:pPr>
+        <w:ind w:left="7200" w:hanging="360"/>
+      </w:pPr>
+      <w:rPr>
+        <w:u w:val="none"/>
+      </w:rPr>
+    </w:lvl>
+    <w:lvl w:ilvl="8">
+      <w:start w:val="1"/>
+      <w:numFmt w:val="bullet"/>
+      <w:lvlText w:val="-"/>
+      <w:lvlJc w:val="left"/>
+      <w:pPr>
+        <w:ind w:left="7920" w:hanging="360"/>
+      </w:pPr>
+      <w:rPr>
+        <w:u w:val="none"/>
+      </w:rPr>
+    </w:lvl>
+  </w:abstractNum>
+  <w:abstractNum w:abstractNumId="13">
+    <w:lvl w:ilvl="0">
+      <w:start w:val="1"/>
       <w:numFmt w:val="decimal"/>
       <w:lvlText w:val="%1."/>
       <w:lvlJc w:val="left"/>
@@ -9279,7 +10002,7 @@
       </w:rPr>
     </w:lvl>
   </w:abstractNum>
-  <w:abstractNum w:abstractNumId="12">
+  <w:abstractNum w:abstractNumId="14">
     <w:lvl w:ilvl="0">
       <w:start w:val="1"/>
       <w:numFmt w:val="bullet"/>
@@ -9389,7 +10112,7 @@
       </w:rPr>
     </w:lvl>
   </w:abstractNum>
-  <w:abstractNum w:abstractNumId="13">
+  <w:abstractNum w:abstractNumId="15">
     <w:lvl w:ilvl="0">
       <w:start w:val="1"/>
       <w:numFmt w:val="decimal"/>
@@ -9501,7 +10224,7 @@
       </w:rPr>
     </w:lvl>
   </w:abstractNum>
-  <w:abstractNum w:abstractNumId="14">
+  <w:abstractNum w:abstractNumId="16">
     <w:lvl w:ilvl="0">
       <w:start w:val="1"/>
       <w:numFmt w:val="decimal"/>
@@ -9611,7 +10334,117 @@
       </w:rPr>
     </w:lvl>
   </w:abstractNum>
-  <w:abstractNum w:abstractNumId="15">
+  <w:abstractNum w:abstractNumId="17">
+    <w:lvl w:ilvl="0">
+      <w:start w:val="1"/>
+      <w:numFmt w:val="bullet"/>
+      <w:lvlText w:val="●"/>
+      <w:lvlJc w:val="left"/>
+      <w:pPr>
+        <w:ind w:left="720" w:hanging="360"/>
+      </w:pPr>
+      <w:rPr>
+        <w:u w:val="none"/>
+      </w:rPr>
+    </w:lvl>
+    <w:lvl w:ilvl="1">
+      <w:start w:val="1"/>
+      <w:numFmt w:val="bullet"/>
+      <w:lvlText w:val="○"/>
+      <w:lvlJc w:val="left"/>
+      <w:pPr>
+        <w:ind w:left="1440" w:hanging="360"/>
+      </w:pPr>
+      <w:rPr>
+        <w:u w:val="none"/>
+      </w:rPr>
+    </w:lvl>
+    <w:lvl w:ilvl="2">
+      <w:start w:val="1"/>
+      <w:numFmt w:val="bullet"/>
+      <w:lvlText w:val="■"/>
+      <w:lvlJc w:val="left"/>
+      <w:pPr>
+        <w:ind w:left="2160" w:hanging="360"/>
+      </w:pPr>
+      <w:rPr>
+        <w:u w:val="none"/>
+      </w:rPr>
+    </w:lvl>
+    <w:lvl w:ilvl="3">
+      <w:start w:val="1"/>
+      <w:numFmt w:val="bullet"/>
+      <w:lvlText w:val="●"/>
+      <w:lvlJc w:val="left"/>
+      <w:pPr>
+        <w:ind w:left="2880" w:hanging="360"/>
+      </w:pPr>
+      <w:rPr>
+        <w:u w:val="none"/>
+      </w:rPr>
+    </w:lvl>
+    <w:lvl w:ilvl="4">
+      <w:start w:val="1"/>
+      <w:numFmt w:val="bullet"/>
+      <w:lvlText w:val="○"/>
+      <w:lvlJc w:val="left"/>
+      <w:pPr>
+        <w:ind w:left="3600" w:hanging="360"/>
+      </w:pPr>
+      <w:rPr>
+        <w:u w:val="none"/>
+      </w:rPr>
+    </w:lvl>
+    <w:lvl w:ilvl="5">
+      <w:start w:val="1"/>
+      <w:numFmt w:val="bullet"/>
+      <w:lvlText w:val="■"/>
+      <w:lvlJc w:val="left"/>
+      <w:pPr>
+        <w:ind w:left="4320" w:hanging="360"/>
+      </w:pPr>
+      <w:rPr>
+        <w:u w:val="none"/>
+      </w:rPr>
+    </w:lvl>
+    <w:lvl w:ilvl="6">
+      <w:start w:val="1"/>
+      <w:numFmt w:val="bullet"/>
+      <w:lvlText w:val="●"/>
+      <w:lvlJc w:val="left"/>
+      <w:pPr>
+        <w:ind w:left="5040" w:hanging="360"/>
+      </w:pPr>
+      <w:rPr>
+        <w:u w:val="none"/>
+      </w:rPr>
+    </w:lvl>
+    <w:lvl w:ilvl="7">
+      <w:start w:val="1"/>
+      <w:numFmt w:val="bullet"/>
+      <w:lvlText w:val="○"/>
+      <w:lvlJc w:val="left"/>
+      <w:pPr>
+        <w:ind w:left="5760" w:hanging="360"/>
+      </w:pPr>
+      <w:rPr>
+        <w:u w:val="none"/>
+      </w:rPr>
+    </w:lvl>
+    <w:lvl w:ilvl="8">
+      <w:start w:val="1"/>
+      <w:numFmt w:val="bullet"/>
+      <w:lvlText w:val="■"/>
+      <w:lvlJc w:val="left"/>
+      <w:pPr>
+        <w:ind w:left="6480" w:hanging="360"/>
+      </w:pPr>
+      <w:rPr>
+        <w:u w:val="none"/>
+      </w:rPr>
+    </w:lvl>
+  </w:abstractNum>
+  <w:abstractNum w:abstractNumId="18">
     <w:lvl w:ilvl="0">
       <w:start w:val="1"/>
       <w:numFmt w:val="decimal"/>
@@ -9721,7 +10554,7 @@
       </w:rPr>
     </w:lvl>
   </w:abstractNum>
-  <w:abstractNum w:abstractNumId="16">
+  <w:abstractNum w:abstractNumId="19">
     <w:lvl w:ilvl="0">
       <w:start w:val="1"/>
       <w:numFmt w:val="bullet"/>
@@ -9831,7 +10664,7 @@
       </w:rPr>
     </w:lvl>
   </w:abstractNum>
-  <w:abstractNum w:abstractNumId="17">
+  <w:abstractNum w:abstractNumId="20">
     <w:lvl w:ilvl="0">
       <w:start w:val="1"/>
       <w:numFmt w:val="bullet"/>
@@ -9941,7 +10774,7 @@
       </w:rPr>
     </w:lvl>
   </w:abstractNum>
-  <w:abstractNum w:abstractNumId="18">
+  <w:abstractNum w:abstractNumId="21">
     <w:lvl w:ilvl="0">
       <w:start w:val="1"/>
       <w:numFmt w:val="decimal"/>
@@ -10043,6 +10876,116 @@
       <w:numFmt w:val="lowerRoman"/>
       <w:lvlText w:val="%9."/>
       <w:lvlJc w:val="right"/>
+      <w:pPr>
+        <w:ind w:left="6480" w:hanging="360"/>
+      </w:pPr>
+      <w:rPr>
+        <w:u w:val="none"/>
+      </w:rPr>
+    </w:lvl>
+  </w:abstractNum>
+  <w:abstractNum w:abstractNumId="22">
+    <w:lvl w:ilvl="0">
+      <w:start w:val="1"/>
+      <w:numFmt w:val="bullet"/>
+      <w:lvlText w:val="●"/>
+      <w:lvlJc w:val="left"/>
+      <w:pPr>
+        <w:ind w:left="720" w:hanging="360"/>
+      </w:pPr>
+      <w:rPr>
+        <w:u w:val="none"/>
+      </w:rPr>
+    </w:lvl>
+    <w:lvl w:ilvl="1">
+      <w:start w:val="1"/>
+      <w:numFmt w:val="bullet"/>
+      <w:lvlText w:val="○"/>
+      <w:lvlJc w:val="left"/>
+      <w:pPr>
+        <w:ind w:left="1440" w:hanging="360"/>
+      </w:pPr>
+      <w:rPr>
+        <w:u w:val="none"/>
+      </w:rPr>
+    </w:lvl>
+    <w:lvl w:ilvl="2">
+      <w:start w:val="1"/>
+      <w:numFmt w:val="bullet"/>
+      <w:lvlText w:val="■"/>
+      <w:lvlJc w:val="left"/>
+      <w:pPr>
+        <w:ind w:left="2160" w:hanging="360"/>
+      </w:pPr>
+      <w:rPr>
+        <w:u w:val="none"/>
+      </w:rPr>
+    </w:lvl>
+    <w:lvl w:ilvl="3">
+      <w:start w:val="1"/>
+      <w:numFmt w:val="bullet"/>
+      <w:lvlText w:val="●"/>
+      <w:lvlJc w:val="left"/>
+      <w:pPr>
+        <w:ind w:left="2880" w:hanging="360"/>
+      </w:pPr>
+      <w:rPr>
+        <w:u w:val="none"/>
+      </w:rPr>
+    </w:lvl>
+    <w:lvl w:ilvl="4">
+      <w:start w:val="1"/>
+      <w:numFmt w:val="bullet"/>
+      <w:lvlText w:val="○"/>
+      <w:lvlJc w:val="left"/>
+      <w:pPr>
+        <w:ind w:left="3600" w:hanging="360"/>
+      </w:pPr>
+      <w:rPr>
+        <w:u w:val="none"/>
+      </w:rPr>
+    </w:lvl>
+    <w:lvl w:ilvl="5">
+      <w:start w:val="1"/>
+      <w:numFmt w:val="bullet"/>
+      <w:lvlText w:val="■"/>
+      <w:lvlJc w:val="left"/>
+      <w:pPr>
+        <w:ind w:left="4320" w:hanging="360"/>
+      </w:pPr>
+      <w:rPr>
+        <w:u w:val="none"/>
+      </w:rPr>
+    </w:lvl>
+    <w:lvl w:ilvl="6">
+      <w:start w:val="1"/>
+      <w:numFmt w:val="bullet"/>
+      <w:lvlText w:val="●"/>
+      <w:lvlJc w:val="left"/>
+      <w:pPr>
+        <w:ind w:left="5040" w:hanging="360"/>
+      </w:pPr>
+      <w:rPr>
+        <w:u w:val="none"/>
+      </w:rPr>
+    </w:lvl>
+    <w:lvl w:ilvl="7">
+      <w:start w:val="1"/>
+      <w:numFmt w:val="bullet"/>
+      <w:lvlText w:val="○"/>
+      <w:lvlJc w:val="left"/>
+      <w:pPr>
+        <w:ind w:left="5760" w:hanging="360"/>
+      </w:pPr>
+      <w:rPr>
+        <w:u w:val="none"/>
+      </w:rPr>
+    </w:lvl>
+    <w:lvl w:ilvl="8">
+      <w:start w:val="1"/>
+      <w:numFmt w:val="bullet"/>
+      <w:lvlText w:val="■"/>
+      <w:lvlJc w:val="left"/>
       <w:pPr>
         <w:ind w:left="6480" w:hanging="360"/>
       </w:pPr>
@@ -10104,6 +11047,18 @@
   </w:num>
   <w:num w:numId="18">
     <w:abstractNumId w:val="18"/>
+  </w:num>
+  <w:num w:numId="19">
+    <w:abstractNumId w:val="19"/>
+  </w:num>
+  <w:num w:numId="20">
+    <w:abstractNumId w:val="20"/>
+  </w:num>
+  <w:num w:numId="21">
+    <w:abstractNumId w:val="21"/>
+  </w:num>
+  <w:num w:numId="22">
+    <w:abstractNumId w:val="22"/>
   </w:num>
 </w:numbering>
 </file>
@@ -10235,748 +11190,6 @@
       <w:szCs w:val="36"/>
     </w:rPr>
   </w:style>
-  <w:style w:type="paragraph" w:styleId="Normal" w:default="1">
-    <w:name w:val="normal"/>
-  </w:style>
-  <w:style w:type="table" w:styleId="TableNormal" w:default="1">
-    <w:name w:val="Table Normal"/>
-  </w:style>
-  <w:style w:type="paragraph" w:styleId="Heading1">
-    <w:name w:val="heading 1"/>
-    <w:basedOn w:val="Normal"/>
-    <w:next w:val="Normal"/>
-    <w:pPr>
-      <w:keepNext w:val="1"/>
-      <w:spacing w:after="60" w:before="120" w:lineRule="auto"/>
-      <w:ind w:left="720" w:hanging="720"/>
-    </w:pPr>
-    <w:rPr>
-      <w:rFonts w:ascii="Arial" w:cs="Arial" w:eastAsia="Arial" w:hAnsi="Arial"/>
-      <w:b w:val="1"/>
-      <w:sz w:val="24"/>
-      <w:szCs w:val="24"/>
-    </w:rPr>
-  </w:style>
-  <w:style w:type="paragraph" w:styleId="Heading2">
-    <w:name w:val="heading 2"/>
-    <w:basedOn w:val="Normal"/>
-    <w:next w:val="Normal"/>
-    <w:pPr>
-      <w:keepNext w:val="1"/>
-      <w:spacing w:after="60" w:before="120" w:lineRule="auto"/>
-      <w:ind w:left="720" w:hanging="720"/>
-    </w:pPr>
-    <w:rPr>
-      <w:rFonts w:ascii="Arial" w:cs="Arial" w:eastAsia="Arial" w:hAnsi="Arial"/>
-      <w:b w:val="1"/>
-      <w:sz w:val="20"/>
-      <w:szCs w:val="20"/>
-    </w:rPr>
-  </w:style>
-  <w:style w:type="paragraph" w:styleId="Heading3">
-    <w:name w:val="heading 3"/>
-    <w:basedOn w:val="Normal"/>
-    <w:next w:val="Normal"/>
-    <w:pPr>
-      <w:keepNext w:val="1"/>
-      <w:spacing w:after="60" w:before="120" w:lineRule="auto"/>
-      <w:ind w:left="720" w:hanging="720"/>
-    </w:pPr>
-    <w:rPr>
-      <w:rFonts w:ascii="Arial" w:cs="Arial" w:eastAsia="Arial" w:hAnsi="Arial"/>
-      <w:b w:val="0"/>
-      <w:i w:val="1"/>
-      <w:sz w:val="20"/>
-      <w:szCs w:val="20"/>
-    </w:rPr>
-  </w:style>
-  <w:style w:type="paragraph" w:styleId="Heading4">
-    <w:name w:val="heading 4"/>
-    <w:basedOn w:val="Normal"/>
-    <w:next w:val="Normal"/>
-    <w:pPr>
-      <w:keepNext w:val="1"/>
-      <w:spacing w:after="60" w:before="120" w:lineRule="auto"/>
-      <w:ind w:left="720" w:hanging="720"/>
-    </w:pPr>
-    <w:rPr>
-      <w:rFonts w:ascii="Arial" w:cs="Arial" w:eastAsia="Arial" w:hAnsi="Arial"/>
-      <w:b w:val="0"/>
-      <w:sz w:val="20"/>
-      <w:szCs w:val="20"/>
-    </w:rPr>
-  </w:style>
-  <w:style w:type="paragraph" w:styleId="Heading5">
-    <w:name w:val="heading 5"/>
-    <w:basedOn w:val="Normal"/>
-    <w:next w:val="Normal"/>
-    <w:pPr>
-      <w:spacing w:after="60" w:before="240" w:lineRule="auto"/>
-      <w:ind w:left="2880" w:firstLine="0"/>
-    </w:pPr>
-    <w:rPr>
-      <w:sz w:val="22"/>
-      <w:szCs w:val="22"/>
-    </w:rPr>
-  </w:style>
-  <w:style w:type="paragraph" w:styleId="Heading6">
-    <w:name w:val="heading 6"/>
-    <w:basedOn w:val="Normal"/>
-    <w:next w:val="Normal"/>
-    <w:pPr>
-      <w:spacing w:after="60" w:before="240" w:lineRule="auto"/>
-      <w:ind w:left="2880" w:firstLine="0"/>
-    </w:pPr>
-    <w:rPr>
-      <w:i w:val="1"/>
-      <w:sz w:val="22"/>
-      <w:szCs w:val="22"/>
-    </w:rPr>
-  </w:style>
-  <w:style w:type="paragraph" w:styleId="Title">
-    <w:name w:val="Title"/>
-    <w:basedOn w:val="Normal"/>
-    <w:next w:val="Normal"/>
-    <w:pPr>
-      <w:spacing w:line="240" w:lineRule="auto"/>
-      <w:jc w:val="center"/>
-    </w:pPr>
-    <w:rPr>
-      <w:rFonts w:ascii="Arial" w:cs="Arial" w:eastAsia="Arial" w:hAnsi="Arial"/>
-      <w:b w:val="1"/>
-      <w:sz w:val="36"/>
-      <w:szCs w:val="36"/>
-    </w:rPr>
-  </w:style>
-  <w:style w:type="paragraph" w:styleId="Normal" w:default="1">
-    <w:name w:val="Normal"/>
-    <w:qFormat w:val="1"/>
-    <w:pPr>
-      <w:widowControl w:val="0"/>
-      <w:spacing w:line="240" w:lineRule="atLeast"/>
-    </w:pPr>
-  </w:style>
-  <w:style w:type="paragraph" w:styleId="Heading1">
-    <w:name w:val="heading 1"/>
-    <w:basedOn w:val="Normal"/>
-    <w:next w:val="Normal"/>
-    <w:qFormat w:val="1"/>
-    <w:pPr>
-      <w:keepNext w:val="1"/>
-      <w:numPr>
-        <w:numId w:val="1"/>
-      </w:numPr>
-      <w:spacing w:after="60" w:before="120"/>
-      <w:ind w:left="720" w:hanging="720"/>
-      <w:outlineLvl w:val="0"/>
-    </w:pPr>
-    <w:rPr>
-      <w:rFonts w:ascii="Arial" w:hAnsi="Arial"/>
-      <w:b w:val="1"/>
-      <w:sz w:val="24"/>
-    </w:rPr>
-  </w:style>
-  <w:style w:type="paragraph" w:styleId="Heading2">
-    <w:name w:val="heading 2"/>
-    <w:basedOn w:val="Heading1"/>
-    <w:next w:val="Normal"/>
-    <w:qFormat w:val="1"/>
-    <w:pPr>
-      <w:numPr>
-        <w:ilvl w:val="1"/>
-      </w:numPr>
-      <w:outlineLvl w:val="1"/>
-    </w:pPr>
-    <w:rPr>
-      <w:sz w:val="20"/>
-    </w:rPr>
-  </w:style>
-  <w:style w:type="paragraph" w:styleId="Heading3">
-    <w:name w:val="heading 3"/>
-    <w:basedOn w:val="Heading1"/>
-    <w:next w:val="Normal"/>
-    <w:qFormat w:val="1"/>
-    <w:pPr>
-      <w:numPr>
-        <w:ilvl w:val="2"/>
-      </w:numPr>
-      <w:outlineLvl w:val="2"/>
-    </w:pPr>
-    <w:rPr>
-      <w:b w:val="0"/>
-      <w:i w:val="1"/>
-      <w:sz w:val="20"/>
-    </w:rPr>
-  </w:style>
-  <w:style w:type="paragraph" w:styleId="Heading4">
-    <w:name w:val="heading 4"/>
-    <w:basedOn w:val="Heading1"/>
-    <w:next w:val="Normal"/>
-    <w:qFormat w:val="1"/>
-    <w:pPr>
-      <w:numPr>
-        <w:ilvl w:val="3"/>
-      </w:numPr>
-      <w:outlineLvl w:val="3"/>
-    </w:pPr>
-    <w:rPr>
-      <w:b w:val="0"/>
-      <w:sz w:val="20"/>
-    </w:rPr>
-  </w:style>
-  <w:style w:type="paragraph" w:styleId="Heading5">
-    <w:name w:val="heading 5"/>
-    <w:basedOn w:val="Normal"/>
-    <w:next w:val="Normal"/>
-    <w:qFormat w:val="1"/>
-    <w:pPr>
-      <w:numPr>
-        <w:ilvl w:val="4"/>
-        <w:numId w:val="1"/>
-      </w:numPr>
-      <w:spacing w:after="60" w:before="240"/>
-      <w:ind w:left="2880"/>
-      <w:outlineLvl w:val="4"/>
-    </w:pPr>
-    <w:rPr>
-      <w:sz w:val="22"/>
-    </w:rPr>
-  </w:style>
-  <w:style w:type="paragraph" w:styleId="Heading6">
-    <w:name w:val="heading 6"/>
-    <w:basedOn w:val="Normal"/>
-    <w:next w:val="Normal"/>
-    <w:qFormat w:val="1"/>
-    <w:pPr>
-      <w:numPr>
-        <w:ilvl w:val="5"/>
-        <w:numId w:val="1"/>
-      </w:numPr>
-      <w:spacing w:after="60" w:before="240"/>
-      <w:ind w:left="2880"/>
-      <w:outlineLvl w:val="5"/>
-    </w:pPr>
-    <w:rPr>
-      <w:i w:val="1"/>
-      <w:sz w:val="22"/>
-    </w:rPr>
-  </w:style>
-  <w:style w:type="paragraph" w:styleId="Heading7">
-    <w:name w:val="heading 7"/>
-    <w:basedOn w:val="Normal"/>
-    <w:next w:val="Normal"/>
-    <w:qFormat w:val="1"/>
-    <w:pPr>
-      <w:numPr>
-        <w:ilvl w:val="6"/>
-        <w:numId w:val="1"/>
-      </w:numPr>
-      <w:spacing w:after="60" w:before="240"/>
-      <w:ind w:left="2880"/>
-      <w:outlineLvl w:val="6"/>
-    </w:pPr>
-  </w:style>
-  <w:style w:type="paragraph" w:styleId="Heading8">
-    <w:name w:val="heading 8"/>
-    <w:basedOn w:val="Normal"/>
-    <w:next w:val="Normal"/>
-    <w:qFormat w:val="1"/>
-    <w:pPr>
-      <w:numPr>
-        <w:ilvl w:val="7"/>
-        <w:numId w:val="1"/>
-      </w:numPr>
-      <w:spacing w:after="60" w:before="240"/>
-      <w:ind w:left="2880"/>
-      <w:outlineLvl w:val="7"/>
-    </w:pPr>
-    <w:rPr>
-      <w:i w:val="1"/>
-    </w:rPr>
-  </w:style>
-  <w:style w:type="paragraph" w:styleId="Heading9">
-    <w:name w:val="heading 9"/>
-    <w:basedOn w:val="Normal"/>
-    <w:next w:val="Normal"/>
-    <w:qFormat w:val="1"/>
-    <w:pPr>
-      <w:numPr>
-        <w:ilvl w:val="8"/>
-        <w:numId w:val="1"/>
-      </w:numPr>
-      <w:spacing w:after="60" w:before="240"/>
-      <w:ind w:left="2880"/>
-      <w:outlineLvl w:val="8"/>
-    </w:pPr>
-    <w:rPr>
-      <w:b w:val="1"/>
-      <w:i w:val="1"/>
-      <w:sz w:val="18"/>
-    </w:rPr>
-  </w:style>
-  <w:style w:type="character" w:styleId="DefaultParagraphFont" w:default="1">
-    <w:name w:val="Default Paragraph Font"/>
-    <w:uiPriority w:val="1"/>
-    <w:semiHidden w:val="1"/>
-    <w:unhideWhenUsed w:val="1"/>
-  </w:style>
-  <w:style w:type="table" w:styleId="TableNormal" w:default="1">
-    <w:name w:val="Normal Table"/>
-    <w:uiPriority w:val="99"/>
-    <w:semiHidden w:val="1"/>
-    <w:unhideWhenUsed w:val="1"/>
-    <w:tblPr>
-      <w:tblInd w:w="0.0" w:type="dxa"/>
-      <w:tblCellMar>
-        <w:top w:w="0.0" w:type="dxa"/>
-        <w:left w:w="108.0" w:type="dxa"/>
-        <w:bottom w:w="0.0" w:type="dxa"/>
-        <w:right w:w="108.0" w:type="dxa"/>
-      </w:tblCellMar>
-    </w:tblPr>
-  </w:style>
-  <w:style w:type="numbering" w:styleId="NoList" w:default="1">
-    <w:name w:val="No List"/>
-    <w:uiPriority w:val="99"/>
-    <w:semiHidden w:val="1"/>
-    <w:unhideWhenUsed w:val="1"/>
-  </w:style>
-  <w:style w:type="paragraph" w:styleId="Paragraph2" w:customStyle="1">
-    <w:name w:val="Paragraph2"/>
-    <w:basedOn w:val="Normal"/>
-    <w:pPr>
-      <w:spacing w:before="80"/>
-      <w:ind w:left="720"/>
-      <w:jc w:val="both"/>
-    </w:pPr>
-    <w:rPr>
-      <w:color w:val="000000"/>
-      <w:lang w:val="en-AU"/>
-    </w:rPr>
-  </w:style>
-  <w:style w:type="paragraph" w:styleId="Title">
-    <w:name w:val="Title"/>
-    <w:basedOn w:val="Normal"/>
-    <w:next w:val="Normal"/>
-    <w:qFormat w:val="1"/>
-    <w:pPr>
-      <w:spacing w:line="240" w:lineRule="auto"/>
-      <w:jc w:val="center"/>
-    </w:pPr>
-    <w:rPr>
-      <w:rFonts w:ascii="Arial" w:hAnsi="Arial"/>
-      <w:b w:val="1"/>
-      <w:sz w:val="36"/>
-    </w:rPr>
-  </w:style>
-  <w:style w:type="paragraph" w:styleId="Subtitle">
-    <w:name w:val="Subtitle"/>
-    <w:basedOn w:val="Normal"/>
-    <w:qFormat w:val="1"/>
-    <w:pPr>
-      <w:spacing w:after="60"/>
-      <w:jc w:val="center"/>
-    </w:pPr>
-    <w:rPr>
-      <w:rFonts w:ascii="Arial" w:hAnsi="Arial"/>
-      <w:i w:val="1"/>
-      <w:sz w:val="36"/>
-      <w:lang w:val="en-AU"/>
-    </w:rPr>
-  </w:style>
-  <w:style w:type="paragraph" w:styleId="NormalIndent">
-    <w:name w:val="Normal Indent"/>
-    <w:basedOn w:val="Normal"/>
-    <w:semiHidden w:val="1"/>
-    <w:pPr>
-      <w:ind w:left="900" w:hanging="900"/>
-    </w:pPr>
-  </w:style>
-  <w:style w:type="paragraph" w:styleId="TOC1">
-    <w:name w:val="toc 1"/>
-    <w:basedOn w:val="Normal"/>
-    <w:next w:val="Normal"/>
-    <w:uiPriority w:val="39"/>
-    <w:pPr>
-      <w:tabs>
-        <w:tab w:val="right" w:pos="9360"/>
-      </w:tabs>
-      <w:spacing w:after="60" w:before="240"/>
-      <w:ind w:right="720"/>
-    </w:pPr>
-  </w:style>
-  <w:style w:type="paragraph" w:styleId="TOC2">
-    <w:name w:val="toc 2"/>
-    <w:basedOn w:val="Normal"/>
-    <w:next w:val="Normal"/>
-    <w:uiPriority w:val="39"/>
-    <w:pPr>
-      <w:tabs>
-        <w:tab w:val="right" w:pos="9360"/>
-      </w:tabs>
-      <w:ind w:left="432" w:right="720"/>
-    </w:pPr>
-  </w:style>
-  <w:style w:type="paragraph" w:styleId="TOC3">
-    <w:name w:val="toc 3"/>
-    <w:basedOn w:val="Normal"/>
-    <w:next w:val="Normal"/>
-    <w:semiHidden w:val="1"/>
-    <w:pPr>
-      <w:tabs>
-        <w:tab w:val="left" w:pos="1440"/>
-        <w:tab w:val="right" w:pos="9360"/>
-      </w:tabs>
-      <w:ind w:left="864"/>
-    </w:pPr>
-  </w:style>
-  <w:style w:type="paragraph" w:styleId="Header">
-    <w:name w:val="header"/>
-    <w:basedOn w:val="Normal"/>
-    <w:semiHidden w:val="1"/>
-    <w:pPr>
-      <w:tabs>
-        <w:tab w:val="center" w:pos="4320"/>
-        <w:tab w:val="right" w:pos="8640"/>
-      </w:tabs>
-    </w:pPr>
-  </w:style>
-  <w:style w:type="paragraph" w:styleId="Footer">
-    <w:name w:val="footer"/>
-    <w:basedOn w:val="Normal"/>
-    <w:semiHidden w:val="1"/>
-    <w:pPr>
-      <w:tabs>
-        <w:tab w:val="center" w:pos="4320"/>
-        <w:tab w:val="right" w:pos="8640"/>
-      </w:tabs>
-    </w:pPr>
-  </w:style>
-  <w:style w:type="character" w:styleId="PageNumber">
-    <w:name w:val="page number"/>
-    <w:basedOn w:val="DefaultParagraphFont"/>
-    <w:semiHidden w:val="1"/>
-  </w:style>
-  <w:style w:type="paragraph" w:styleId="Bullet1" w:customStyle="1">
-    <w:name w:val="Bullet1"/>
-    <w:basedOn w:val="Normal"/>
-    <w:pPr>
-      <w:ind w:left="720" w:hanging="432"/>
-    </w:pPr>
-  </w:style>
-  <w:style w:type="paragraph" w:styleId="Bullet2" w:customStyle="1">
-    <w:name w:val="Bullet2"/>
-    <w:basedOn w:val="Normal"/>
-    <w:pPr>
-      <w:ind w:left="1440" w:hanging="360"/>
-    </w:pPr>
-    <w:rPr>
-      <w:color w:val="000080"/>
-    </w:rPr>
-  </w:style>
-  <w:style w:type="paragraph" w:styleId="Tabletext" w:customStyle="1">
-    <w:name w:val="Tabletext"/>
-    <w:basedOn w:val="Normal"/>
-    <w:pPr>
-      <w:keepLines w:val="1"/>
-      <w:spacing w:after="120"/>
-    </w:pPr>
-  </w:style>
-  <w:style w:type="paragraph" w:styleId="BodyText">
-    <w:name w:val="Body Text"/>
-    <w:basedOn w:val="Normal"/>
-    <w:semiHidden w:val="1"/>
-    <w:pPr>
-      <w:keepLines w:val="1"/>
-      <w:spacing w:after="120"/>
-      <w:ind w:left="720"/>
-    </w:pPr>
-  </w:style>
-  <w:style w:type="paragraph" w:styleId="DocumentMap">
-    <w:name w:val="Document Map"/>
-    <w:basedOn w:val="Normal"/>
-    <w:semiHidden w:val="1"/>
-    <w:pPr>
-      <w:shd w:color="auto" w:fill="000080" w:val="clear"/>
-    </w:pPr>
-    <w:rPr>
-      <w:rFonts w:ascii="Tahoma" w:hAnsi="Tahoma"/>
-    </w:rPr>
-  </w:style>
-  <w:style w:type="character" w:styleId="FootnoteReference">
-    <w:name w:val="footnote reference"/>
-    <w:basedOn w:val="DefaultParagraphFont"/>
-    <w:semiHidden w:val="1"/>
-    <w:rPr>
-      <w:sz w:val="20"/>
-      <w:vertAlign w:val="superscript"/>
-    </w:rPr>
-  </w:style>
-  <w:style w:type="paragraph" w:styleId="FootnoteText">
-    <w:name w:val="footnote text"/>
-    <w:basedOn w:val="Normal"/>
-    <w:semiHidden w:val="1"/>
-    <w:pPr>
-      <w:keepNext w:val="1"/>
-      <w:keepLines w:val="1"/>
-      <w:pBdr>
-        <w:bottom w:color="000000" w:space="0" w:sz="6" w:val="single"/>
-      </w:pBdr>
-      <w:spacing w:after="40" w:before="40"/>
-      <w:ind w:left="360" w:hanging="360"/>
-    </w:pPr>
-    <w:rPr>
-      <w:rFonts w:ascii="Helvetica" w:hAnsi="Helvetica"/>
-      <w:sz w:val="16"/>
-    </w:rPr>
-  </w:style>
-  <w:style w:type="paragraph" w:styleId="MainTitle" w:customStyle="1">
-    <w:name w:val="Main Title"/>
-    <w:basedOn w:val="Normal"/>
-    <w:pPr>
-      <w:spacing w:after="60" w:before="480" w:line="240" w:lineRule="auto"/>
-      <w:jc w:val="center"/>
-    </w:pPr>
-    <w:rPr>
-      <w:rFonts w:ascii="Arial" w:hAnsi="Arial"/>
-      <w:b w:val="1"/>
-      <w:kern w:val="28"/>
-      <w:sz w:val="32"/>
-    </w:rPr>
-  </w:style>
-  <w:style w:type="paragraph" w:styleId="Paragraph1" w:customStyle="1">
-    <w:name w:val="Paragraph1"/>
-    <w:basedOn w:val="Normal"/>
-    <w:pPr>
-      <w:spacing w:before="80" w:line="240" w:lineRule="auto"/>
-      <w:jc w:val="both"/>
-    </w:pPr>
-  </w:style>
-  <w:style w:type="paragraph" w:styleId="Paragraph3" w:customStyle="1">
-    <w:name w:val="Paragraph3"/>
-    <w:basedOn w:val="Normal"/>
-    <w:pPr>
-      <w:spacing w:before="80" w:line="240" w:lineRule="auto"/>
-      <w:ind w:left="1530"/>
-      <w:jc w:val="both"/>
-    </w:pPr>
-  </w:style>
-  <w:style w:type="paragraph" w:styleId="Paragraph4" w:customStyle="1">
-    <w:name w:val="Paragraph4"/>
-    <w:basedOn w:val="Normal"/>
-    <w:pPr>
-      <w:spacing w:before="80" w:line="240" w:lineRule="auto"/>
-      <w:ind w:left="2250"/>
-      <w:jc w:val="both"/>
-    </w:pPr>
-  </w:style>
-  <w:style w:type="paragraph" w:styleId="TOC4">
-    <w:name w:val="toc 4"/>
-    <w:basedOn w:val="Normal"/>
-    <w:next w:val="Normal"/>
-    <w:autoRedefine w:val="1"/>
-    <w:semiHidden w:val="1"/>
-    <w:pPr>
-      <w:ind w:left="600"/>
-    </w:pPr>
-  </w:style>
-  <w:style w:type="paragraph" w:styleId="TOC5">
-    <w:name w:val="toc 5"/>
-    <w:basedOn w:val="Normal"/>
-    <w:next w:val="Normal"/>
-    <w:autoRedefine w:val="1"/>
-    <w:semiHidden w:val="1"/>
-    <w:pPr>
-      <w:ind w:left="800"/>
-    </w:pPr>
-  </w:style>
-  <w:style w:type="paragraph" w:styleId="TOC6">
-    <w:name w:val="toc 6"/>
-    <w:basedOn w:val="Normal"/>
-    <w:next w:val="Normal"/>
-    <w:autoRedefine w:val="1"/>
-    <w:semiHidden w:val="1"/>
-    <w:pPr>
-      <w:ind w:left="1000"/>
-    </w:pPr>
-  </w:style>
-  <w:style w:type="paragraph" w:styleId="TOC7">
-    <w:name w:val="toc 7"/>
-    <w:basedOn w:val="Normal"/>
-    <w:next w:val="Normal"/>
-    <w:autoRedefine w:val="1"/>
-    <w:semiHidden w:val="1"/>
-    <w:pPr>
-      <w:ind w:left="1200"/>
-    </w:pPr>
-  </w:style>
-  <w:style w:type="paragraph" w:styleId="TOC8">
-    <w:name w:val="toc 8"/>
-    <w:basedOn w:val="Normal"/>
-    <w:next w:val="Normal"/>
-    <w:autoRedefine w:val="1"/>
-    <w:semiHidden w:val="1"/>
-    <w:pPr>
-      <w:ind w:left="1400"/>
-    </w:pPr>
-  </w:style>
-  <w:style w:type="paragraph" w:styleId="TOC9">
-    <w:name w:val="toc 9"/>
-    <w:basedOn w:val="Normal"/>
-    <w:next w:val="Normal"/>
-    <w:autoRedefine w:val="1"/>
-    <w:semiHidden w:val="1"/>
-    <w:pPr>
-      <w:ind w:left="1600"/>
-    </w:pPr>
-  </w:style>
-  <w:style w:type="paragraph" w:styleId="BodyText2">
-    <w:name w:val="Body Text 2"/>
-    <w:basedOn w:val="Normal"/>
-    <w:semiHidden w:val="1"/>
-    <w:rPr>
-      <w:i w:val="1"/>
-      <w:color w:val="0000ff"/>
-    </w:rPr>
-  </w:style>
-  <w:style w:type="paragraph" w:styleId="BodyTextIndent">
-    <w:name w:val="Body Text Indent"/>
-    <w:basedOn w:val="Normal"/>
-    <w:semiHidden w:val="1"/>
-    <w:pPr>
-      <w:ind w:left="720"/>
-    </w:pPr>
-    <w:rPr>
-      <w:i w:val="1"/>
-      <w:color w:val="0000ff"/>
-      <w:u w:val="single"/>
-    </w:rPr>
-  </w:style>
-  <w:style w:type="paragraph" w:styleId="Body" w:customStyle="1">
-    <w:name w:val="Body"/>
-    <w:basedOn w:val="Normal"/>
-    <w:pPr>
-      <w:widowControl w:val="1"/>
-      <w:spacing w:before="120" w:line="240" w:lineRule="auto"/>
-      <w:jc w:val="both"/>
-    </w:pPr>
-    <w:rPr>
-      <w:rFonts w:ascii="Book Antiqua" w:hAnsi="Book Antiqua"/>
-    </w:rPr>
-  </w:style>
-  <w:style w:type="paragraph" w:styleId="Bullet" w:customStyle="1">
-    <w:name w:val="Bullet"/>
-    <w:basedOn w:val="Normal"/>
-    <w:pPr>
-      <w:widowControl w:val="1"/>
-      <w:numPr>
-        <w:numId w:val="22"/>
-      </w:numPr>
-      <w:tabs>
-        <w:tab w:val="left" w:pos="720"/>
-      </w:tabs>
-      <w:spacing w:before="120" w:line="240" w:lineRule="auto"/>
-      <w:ind w:right="360"/>
-      <w:jc w:val="both"/>
-    </w:pPr>
-    <w:rPr>
-      <w:rFonts w:ascii="Book Antiqua" w:hAnsi="Book Antiqua"/>
-    </w:rPr>
-  </w:style>
-  <w:style w:type="paragraph" w:styleId="InfoBlue" w:customStyle="1">
-    <w:name w:val="InfoBlue"/>
-    <w:basedOn w:val="Normal"/>
-    <w:next w:val="BodyText"/>
-    <w:autoRedefine w:val="1"/>
-    <w:pPr>
-      <w:spacing w:after="120"/>
-      <w:ind w:left="720"/>
-    </w:pPr>
-    <w:rPr>
-      <w:i w:val="1"/>
-      <w:color w:val="0000ff"/>
-    </w:rPr>
-  </w:style>
-  <w:style w:type="character" w:styleId="Hyperlink">
-    <w:name w:val="Hyperlink"/>
-    <w:basedOn w:val="DefaultParagraphFont"/>
-    <w:semiHidden w:val="1"/>
-    <w:rPr>
-      <w:color w:val="0000ff"/>
-      <w:u w:val="single"/>
-    </w:rPr>
-  </w:style>
-  <w:style w:type="character" w:styleId="Strong">
-    <w:name w:val="Strong"/>
-    <w:basedOn w:val="DefaultParagraphFont"/>
-    <w:qFormat w:val="1"/>
-    <w:rPr>
-      <w:b w:val="1"/>
-    </w:rPr>
-  </w:style>
-  <w:style w:type="character" w:styleId="FollowedHyperlink">
-    <w:name w:val="FollowedHyperlink"/>
-    <w:basedOn w:val="DefaultParagraphFont"/>
-    <w:semiHidden w:val="1"/>
-    <w:rPr>
-      <w:color w:val="800080"/>
-      <w:u w:val="single"/>
-    </w:rPr>
-  </w:style>
-  <w:style w:type="paragraph" w:styleId="Subtitle">
-    <w:name w:val="Subtitle"/>
-    <w:basedOn w:val="Normal"/>
-    <w:next w:val="Normal"/>
-    <w:pPr>
-      <w:spacing w:after="60" w:lineRule="auto"/>
-      <w:jc w:val="center"/>
-    </w:pPr>
-    <w:rPr>
-      <w:rFonts w:ascii="Arial" w:cs="Arial" w:eastAsia="Arial" w:hAnsi="Arial"/>
-      <w:i w:val="1"/>
-      <w:sz w:val="36"/>
-      <w:szCs w:val="36"/>
-    </w:rPr>
-  </w:style>
-  <w:style w:type="table" w:styleId="Table1">
-    <w:basedOn w:val="TableNormal"/>
-    <w:tblPr>
-      <w:tblStyleRowBandSize w:val="1"/>
-      <w:tblStyleColBandSize w:val="1"/>
-      <w:tblCellMar>
-        <w:top w:w="0.0" w:type="dxa"/>
-        <w:left w:w="115.0" w:type="dxa"/>
-        <w:bottom w:w="0.0" w:type="dxa"/>
-        <w:right w:w="115.0" w:type="dxa"/>
-      </w:tblCellMar>
-    </w:tblPr>
-  </w:style>
-  <w:style w:type="table" w:styleId="Table2">
-    <w:basedOn w:val="TableNormal"/>
-    <w:tblPr>
-      <w:tblStyleRowBandSize w:val="1"/>
-      <w:tblStyleColBandSize w:val="1"/>
-      <w:tblCellMar>
-        <w:top w:w="0.0" w:type="dxa"/>
-        <w:left w:w="115.0" w:type="dxa"/>
-        <w:bottom w:w="0.0" w:type="dxa"/>
-        <w:right w:w="115.0" w:type="dxa"/>
-      </w:tblCellMar>
-    </w:tblPr>
-  </w:style>
-  <w:style w:type="table" w:styleId="Table3">
-    <w:basedOn w:val="TableNormal"/>
-    <w:tblPr>
-      <w:tblStyleRowBandSize w:val="1"/>
-      <w:tblStyleColBandSize w:val="1"/>
-      <w:tblCellMar>
-        <w:top w:w="0.0" w:type="dxa"/>
-        <w:left w:w="115.0" w:type="dxa"/>
-        <w:bottom w:w="0.0" w:type="dxa"/>
-        <w:right w:w="115.0" w:type="dxa"/>
-      </w:tblCellMar>
-    </w:tblPr>
-  </w:style>
   <w:style w:type="paragraph" w:styleId="Subtitle">
     <w:name w:val="Subtitle"/>
     <w:basedOn w:val="Normal"/>
@@ -11045,39 +11258,39 @@
         <a:sysClr val="window" lastClr="FFFFFF"/>
       </a:lt1>
       <a:dk2>
-        <a:srgbClr val="44546A"/>
+        <a:srgbClr val="1F497D"/>
       </a:dk2>
       <a:lt2>
-        <a:srgbClr val="E7E6E6"/>
+        <a:srgbClr val="EEECE1"/>
       </a:lt2>
       <a:accent1>
-        <a:srgbClr val="5B9BD5"/>
+        <a:srgbClr val="4F81BD"/>
       </a:accent1>
       <a:accent2>
-        <a:srgbClr val="ED7D31"/>
+        <a:srgbClr val="C0504D"/>
       </a:accent2>
       <a:accent3>
-        <a:srgbClr val="A5A5A5"/>
+        <a:srgbClr val="9BBB59"/>
       </a:accent3>
       <a:accent4>
-        <a:srgbClr val="FFC000"/>
+        <a:srgbClr val="8064A2"/>
       </a:accent4>
       <a:accent5>
-        <a:srgbClr val="4472C4"/>
+        <a:srgbClr val="4BACC6"/>
       </a:accent5>
       <a:accent6>
-        <a:srgbClr val="70AD47"/>
+        <a:srgbClr val="F79646"/>
       </a:accent6>
       <a:hlink>
-        <a:srgbClr val="0563C1"/>
+        <a:srgbClr val="0000FF"/>
       </a:hlink>
       <a:folHlink>
-        <a:srgbClr val="954F72"/>
+        <a:srgbClr val="800080"/>
       </a:folHlink>
     </a:clrScheme>
     <a:fontScheme name="Office">
       <a:majorFont>
-        <a:latin typeface="Calibri Light" panose="020F0302020204030204"/>
+        <a:latin typeface="Calibri"/>
         <a:ea typeface=""/>
         <a:cs typeface=""/>
         <a:font script="Jpan" typeface="ＭＳ ゴシック"/>
@@ -11112,7 +11325,7 @@
         <a:font script="Geor" typeface="Sylfaen"/>
       </a:majorFont>
       <a:minorFont>
-        <a:latin typeface="Calibri" panose="020F0502020204030204"/>
+        <a:latin typeface="Cambria"/>
         <a:ea typeface=""/>
         <a:cs typeface=""/>
         <a:font script="Jpan" typeface="ＭＳ 明朝"/>
@@ -11156,148 +11369,207 @@
           <a:gsLst>
             <a:gs pos="0">
               <a:schemeClr val="phClr">
-                <a:lumMod val="110000"/>
-                <a:satMod val="105000"/>
-                <a:tint val="67000"/>
+                <a:tint val="50000"/>
+                <a:satMod val="300000"/>
               </a:schemeClr>
             </a:gs>
-            <a:gs pos="50000">
+            <a:gs pos="35000">
               <a:schemeClr val="phClr">
-                <a:lumMod val="105000"/>
-                <a:satMod val="103000"/>
-                <a:tint val="73000"/>
+                <a:tint val="37000"/>
+                <a:satMod val="300000"/>
               </a:schemeClr>
             </a:gs>
             <a:gs pos="100000">
               <a:schemeClr val="phClr">
-                <a:lumMod val="105000"/>
-                <a:satMod val="109000"/>
-                <a:tint val="81000"/>
+                <a:tint val="15000"/>
+                <a:satMod val="350000"/>
               </a:schemeClr>
             </a:gs>
           </a:gsLst>
-          <a:lin ang="5400000" scaled="0"/>
+          <a:lin ang="16200000" scaled="1"/>
         </a:gradFill>
         <a:gradFill rotWithShape="1">
           <a:gsLst>
             <a:gs pos="0">
               <a:schemeClr val="phClr">
-                <a:satMod val="103000"/>
-                <a:lumMod val="102000"/>
-                <a:tint val="94000"/>
-              </a:schemeClr>
-            </a:gs>
-            <a:gs pos="50000">
-              <a:schemeClr val="phClr">
-                <a:satMod val="110000"/>
-                <a:lumMod val="100000"/>
+                <a:tint val="100000"/>
                 <a:shade val="100000"/>
+                <a:satMod val="130000"/>
               </a:schemeClr>
             </a:gs>
             <a:gs pos="100000">
               <a:schemeClr val="phClr">
-                <a:lumMod val="99000"/>
-                <a:satMod val="120000"/>
-                <a:shade val="78000"/>
+                <a:tint val="50000"/>
+                <a:shade val="100000"/>
+                <a:satMod val="350000"/>
               </a:schemeClr>
             </a:gs>
           </a:gsLst>
-          <a:lin ang="5400000" scaled="0"/>
+          <a:lin ang="16200000" scaled="0"/>
         </a:gradFill>
       </a:fillStyleLst>
       <a:lnStyleLst>
-        <a:ln w="6350" cap="flat" cmpd="sng" algn="ctr">
+        <a:ln w="9525" cap="flat" cmpd="sng" algn="ctr">
+          <a:solidFill>
+            <a:schemeClr val="phClr">
+              <a:shade val="95000"/>
+              <a:satMod val="105000"/>
+            </a:schemeClr>
+          </a:solidFill>
+          <a:prstDash val="solid"/>
+        </a:ln>
+        <a:ln w="25400" cap="flat" cmpd="sng" algn="ctr">
           <a:solidFill>
             <a:schemeClr val="phClr"/>
           </a:solidFill>
           <a:prstDash val="solid"/>
-          <a:miter lim="800000"/>
         </a:ln>
-        <a:ln w="12700" cap="flat" cmpd="sng" algn="ctr">
+        <a:ln w="38100" cap="flat" cmpd="sng" algn="ctr">
           <a:solidFill>
             <a:schemeClr val="phClr"/>
           </a:solidFill>
           <a:prstDash val="solid"/>
-          <a:miter lim="800000"/>
-        </a:ln>
-        <a:ln w="19050" cap="flat" cmpd="sng" algn="ctr">
-          <a:solidFill>
-            <a:schemeClr val="phClr"/>
-          </a:solidFill>
-          <a:prstDash val="solid"/>
-          <a:miter lim="800000"/>
         </a:ln>
       </a:lnStyleLst>
       <a:effectStyleLst>
         <a:effectStyle>
-          <a:effectLst/>
-        </a:effectStyle>
-        <a:effectStyle>
-          <a:effectLst/>
+          <a:effectLst>
+            <a:outerShdw blurRad="40000" dist="20000" dir="5400000" rotWithShape="0">
+              <a:srgbClr val="000000">
+                <a:alpha val="38000"/>
+              </a:srgbClr>
+            </a:outerShdw>
+          </a:effectLst>
         </a:effectStyle>
         <a:effectStyle>
           <a:effectLst>
-            <a:outerShdw blurRad="57150" dist="19050" dir="5400000" algn="ctr" rotWithShape="0">
+            <a:outerShdw blurRad="40000" dist="23000" dir="5400000" rotWithShape="0">
               <a:srgbClr val="000000">
-                <a:alpha val="63000"/>
+                <a:alpha val="35000"/>
               </a:srgbClr>
             </a:outerShdw>
           </a:effectLst>
+        </a:effectStyle>
+        <a:effectStyle>
+          <a:effectLst>
+            <a:outerShdw blurRad="40000" dist="23000" dir="5400000" rotWithShape="0">
+              <a:srgbClr val="000000">
+                <a:alpha val="35000"/>
+              </a:srgbClr>
+            </a:outerShdw>
+          </a:effectLst>
+          <a:scene3d>
+            <a:camera prst="orthographicFront">
+              <a:rot lat="0" lon="0" rev="0"/>
+            </a:camera>
+            <a:lightRig rig="threePt" dir="t">
+              <a:rot lat="0" lon="0" rev="1200000"/>
+            </a:lightRig>
+          </a:scene3d>
+          <a:sp3d>
+            <a:bevelT w="63500" h="25400"/>
+          </a:sp3d>
         </a:effectStyle>
       </a:effectStyleLst>
       <a:bgFillStyleLst>
         <a:solidFill>
           <a:schemeClr val="phClr"/>
         </a:solidFill>
-        <a:solidFill>
-          <a:schemeClr val="phClr">
-            <a:tint val="95000"/>
-            <a:satMod val="170000"/>
-          </a:schemeClr>
-        </a:solidFill>
         <a:gradFill rotWithShape="1">
           <a:gsLst>
             <a:gs pos="0">
               <a:schemeClr val="phClr">
-                <a:tint val="93000"/>
-                <a:satMod val="150000"/>
-                <a:shade val="98000"/>
-                <a:lumMod val="102000"/>
+                <a:tint val="40000"/>
+                <a:satMod val="350000"/>
               </a:schemeClr>
             </a:gs>
-            <a:gs pos="50000">
+            <a:gs pos="40000">
               <a:schemeClr val="phClr">
-                <a:tint val="98000"/>
-                <a:satMod val="130000"/>
-                <a:shade val="90000"/>
-                <a:lumMod val="103000"/>
+                <a:tint val="45000"/>
+                <a:shade val="99000"/>
+                <a:satMod val="350000"/>
               </a:schemeClr>
             </a:gs>
             <a:gs pos="100000">
               <a:schemeClr val="phClr">
-                <a:shade val="63000"/>
-                <a:satMod val="120000"/>
+                <a:shade val="20000"/>
+                <a:satMod val="255000"/>
               </a:schemeClr>
             </a:gs>
           </a:gsLst>
-          <a:lin ang="5400000" scaled="0"/>
+          <a:path path="circle">
+            <a:fillToRect l="50000" t="-80000" r="50000" b="180000"/>
+          </a:path>
+        </a:gradFill>
+        <a:gradFill rotWithShape="1">
+          <a:gsLst>
+            <a:gs pos="0">
+              <a:schemeClr val="phClr">
+                <a:tint val="80000"/>
+                <a:satMod val="300000"/>
+              </a:schemeClr>
+            </a:gs>
+            <a:gs pos="100000">
+              <a:schemeClr val="phClr">
+                <a:shade val="30000"/>
+                <a:satMod val="200000"/>
+              </a:schemeClr>
+            </a:gs>
+          </a:gsLst>
+          <a:path path="circle">
+            <a:fillToRect l="50000" t="50000" r="50000" b="50000"/>
+          </a:path>
         </a:gradFill>
       </a:bgFillStyleLst>
     </a:fmtScheme>
   </a:themeElements>
-  <a:objectDefaults/>
+  <a:objectDefaults>
+    <a:spDef>
+      <a:spPr/>
+      <a:bodyPr/>
+      <a:lstStyle/>
+      <a:style>
+        <a:lnRef idx="1">
+          <a:schemeClr val="accent1"/>
+        </a:lnRef>
+        <a:fillRef idx="3">
+          <a:schemeClr val="accent1"/>
+        </a:fillRef>
+        <a:effectRef idx="2">
+          <a:schemeClr val="accent1"/>
+        </a:effectRef>
+        <a:fontRef idx="minor">
+          <a:schemeClr val="lt1"/>
+        </a:fontRef>
+      </a:style>
+    </a:spDef>
+    <a:lnDef>
+      <a:spPr/>
+      <a:bodyPr/>
+      <a:lstStyle/>
+      <a:style>
+        <a:lnRef idx="2">
+          <a:schemeClr val="accent1"/>
+        </a:lnRef>
+        <a:fillRef idx="0">
+          <a:schemeClr val="accent1"/>
+        </a:fillRef>
+        <a:effectRef idx="1">
+          <a:schemeClr val="accent1"/>
+        </a:effectRef>
+        <a:fontRef idx="minor">
+          <a:schemeClr val="tx1"/>
+        </a:fontRef>
+      </a:style>
+    </a:lnDef>
+  </a:objectDefaults>
   <a:extraClrSchemeLst/>
-  <a:extLst>
-    <a:ext uri="{05A4C25C-085E-4340-85A3-A5531E510DB2}">
-      <thm15:themeFamily xmlns:thm15="http://schemas.microsoft.com/office/thememl/2012/main" name="Office Theme" id="{62F939B6-93AF-4DB8-9C6B-D6C7DFDC589F}" vid="{4A3C46E8-61CC-4603-A589-7422A47A8E4A}"/>
-    </a:ext>
-  </a:extLst>
 </a:theme>
 </file>
 
 <file path=customXML/item1.xml><?xml version="1.0" encoding="utf-8"?>
 <go:gDocsCustomXmlDataStorage xmlns:go="http://customooxmlschemas.google.com/" xmlns:r="http://schemas.openxmlformats.org/officeDocument/2006/relationships" uri="GoogleDocsCustomDataVersion2">
-  <go:docsCustomData xmlns:go="http://customooxmlschemas.google.com/" roundtripDataSignature="AMtx7miWiPHpJKRY3k0sweVdizjxzihrfQ==">CgMxLjAyCGguZ2pkZ3hzMgloLjMwajB6bGwyCWguMWZvYjl0ZTIJaC4zem55c2g3MgloLjJldDkycDAyDmgubzM4ZGJvNjZ4dGR5Mg5oLmJ1dXFtczU5N2FwbTINaC5vNmQ0eGwxcXpwYjIIaC50eWpjd3QyCWguM2R5NnZrbTIJaC4xdDNoNXNmOAByITFjMUlYUDVjc2tWbWNCNXk3N3RtWmJ5ZXdHRjFHaFlrQQ==</go:docsCustomData>
+  <go:docsCustomData xmlns:go="http://customooxmlschemas.google.com/" roundtripDataSignature="AMtx7miERAETwY+HnWSNhZvLrspedAGBbw==">CgMxLjAyCGguZ2pkZ3hzMgloLjMwajB6bGwyCWguMWZvYjl0ZTIJaC4zem55c2g3MgloLjJldDkycDAyDmgubzM4ZGJvNjZ4dGR5Mg5oLmJ1dXFtczU5N2FwbTINaC5vNmQ0eGwxcXpwYjIIaC50eWpjd3QyDmgubzlxODJzeWdiZTQ1Mg5oLnNlZmVzODlyN3phbTIOaC5taXZpcTQyb2VoaG0yCWguM2R5NnZrbTgAciExYzFJWFA1Y3NrVm1jQjV5Nzd0bVpieWV3R0YxR2hZa0E=</go:docsCustomData>
 </go:gDocsCustomXmlDataStorage>
 </file>
 

</xml_diff>

<commit_message>
Update Software Architecture Document
</commit_message>
<xml_diff>
--- a/docs/analysis and design/Software Architecture Document.docx
+++ b/docs/analysis and design/Software Architecture Document.docx
@@ -1616,8 +1616,6 @@
             <w:spacing w:before="60" w:lineRule="auto"/>
             <w:ind w:left="360" w:firstLine="0"/>
             <w:rPr>
-              <w:rFonts w:ascii="Arial" w:cs="Arial" w:eastAsia="Arial" w:hAnsi="Arial"/>
-              <w:b w:val="0"/>
               <w:i w:val="0"/>
               <w:smallCaps w:val="0"/>
               <w:strike w:val="0"/>
@@ -1632,8 +1630,6 @@
           <w:hyperlink w:anchor="_heading=h.o9q82sygbe45">
             <w:r>
               <w:rPr>
-                <w:rFonts w:ascii="Arial" w:cs="Arial" w:eastAsia="Arial" w:hAnsi="Arial"/>
-                <w:b w:val="0"/>
                 <w:i w:val="0"/>
                 <w:smallCaps w:val="0"/>
                 <w:strike w:val="0"/>
@@ -1664,8 +1660,6 @@
             <w:spacing w:before="60" w:lineRule="auto"/>
             <w:ind w:left="360" w:firstLine="0"/>
             <w:rPr>
-              <w:rFonts w:ascii="Arial" w:cs="Arial" w:eastAsia="Arial" w:hAnsi="Arial"/>
-              <w:b w:val="0"/>
               <w:i w:val="0"/>
               <w:smallCaps w:val="0"/>
               <w:strike w:val="0"/>
@@ -1680,8 +1674,6 @@
           <w:hyperlink w:anchor="_heading=h.sefes89r7zam">
             <w:r>
               <w:rPr>
-                <w:rFonts w:ascii="Arial" w:cs="Arial" w:eastAsia="Arial" w:hAnsi="Arial"/>
-                <w:b w:val="0"/>
                 <w:i w:val="0"/>
                 <w:smallCaps w:val="0"/>
                 <w:strike w:val="0"/>
@@ -1712,8 +1704,6 @@
             <w:spacing w:before="60" w:lineRule="auto"/>
             <w:ind w:left="360" w:firstLine="0"/>
             <w:rPr>
-              <w:rFonts w:ascii="Arial" w:cs="Arial" w:eastAsia="Arial" w:hAnsi="Arial"/>
-              <w:b w:val="0"/>
               <w:i w:val="0"/>
               <w:smallCaps w:val="0"/>
               <w:strike w:val="0"/>
@@ -1728,8 +1718,6 @@
           <w:hyperlink w:anchor="_heading=h.miviq42oehhm">
             <w:r>
               <w:rPr>
-                <w:rFonts w:ascii="Arial" w:cs="Arial" w:eastAsia="Arial" w:hAnsi="Arial"/>
-                <w:b w:val="0"/>
                 <w:i w:val="0"/>
                 <w:smallCaps w:val="0"/>
                 <w:strike w:val="0"/>
@@ -2242,12 +2230,12 @@
           <wp:inline distB="114300" distT="114300" distL="114300" distR="114300">
             <wp:extent cx="5943600" cy="4267200"/>
             <wp:effectExtent b="0" l="0" r="0" t="0"/>
-            <wp:docPr id="2" name="image2.jpg"/>
+            <wp:docPr id="2" name="image12.jpg"/>
             <a:graphic>
               <a:graphicData uri="http://schemas.openxmlformats.org/drawingml/2006/picture">
                 <pic:pic>
                   <pic:nvPicPr>
-                    <pic:cNvPr id="0" name="image2.jpg"/>
+                    <pic:cNvPr id="0" name="image12.jpg"/>
                     <pic:cNvPicPr preferRelativeResize="0"/>
                   </pic:nvPicPr>
                   <pic:blipFill>
@@ -2330,12 +2318,12 @@
           <wp:inline distB="114300" distT="114300" distL="114300" distR="114300">
             <wp:extent cx="5230654" cy="5809044"/>
             <wp:effectExtent b="0" l="0" r="0" t="0"/>
-            <wp:docPr id="4" name="image12.png"/>
+            <wp:docPr id="4" name="image3.png"/>
             <a:graphic>
               <a:graphicData uri="http://schemas.openxmlformats.org/drawingml/2006/picture">
                 <pic:pic>
                   <pic:nvPicPr>
-                    <pic:cNvPr id="0" name="image12.png"/>
+                    <pic:cNvPr id="0" name="image3.png"/>
                     <pic:cNvPicPr preferRelativeResize="0"/>
                   </pic:nvPicPr>
                   <pic:blipFill>
@@ -2454,12 +2442,12 @@
           <wp:inline distB="114300" distT="114300" distL="114300" distR="114300">
             <wp:extent cx="3738563" cy="888442"/>
             <wp:effectExtent b="0" l="0" r="0" t="0"/>
-            <wp:docPr id="3" name="image4.png"/>
+            <wp:docPr id="3" name="image1.png"/>
             <a:graphic>
               <a:graphicData uri="http://schemas.openxmlformats.org/drawingml/2006/picture">
                 <pic:pic>
                   <pic:nvPicPr>
-                    <pic:cNvPr id="0" name="image4.png"/>
+                    <pic:cNvPr id="0" name="image1.png"/>
                     <pic:cNvPicPr preferRelativeResize="0"/>
                   </pic:nvPicPr>
                   <pic:blipFill>
@@ -2629,12 +2617,12 @@
           <wp:inline distB="114300" distT="114300" distL="114300" distR="114300">
             <wp:extent cx="3863466" cy="1320220"/>
             <wp:effectExtent b="0" l="0" r="0" t="0"/>
-            <wp:docPr id="6" name="image14.png"/>
+            <wp:docPr id="6" name="image9.png"/>
             <a:graphic>
               <a:graphicData uri="http://schemas.openxmlformats.org/drawingml/2006/picture">
                 <pic:pic>
                   <pic:nvPicPr>
-                    <pic:cNvPr id="0" name="image14.png"/>
+                    <pic:cNvPr id="0" name="image9.png"/>
                     <pic:cNvPicPr preferRelativeResize="0"/>
                   </pic:nvPicPr>
                   <pic:blipFill>
@@ -2795,12 +2783,12 @@
           <wp:inline distB="114300" distT="114300" distL="114300" distR="114300">
             <wp:extent cx="3716849" cy="2341944"/>
             <wp:effectExtent b="0" l="0" r="0" t="0"/>
-            <wp:docPr id="5" name="image15.png"/>
+            <wp:docPr id="5" name="image6.png"/>
             <a:graphic>
               <a:graphicData uri="http://schemas.openxmlformats.org/drawingml/2006/picture">
                 <pic:pic>
                   <pic:nvPicPr>
-                    <pic:cNvPr id="0" name="image15.png"/>
+                    <pic:cNvPr id="0" name="image6.png"/>
                     <pic:cNvPicPr preferRelativeResize="0"/>
                   </pic:nvPicPr>
                   <pic:blipFill>
@@ -3007,12 +2995,12 @@
           <wp:inline distB="114300" distT="114300" distL="114300" distR="114300">
             <wp:extent cx="3776663" cy="2461824"/>
             <wp:effectExtent b="0" l="0" r="0" t="0"/>
-            <wp:docPr id="8" name="image1.png"/>
+            <wp:docPr id="8" name="image4.png"/>
             <a:graphic>
               <a:graphicData uri="http://schemas.openxmlformats.org/drawingml/2006/picture">
                 <pic:pic>
                   <pic:nvPicPr>
-                    <pic:cNvPr id="0" name="image1.png"/>
+                    <pic:cNvPr id="0" name="image4.png"/>
                     <pic:cNvPicPr preferRelativeResize="0"/>
                   </pic:nvPicPr>
                   <pic:blipFill>
@@ -3210,12 +3198,12 @@
           <wp:inline distB="114300" distT="114300" distL="114300" distR="114300">
             <wp:extent cx="4582880" cy="1960944"/>
             <wp:effectExtent b="0" l="0" r="0" t="0"/>
-            <wp:docPr id="7" name="image5.png"/>
+            <wp:docPr id="7" name="image11.png"/>
             <a:graphic>
               <a:graphicData uri="http://schemas.openxmlformats.org/drawingml/2006/picture">
                 <pic:pic>
                   <pic:nvPicPr>
-                    <pic:cNvPr id="0" name="image5.png"/>
+                    <pic:cNvPr id="0" name="image11.png"/>
                     <pic:cNvPicPr preferRelativeResize="0"/>
                   </pic:nvPicPr>
                   <pic:blipFill>
@@ -3436,12 +3424,12 @@
           <wp:inline distB="114300" distT="114300" distL="114300" distR="114300">
             <wp:extent cx="5660069" cy="3410555"/>
             <wp:effectExtent b="0" l="0" r="0" t="0"/>
-            <wp:docPr id="10" name="image6.png"/>
+            <wp:docPr id="10" name="image5.png"/>
             <a:graphic>
               <a:graphicData uri="http://schemas.openxmlformats.org/drawingml/2006/picture">
                 <pic:pic>
                   <pic:nvPicPr>
-                    <pic:cNvPr id="0" name="image6.png"/>
+                    <pic:cNvPr id="0" name="image5.png"/>
                     <pic:cNvPicPr preferRelativeResize="0"/>
                   </pic:nvPicPr>
                   <pic:blipFill>
@@ -3535,7 +3523,7 @@
         <w:rPr>
           <w:rtl w:val="0"/>
         </w:rPr>
-        <w:t xml:space="preserve">Flow: The information of the shop will be displayed at ShopCard, when users interact with the Shop Card, for example, by clicking the heart button, this event is forwarded to the Favorite shop component to add the song to the user's list of favorites. Users click on the whole card, the website navigates to Profile Page.</w:t>
+        <w:t xml:space="preserve">Flow: The information of the shop will be displayed at ShopCard, when users interact with the Shop Card, for example, by clicking the heart button, this event is forwarded to the Favorite shop component to add the shop to the user's list of favorites. Users click on the whole card, the website navigates to Profile Page.</w:t>
       </w:r>
     </w:p>
     <w:p>
@@ -3676,7 +3664,7 @@
         <w:rPr>
           <w:rtl w:val="0"/>
         </w:rPr>
-        <w:t xml:space="preserve">Flow: The section receives from the database the list of images and renders it..</w:t>
+        <w:t xml:space="preserve">Flow: The section receives from the database the list of images and renders it.</w:t>
       </w:r>
     </w:p>
     <w:p>
@@ -3736,7 +3724,7 @@
         <w:rPr>
           <w:rtl w:val="0"/>
         </w:rPr>
-        <w:t xml:space="preserve">FavoriteSongs:</w:t>
+        <w:t xml:space="preserve">FavoriteShops:</w:t>
       </w:r>
     </w:p>
     <w:p>
@@ -3753,7 +3741,7 @@
         <w:rPr>
           <w:rtl w:val="0"/>
         </w:rPr>
-        <w:t xml:space="preserve">Function: Managing the list of shops that users have marked as favorites. This helps users easily search for and access their favorite shops</w:t>
+        <w:t xml:space="preserve">Function: Managing the list of shops that users have marked as favorites. This helps users easily search for and access their favorite shops.</w:t>
       </w:r>
     </w:p>
     <w:p>
@@ -3770,7 +3758,7 @@
         <w:rPr>
           <w:rtl w:val="0"/>
         </w:rPr>
-        <w:t xml:space="preserve">Flow: Favorite Shops receives information about favorite songs when users perform actions to add or remove shops from the favorites list</w:t>
+        <w:t xml:space="preserve">Flow: Favorite Shops receives information about favorite cafes when users perform actions to add or remove shops from the favorites list.</w:t>
       </w:r>
     </w:p>
     <w:p>
@@ -4476,12 +4464,12 @@
           <wp:inline distB="114300" distT="114300" distL="114300" distR="114300">
             <wp:extent cx="5943600" cy="3987800"/>
             <wp:effectExtent b="0" l="0" r="0" t="0"/>
-            <wp:docPr id="13" name="image13.png"/>
+            <wp:docPr id="13" name="image15.png"/>
             <a:graphic>
               <a:graphicData uri="http://schemas.openxmlformats.org/drawingml/2006/picture">
                 <pic:pic>
                   <pic:nvPicPr>
-                    <pic:cNvPr id="0" name="image13.png"/>
+                    <pic:cNvPr id="0" name="image15.png"/>
                     <pic:cNvPicPr preferRelativeResize="0"/>
                   </pic:nvPicPr>
                   <pic:blipFill>
@@ -5190,12 +5178,12 @@
           <wp:inline distB="114300" distT="114300" distL="114300" distR="114300">
             <wp:extent cx="3786188" cy="2809660"/>
             <wp:effectExtent b="0" l="0" r="0" t="0"/>
-            <wp:docPr id="11" name="image9.png"/>
+            <wp:docPr id="11" name="image2.png"/>
             <a:graphic>
               <a:graphicData uri="http://schemas.openxmlformats.org/drawingml/2006/picture">
                 <pic:pic>
                   <pic:nvPicPr>
-                    <pic:cNvPr id="0" name="image9.png"/>
+                    <pic:cNvPr id="0" name="image2.png"/>
                     <pic:cNvPicPr preferRelativeResize="0"/>
                   </pic:nvPicPr>
                   <pic:blipFill>
@@ -5340,12 +5328,12 @@
           <wp:inline distB="114300" distT="114300" distL="114300" distR="114300">
             <wp:extent cx="5057775" cy="4019550"/>
             <wp:effectExtent b="0" l="0" r="0" t="0"/>
-            <wp:docPr id="12" name="image11.png"/>
+            <wp:docPr id="12" name="image14.png"/>
             <a:graphic>
               <a:graphicData uri="http://schemas.openxmlformats.org/drawingml/2006/picture">
                 <pic:pic>
                   <pic:nvPicPr>
-                    <pic:cNvPr id="0" name="image11.png"/>
+                    <pic:cNvPr id="0" name="image14.png"/>
                     <pic:cNvPicPr preferRelativeResize="0"/>
                   </pic:nvPicPr>
                   <pic:blipFill>
@@ -5385,7 +5373,7 @@
         <w:rPr>
           <w:rtl w:val="0"/>
         </w:rPr>
-        <w:t xml:space="preserve">The "Model" in our web application, developed with JavaScript, Express, and Mongoose, is crucial as it defines the data structure for various entities. Each class in the model corresponds to a specific entity like users or playlists, and its attributes represent the fields in the database tables. This setup allows developers to interact with the database using JavaScript, performing essential operations like creating, reading, updating, and deleting data (CRUD operations).</w:t>
+        <w:t xml:space="preserve">The "Model" in our web application, developed with JavaScript, Express, and Mongoose, is crucial as it defines the data structure for various entities. Each class in the model corresponds to a specific entity like users or orders, and its attributes represent the fields in the database tables. This setup allows developers to interact with the database using JavaScript, performing essential operations like creating, reading, updating, and deleting data (CRUD operations).</w:t>
       </w:r>
     </w:p>
     <w:p>
@@ -5733,12 +5721,12 @@
           <wp:inline distB="114300" distT="114300" distL="114300" distR="114300">
             <wp:extent cx="4486275" cy="8011853"/>
             <wp:effectExtent b="0" l="0" r="0" t="0"/>
-            <wp:docPr id="14" name="image3.png"/>
+            <wp:docPr id="14" name="image13.png"/>
             <a:graphic>
               <a:graphicData uri="http://schemas.openxmlformats.org/drawingml/2006/picture">
                 <pic:pic>
                   <pic:nvPicPr>
-                    <pic:cNvPr id="0" name="image3.png"/>
+                    <pic:cNvPr id="0" name="image13.png"/>
                     <pic:cNvPicPr preferRelativeResize="0"/>
                   </pic:nvPicPr>
                   <pic:blipFill>
@@ -7126,12 +7114,12 @@
           <wp:inline distB="114300" distT="114300" distL="114300" distR="114300">
             <wp:extent cx="5724525" cy="5895975"/>
             <wp:effectExtent b="0" l="0" r="0" t="0"/>
-            <wp:docPr id="1" name="image8.png"/>
+            <wp:docPr id="1" name="image10.png"/>
             <a:graphic>
               <a:graphicData uri="http://schemas.openxmlformats.org/drawingml/2006/picture">
                 <pic:pic>
                   <pic:nvPicPr>
-                    <pic:cNvPr id="0" name="image8.png"/>
+                    <pic:cNvPr id="0" name="image10.png"/>
                     <pic:cNvPicPr preferRelativeResize="0"/>
                   </pic:nvPicPr>
                   <pic:blipFill>
@@ -7640,12 +7628,12 @@
           <wp:inline distB="114300" distT="114300" distL="114300" distR="114300">
             <wp:extent cx="7129463" cy="4951016"/>
             <wp:effectExtent b="0" l="0" r="0" t="0"/>
-            <wp:docPr id="15" name="image10.png"/>
+            <wp:docPr id="15" name="image8.png"/>
             <a:graphic>
               <a:graphicData uri="http://schemas.openxmlformats.org/drawingml/2006/picture">
                 <pic:pic>
                   <pic:nvPicPr>
-                    <pic:cNvPr id="0" name="image10.png"/>
+                    <pic:cNvPr id="0" name="image8.png"/>
                     <pic:cNvPicPr preferRelativeResize="0"/>
                   </pic:nvPicPr>
                   <pic:blipFill>

</xml_diff>

<commit_message>
develop Add: Test cases, test plan, test report Update: SAD, Weekly scrum meetings, Gantt chart, SDP
</commit_message>
<xml_diff>
--- a/docs/analysis and design/Software Architecture Document.docx
+++ b/docs/analysis and design/Software Architecture Document.docx
@@ -84,7 +84,7 @@
           <w:szCs w:val="28"/>
           <w:rtl w:val="0"/>
         </w:rPr>
-        <w:t xml:space="preserve">Version &lt;1.0&gt;</w:t>
+        <w:t xml:space="preserve">Version &lt;1.1&gt;</w:t>
       </w:r>
       <w:r>
         <w:rPr>
@@ -644,39 +644,8 @@
               <w:rPr>
                 <w:rtl w:val="0"/>
               </w:rPr>
+              <w:t xml:space="preserve">06/12/23</w:t>
             </w:r>
-          </w:p>
-        </w:tc>
-        <w:tc>
-          <w:tcPr/>
-          <w:p>
-            <w:pPr>
-              <w:keepNext w:val="0"/>
-              <w:keepLines w:val="1"/>
-              <w:widowControl w:val="0"/>
-              <w:pBdr>
-                <w:top w:space="0" w:sz="0" w:val="nil"/>
-                <w:left w:space="0" w:sz="0" w:val="nil"/>
-                <w:bottom w:space="0" w:sz="0" w:val="nil"/>
-                <w:right w:space="0" w:sz="0" w:val="nil"/>
-                <w:between w:space="0" w:sz="0" w:val="nil"/>
-              </w:pBdr>
-              <w:shd w:fill="auto" w:val="clear"/>
-              <w:spacing w:after="120" w:before="0" w:line="240" w:lineRule="auto"/>
-              <w:ind w:left="0" w:right="0" w:firstLine="0"/>
-              <w:jc w:val="left"/>
-              <w:rPr>
-                <w:i w:val="0"/>
-                <w:smallCaps w:val="0"/>
-                <w:strike w:val="0"/>
-                <w:color w:val="000000"/>
-                <w:sz w:val="20"/>
-                <w:szCs w:val="20"/>
-                <w:u w:val="none"/>
-                <w:shd w:fill="auto" w:val="clear"/>
-                <w:vertAlign w:val="baseline"/>
-              </w:rPr>
-            </w:pPr>
             <w:r>
               <w:rPr>
                 <w:rtl w:val="0"/>
@@ -718,6 +687,12 @@
               <w:rPr>
                 <w:rtl w:val="0"/>
               </w:rPr>
+              <w:t xml:space="preserve">&lt;1.1&gt;</w:t>
+            </w:r>
+            <w:r>
+              <w:rPr>
+                <w:rtl w:val="0"/>
+              </w:rPr>
             </w:r>
           </w:p>
         </w:tc>
@@ -751,6 +726,55 @@
                 <w:vertAlign w:val="baseline"/>
               </w:rPr>
             </w:pPr>
+            <w:r>
+              <w:rPr>
+                <w:rtl w:val="0"/>
+              </w:rPr>
+              <w:t xml:space="preserve">Revised version for PA4</w:t>
+            </w:r>
+            <w:r>
+              <w:rPr>
+                <w:rtl w:val="0"/>
+              </w:rPr>
+            </w:r>
+          </w:p>
+        </w:tc>
+        <w:tc>
+          <w:tcPr/>
+          <w:p>
+            <w:pPr>
+              <w:keepNext w:val="0"/>
+              <w:keepLines w:val="1"/>
+              <w:widowControl w:val="0"/>
+              <w:pBdr>
+                <w:top w:space="0" w:sz="0" w:val="nil"/>
+                <w:left w:space="0" w:sz="0" w:val="nil"/>
+                <w:bottom w:space="0" w:sz="0" w:val="nil"/>
+                <w:right w:space="0" w:sz="0" w:val="nil"/>
+                <w:between w:space="0" w:sz="0" w:val="nil"/>
+              </w:pBdr>
+              <w:shd w:fill="auto" w:val="clear"/>
+              <w:spacing w:after="120" w:before="0" w:line="240" w:lineRule="auto"/>
+              <w:ind w:left="0" w:right="0" w:firstLine="0"/>
+              <w:jc w:val="left"/>
+              <w:rPr>
+                <w:i w:val="0"/>
+                <w:smallCaps w:val="0"/>
+                <w:strike w:val="0"/>
+                <w:color w:val="000000"/>
+                <w:sz w:val="20"/>
+                <w:szCs w:val="20"/>
+                <w:u w:val="none"/>
+                <w:shd w:fill="auto" w:val="clear"/>
+                <w:vertAlign w:val="baseline"/>
+              </w:rPr>
+            </w:pPr>
+            <w:r>
+              <w:rPr>
+                <w:rtl w:val="0"/>
+              </w:rPr>
+              <w:t xml:space="preserve">Triệu Nhật Minh</w:t>
+            </w:r>
             <w:r>
               <w:rPr>
                 <w:rtl w:val="0"/>
@@ -1575,7 +1599,139 @@
               </w:rPr>
               <w:t xml:space="preserve">5. Deployment</w:t>
               <w:tab/>
-              <w:t xml:space="preserve">18</w:t>
+              <w:t xml:space="preserve">19</w:t>
+            </w:r>
+          </w:hyperlink>
+          <w:r>
+            <w:rPr>
+              <w:rtl w:val="0"/>
+            </w:rPr>
+          </w:r>
+        </w:p>
+        <w:p>
+          <w:pPr>
+            <w:tabs>
+              <w:tab w:val="right" w:leader="none" w:pos="12000"/>
+            </w:tabs>
+            <w:spacing w:before="60" w:lineRule="auto"/>
+            <w:ind w:left="360" w:firstLine="0"/>
+            <w:rPr>
+              <w:i w:val="0"/>
+              <w:smallCaps w:val="0"/>
+              <w:strike w:val="0"/>
+              <w:color w:val="000000"/>
+              <w:sz w:val="22"/>
+              <w:szCs w:val="22"/>
+              <w:u w:val="none"/>
+              <w:shd w:fill="auto" w:val="clear"/>
+              <w:vertAlign w:val="baseline"/>
+            </w:rPr>
+          </w:pPr>
+          <w:hyperlink w:anchor="_heading=h.o9q82sygbe45">
+            <w:r>
+              <w:rPr>
+                <w:i w:val="0"/>
+                <w:smallCaps w:val="0"/>
+                <w:strike w:val="0"/>
+                <w:color w:val="000000"/>
+                <w:sz w:val="22"/>
+                <w:szCs w:val="22"/>
+                <w:u w:val="none"/>
+                <w:shd w:fill="auto" w:val="clear"/>
+                <w:vertAlign w:val="baseline"/>
+                <w:rtl w:val="0"/>
+              </w:rPr>
+              <w:t xml:space="preserve">5.1. Computer &amp; Mobile phone:</w:t>
+              <w:tab/>
+              <w:t xml:space="preserve">19</w:t>
+            </w:r>
+          </w:hyperlink>
+          <w:r>
+            <w:rPr>
+              <w:rtl w:val="0"/>
+            </w:rPr>
+          </w:r>
+        </w:p>
+        <w:p>
+          <w:pPr>
+            <w:tabs>
+              <w:tab w:val="right" w:leader="none" w:pos="12000"/>
+            </w:tabs>
+            <w:spacing w:before="60" w:lineRule="auto"/>
+            <w:ind w:left="360" w:firstLine="0"/>
+            <w:rPr>
+              <w:i w:val="0"/>
+              <w:smallCaps w:val="0"/>
+              <w:strike w:val="0"/>
+              <w:color w:val="000000"/>
+              <w:sz w:val="22"/>
+              <w:szCs w:val="22"/>
+              <w:u w:val="none"/>
+              <w:shd w:fill="auto" w:val="clear"/>
+              <w:vertAlign w:val="baseline"/>
+            </w:rPr>
+          </w:pPr>
+          <w:hyperlink w:anchor="_heading=h.sefes89r7zam">
+            <w:r>
+              <w:rPr>
+                <w:i w:val="0"/>
+                <w:smallCaps w:val="0"/>
+                <w:strike w:val="0"/>
+                <w:color w:val="000000"/>
+                <w:sz w:val="22"/>
+                <w:szCs w:val="22"/>
+                <w:u w:val="none"/>
+                <w:shd w:fill="auto" w:val="clear"/>
+                <w:vertAlign w:val="baseline"/>
+                <w:rtl w:val="0"/>
+              </w:rPr>
+              <w:t xml:space="preserve">5.2 Front-end node:</w:t>
+              <w:tab/>
+              <w:t xml:space="preserve">19</w:t>
+            </w:r>
+          </w:hyperlink>
+          <w:r>
+            <w:rPr>
+              <w:rtl w:val="0"/>
+            </w:rPr>
+          </w:r>
+        </w:p>
+        <w:p>
+          <w:pPr>
+            <w:tabs>
+              <w:tab w:val="right" w:leader="none" w:pos="12000"/>
+            </w:tabs>
+            <w:spacing w:before="60" w:lineRule="auto"/>
+            <w:ind w:left="360" w:firstLine="0"/>
+            <w:rPr>
+              <w:i w:val="0"/>
+              <w:smallCaps w:val="0"/>
+              <w:strike w:val="0"/>
+              <w:color w:val="000000"/>
+              <w:sz w:val="22"/>
+              <w:szCs w:val="22"/>
+              <w:u w:val="none"/>
+              <w:shd w:fill="auto" w:val="clear"/>
+              <w:vertAlign w:val="baseline"/>
+            </w:rPr>
+          </w:pPr>
+          <w:hyperlink w:anchor="_heading=h.miviq42oehhm">
+            <w:r>
+              <w:rPr>
+                <w:i w:val="0"/>
+                <w:smallCaps w:val="0"/>
+                <w:strike w:val="0"/>
+                <w:color w:val="000000"/>
+                <w:sz w:val="22"/>
+                <w:szCs w:val="22"/>
+                <w:u w:val="none"/>
+                <w:shd w:fill="auto" w:val="clear"/>
+                <w:vertAlign w:val="baseline"/>
+                <w:rtl w:val="0"/>
+              </w:rPr>
+              <w:t xml:space="preserve">5.3 Back-end node:</w:t>
+              <w:tab/>
+              <w:t xml:space="preserve">20</w:t>
             </w:r>
           </w:hyperlink>
           <w:r>
@@ -1622,7 +1778,7 @@
               </w:rPr>
               <w:t xml:space="preserve">6. Implementation View</w:t>
               <w:tab/>
-              <w:t xml:space="preserve">18</w:t>
+              <w:t xml:space="preserve">20</w:t>
             </w:r>
           </w:hyperlink>
           <w:r>
@@ -1824,7 +1980,7 @@
       <w:pPr>
         <w:numPr>
           <w:ilvl w:val="0"/>
-          <w:numId w:val="11"/>
+          <w:numId w:val="13"/>
         </w:numPr>
         <w:spacing w:after="0" w:lineRule="auto"/>
         <w:ind w:left="1440" w:hanging="360"/>
@@ -1841,7 +1997,7 @@
       <w:pPr>
         <w:numPr>
           <w:ilvl w:val="1"/>
-          <w:numId w:val="11"/>
+          <w:numId w:val="13"/>
         </w:numPr>
         <w:spacing w:after="0" w:lineRule="auto"/>
         <w:ind w:left="2160" w:hanging="360"/>
@@ -1858,7 +2014,7 @@
       <w:pPr>
         <w:numPr>
           <w:ilvl w:val="1"/>
-          <w:numId w:val="11"/>
+          <w:numId w:val="13"/>
         </w:numPr>
         <w:spacing w:after="0" w:lineRule="auto"/>
         <w:ind w:left="2160" w:hanging="360"/>
@@ -1875,7 +2031,7 @@
       <w:pPr>
         <w:numPr>
           <w:ilvl w:val="1"/>
-          <w:numId w:val="11"/>
+          <w:numId w:val="13"/>
         </w:numPr>
         <w:spacing w:after="0" w:lineRule="auto"/>
         <w:ind w:left="2160" w:hanging="360"/>
@@ -1893,7 +2049,7 @@
         <w:widowControl w:val="1"/>
         <w:numPr>
           <w:ilvl w:val="1"/>
-          <w:numId w:val="11"/>
+          <w:numId w:val="13"/>
         </w:numPr>
         <w:ind w:left="2160" w:hanging="360"/>
         <w:rPr/>
@@ -1910,7 +2066,7 @@
         <w:widowControl w:val="1"/>
         <w:numPr>
           <w:ilvl w:val="0"/>
-          <w:numId w:val="11"/>
+          <w:numId w:val="13"/>
         </w:numPr>
         <w:ind w:left="1440" w:hanging="360"/>
         <w:rPr/>
@@ -1927,7 +2083,7 @@
         <w:widowControl w:val="1"/>
         <w:numPr>
           <w:ilvl w:val="1"/>
-          <w:numId w:val="11"/>
+          <w:numId w:val="13"/>
         </w:numPr>
         <w:ind w:left="2160" w:hanging="360"/>
         <w:rPr/>
@@ -1944,7 +2100,7 @@
         <w:widowControl w:val="1"/>
         <w:numPr>
           <w:ilvl w:val="1"/>
-          <w:numId w:val="11"/>
+          <w:numId w:val="13"/>
         </w:numPr>
         <w:ind w:left="2160" w:hanging="360"/>
         <w:rPr/>
@@ -1961,7 +2117,7 @@
         <w:widowControl w:val="1"/>
         <w:numPr>
           <w:ilvl w:val="1"/>
-          <w:numId w:val="11"/>
+          <w:numId w:val="13"/>
         </w:numPr>
         <w:ind w:left="2160" w:hanging="360"/>
         <w:rPr/>
@@ -1978,7 +2134,7 @@
         <w:widowControl w:val="1"/>
         <w:numPr>
           <w:ilvl w:val="1"/>
-          <w:numId w:val="11"/>
+          <w:numId w:val="13"/>
         </w:numPr>
         <w:ind w:left="2160" w:hanging="360"/>
         <w:rPr/>
@@ -1995,7 +2151,7 @@
         <w:widowControl w:val="1"/>
         <w:numPr>
           <w:ilvl w:val="1"/>
-          <w:numId w:val="11"/>
+          <w:numId w:val="13"/>
         </w:numPr>
         <w:ind w:left="2160" w:hanging="360"/>
         <w:rPr/>
@@ -2012,7 +2168,7 @@
         <w:widowControl w:val="1"/>
         <w:numPr>
           <w:ilvl w:val="1"/>
-          <w:numId w:val="11"/>
+          <w:numId w:val="13"/>
         </w:numPr>
         <w:ind w:left="2160" w:hanging="360"/>
         <w:rPr/>
@@ -2029,7 +2185,7 @@
         <w:widowControl w:val="1"/>
         <w:numPr>
           <w:ilvl w:val="1"/>
-          <w:numId w:val="11"/>
+          <w:numId w:val="13"/>
         </w:numPr>
         <w:ind w:left="2160" w:hanging="360"/>
         <w:rPr/>
@@ -2074,12 +2230,12 @@
           <wp:inline distB="114300" distT="114300" distL="114300" distR="114300">
             <wp:extent cx="5943600" cy="4267200"/>
             <wp:effectExtent b="0" l="0" r="0" t="0"/>
-            <wp:docPr id="14" name="image5.jpg"/>
+            <wp:docPr id="3" name="image11.jpg"/>
             <a:graphic>
               <a:graphicData uri="http://schemas.openxmlformats.org/drawingml/2006/picture">
                 <pic:pic>
                   <pic:nvPicPr>
-                    <pic:cNvPr id="0" name="image5.jpg"/>
+                    <pic:cNvPr id="0" name="image11.jpg"/>
                     <pic:cNvPicPr preferRelativeResize="0"/>
                   </pic:nvPicPr>
                   <pic:blipFill>
@@ -2162,12 +2318,12 @@
           <wp:inline distB="114300" distT="114300" distL="114300" distR="114300">
             <wp:extent cx="5230654" cy="5809044"/>
             <wp:effectExtent b="0" l="0" r="0" t="0"/>
-            <wp:docPr id="16" name="image3.png"/>
+            <wp:docPr id="5" name="image8.png"/>
             <a:graphic>
               <a:graphicData uri="http://schemas.openxmlformats.org/drawingml/2006/picture">
                 <pic:pic>
                   <pic:nvPicPr>
-                    <pic:cNvPr id="0" name="image3.png"/>
+                    <pic:cNvPr id="0" name="image8.png"/>
                     <pic:cNvPicPr preferRelativeResize="0"/>
                   </pic:nvPicPr>
                   <pic:blipFill>
@@ -2286,12 +2442,12 @@
           <wp:inline distB="114300" distT="114300" distL="114300" distR="114300">
             <wp:extent cx="3738563" cy="888442"/>
             <wp:effectExtent b="0" l="0" r="0" t="0"/>
-            <wp:docPr id="15" name="image8.png"/>
+            <wp:docPr id="4" name="image3.png"/>
             <a:graphic>
               <a:graphicData uri="http://schemas.openxmlformats.org/drawingml/2006/picture">
                 <pic:pic>
                   <pic:nvPicPr>
-                    <pic:cNvPr id="0" name="image8.png"/>
+                    <pic:cNvPr id="0" name="image3.png"/>
                     <pic:cNvPicPr preferRelativeResize="0"/>
                   </pic:nvPicPr>
                   <pic:blipFill>
@@ -2325,7 +2481,7 @@
       <w:pPr>
         <w:numPr>
           <w:ilvl w:val="0"/>
-          <w:numId w:val="14"/>
+          <w:numId w:val="16"/>
         </w:numPr>
         <w:ind w:left="720" w:hanging="360"/>
         <w:jc w:val="both"/>
@@ -2362,7 +2518,7 @@
       <w:pPr>
         <w:numPr>
           <w:ilvl w:val="1"/>
-          <w:numId w:val="16"/>
+          <w:numId w:val="19"/>
         </w:numPr>
         <w:ind w:left="1440" w:hanging="360"/>
         <w:jc w:val="both"/>
@@ -2379,7 +2535,7 @@
       <w:pPr>
         <w:numPr>
           <w:ilvl w:val="1"/>
-          <w:numId w:val="16"/>
+          <w:numId w:val="19"/>
         </w:numPr>
         <w:ind w:left="1440" w:hanging="360"/>
         <w:jc w:val="both"/>
@@ -2409,7 +2565,7 @@
       <w:pPr>
         <w:numPr>
           <w:ilvl w:val="1"/>
-          <w:numId w:val="16"/>
+          <w:numId w:val="19"/>
         </w:numPr>
         <w:ind w:left="1440" w:hanging="360"/>
         <w:jc w:val="both"/>
@@ -2426,7 +2582,7 @@
       <w:pPr>
         <w:numPr>
           <w:ilvl w:val="1"/>
-          <w:numId w:val="16"/>
+          <w:numId w:val="19"/>
         </w:numPr>
         <w:ind w:left="1440" w:hanging="360"/>
         <w:jc w:val="both"/>
@@ -2461,12 +2617,12 @@
           <wp:inline distB="114300" distT="114300" distL="114300" distR="114300">
             <wp:extent cx="3863466" cy="1320220"/>
             <wp:effectExtent b="0" l="0" r="0" t="0"/>
-            <wp:docPr id="18" name="image6.png"/>
+            <wp:docPr id="7" name="image1.png"/>
             <a:graphic>
               <a:graphicData uri="http://schemas.openxmlformats.org/drawingml/2006/picture">
                 <pic:pic>
                   <pic:nvPicPr>
-                    <pic:cNvPr id="0" name="image6.png"/>
+                    <pic:cNvPr id="0" name="image1.png"/>
                     <pic:cNvPicPr preferRelativeResize="0"/>
                   </pic:nvPicPr>
                   <pic:blipFill>
@@ -2500,7 +2656,7 @@
       <w:pPr>
         <w:numPr>
           <w:ilvl w:val="0"/>
-          <w:numId w:val="14"/>
+          <w:numId w:val="16"/>
         </w:numPr>
         <w:ind w:left="720" w:hanging="360"/>
         <w:jc w:val="both"/>
@@ -2536,7 +2692,7 @@
       <w:pPr>
         <w:numPr>
           <w:ilvl w:val="1"/>
-          <w:numId w:val="14"/>
+          <w:numId w:val="16"/>
         </w:numPr>
         <w:ind w:left="1440" w:hanging="360"/>
         <w:jc w:val="both"/>
@@ -2553,7 +2709,7 @@
       <w:pPr>
         <w:numPr>
           <w:ilvl w:val="1"/>
-          <w:numId w:val="14"/>
+          <w:numId w:val="16"/>
         </w:numPr>
         <w:ind w:left="1440" w:hanging="360"/>
         <w:jc w:val="both"/>
@@ -2583,7 +2739,7 @@
       <w:pPr>
         <w:numPr>
           <w:ilvl w:val="1"/>
-          <w:numId w:val="14"/>
+          <w:numId w:val="16"/>
         </w:numPr>
         <w:ind w:left="1440" w:hanging="360"/>
         <w:jc w:val="both"/>
@@ -2600,7 +2756,7 @@
       <w:pPr>
         <w:numPr>
           <w:ilvl w:val="1"/>
-          <w:numId w:val="14"/>
+          <w:numId w:val="16"/>
         </w:numPr>
         <w:ind w:left="1440" w:hanging="360"/>
         <w:jc w:val="both"/>
@@ -2627,12 +2783,12 @@
           <wp:inline distB="114300" distT="114300" distL="114300" distR="114300">
             <wp:extent cx="3716849" cy="2341944"/>
             <wp:effectExtent b="0" l="0" r="0" t="0"/>
-            <wp:docPr id="17" name="image4.png"/>
+            <wp:docPr id="6" name="image7.png"/>
             <a:graphic>
               <a:graphicData uri="http://schemas.openxmlformats.org/drawingml/2006/picture">
                 <pic:pic>
                   <pic:nvPicPr>
-                    <pic:cNvPr id="0" name="image4.png"/>
+                    <pic:cNvPr id="0" name="image7.png"/>
                     <pic:cNvPicPr preferRelativeResize="0"/>
                   </pic:nvPicPr>
                   <pic:blipFill>
@@ -2666,7 +2822,7 @@
       <w:pPr>
         <w:numPr>
           <w:ilvl w:val="0"/>
-          <w:numId w:val="14"/>
+          <w:numId w:val="16"/>
         </w:numPr>
         <w:ind w:left="720" w:hanging="360"/>
         <w:jc w:val="both"/>
@@ -2703,7 +2859,7 @@
       <w:pPr>
         <w:numPr>
           <w:ilvl w:val="1"/>
-          <w:numId w:val="14"/>
+          <w:numId w:val="16"/>
         </w:numPr>
         <w:ind w:left="1440" w:hanging="360"/>
         <w:jc w:val="both"/>
@@ -2720,7 +2876,7 @@
       <w:pPr>
         <w:numPr>
           <w:ilvl w:val="1"/>
-          <w:numId w:val="14"/>
+          <w:numId w:val="16"/>
         </w:numPr>
         <w:ind w:left="1440" w:hanging="360"/>
         <w:jc w:val="both"/>
@@ -2750,7 +2906,7 @@
       <w:pPr>
         <w:numPr>
           <w:ilvl w:val="1"/>
-          <w:numId w:val="14"/>
+          <w:numId w:val="16"/>
         </w:numPr>
         <w:ind w:left="1440" w:hanging="360"/>
         <w:jc w:val="both"/>
@@ -2767,7 +2923,7 @@
       <w:pPr>
         <w:numPr>
           <w:ilvl w:val="1"/>
-          <w:numId w:val="14"/>
+          <w:numId w:val="16"/>
         </w:numPr>
         <w:ind w:left="1440" w:hanging="360"/>
         <w:jc w:val="both"/>
@@ -2797,7 +2953,7 @@
       <w:pPr>
         <w:numPr>
           <w:ilvl w:val="1"/>
-          <w:numId w:val="14"/>
+          <w:numId w:val="16"/>
         </w:numPr>
         <w:ind w:left="1440" w:hanging="360"/>
         <w:jc w:val="both"/>
@@ -2814,7 +2970,7 @@
       <w:pPr>
         <w:numPr>
           <w:ilvl w:val="1"/>
-          <w:numId w:val="14"/>
+          <w:numId w:val="16"/>
         </w:numPr>
         <w:ind w:left="1440" w:hanging="360"/>
         <w:jc w:val="both"/>
@@ -2839,12 +2995,12 @@
           <wp:inline distB="114300" distT="114300" distL="114300" distR="114300">
             <wp:extent cx="3776663" cy="2461824"/>
             <wp:effectExtent b="0" l="0" r="0" t="0"/>
-            <wp:docPr id="20" name="image1.png"/>
+            <wp:docPr id="9" name="image2.png"/>
             <a:graphic>
               <a:graphicData uri="http://schemas.openxmlformats.org/drawingml/2006/picture">
                 <pic:pic>
                   <pic:nvPicPr>
-                    <pic:cNvPr id="0" name="image1.png"/>
+                    <pic:cNvPr id="0" name="image2.png"/>
                     <pic:cNvPicPr preferRelativeResize="0"/>
                   </pic:nvPicPr>
                   <pic:blipFill>
@@ -2878,7 +3034,7 @@
       <w:pPr>
         <w:numPr>
           <w:ilvl w:val="0"/>
-          <w:numId w:val="14"/>
+          <w:numId w:val="16"/>
         </w:numPr>
         <w:ind w:left="720" w:hanging="360"/>
         <w:jc w:val="both"/>
@@ -2974,7 +3130,7 @@
       <w:pPr>
         <w:numPr>
           <w:ilvl w:val="1"/>
-          <w:numId w:val="12"/>
+          <w:numId w:val="14"/>
         </w:numPr>
         <w:ind w:left="1440" w:hanging="360"/>
         <w:jc w:val="both"/>
@@ -2998,7 +3154,7 @@
       <w:pPr>
         <w:numPr>
           <w:ilvl w:val="1"/>
-          <w:numId w:val="12"/>
+          <w:numId w:val="14"/>
         </w:numPr>
         <w:ind w:left="1440" w:hanging="360"/>
         <w:jc w:val="both"/>
@@ -3042,12 +3198,12 @@
           <wp:inline distB="114300" distT="114300" distL="114300" distR="114300">
             <wp:extent cx="4582880" cy="1960944"/>
             <wp:effectExtent b="0" l="0" r="0" t="0"/>
-            <wp:docPr id="19" name="image7.png"/>
+            <wp:docPr id="8" name="image9.png"/>
             <a:graphic>
               <a:graphicData uri="http://schemas.openxmlformats.org/drawingml/2006/picture">
                 <pic:pic>
                   <pic:nvPicPr>
-                    <pic:cNvPr id="0" name="image7.png"/>
+                    <pic:cNvPr id="0" name="image9.png"/>
                     <pic:cNvPicPr preferRelativeResize="0"/>
                   </pic:nvPicPr>
                   <pic:blipFill>
@@ -3081,7 +3237,7 @@
       <w:pPr>
         <w:numPr>
           <w:ilvl w:val="0"/>
-          <w:numId w:val="14"/>
+          <w:numId w:val="16"/>
         </w:numPr>
         <w:ind w:left="720" w:hanging="360"/>
         <w:jc w:val="both"/>
@@ -3114,7 +3270,7 @@
       <w:pPr>
         <w:numPr>
           <w:ilvl w:val="1"/>
-          <w:numId w:val="14"/>
+          <w:numId w:val="16"/>
         </w:numPr>
         <w:ind w:left="1440" w:hanging="360"/>
         <w:jc w:val="both"/>
@@ -3131,7 +3287,7 @@
       <w:pPr>
         <w:numPr>
           <w:ilvl w:val="1"/>
-          <w:numId w:val="14"/>
+          <w:numId w:val="16"/>
         </w:numPr>
         <w:ind w:left="1440" w:hanging="360"/>
         <w:jc w:val="both"/>
@@ -3161,7 +3317,7 @@
       <w:pPr>
         <w:numPr>
           <w:ilvl w:val="1"/>
-          <w:numId w:val="14"/>
+          <w:numId w:val="16"/>
         </w:numPr>
         <w:ind w:left="1440" w:hanging="360"/>
         <w:jc w:val="both"/>
@@ -3178,7 +3334,7 @@
       <w:pPr>
         <w:numPr>
           <w:ilvl w:val="1"/>
-          <w:numId w:val="14"/>
+          <w:numId w:val="16"/>
         </w:numPr>
         <w:ind w:left="1440" w:hanging="360"/>
         <w:jc w:val="both"/>
@@ -3208,7 +3364,7 @@
       <w:pPr>
         <w:numPr>
           <w:ilvl w:val="1"/>
-          <w:numId w:val="14"/>
+          <w:numId w:val="16"/>
         </w:numPr>
         <w:ind w:left="1440" w:hanging="360"/>
         <w:jc w:val="both"/>
@@ -3225,7 +3381,7 @@
       <w:pPr>
         <w:numPr>
           <w:ilvl w:val="1"/>
-          <w:numId w:val="14"/>
+          <w:numId w:val="16"/>
         </w:numPr>
         <w:ind w:left="1440" w:hanging="360"/>
         <w:jc w:val="both"/>
@@ -3268,12 +3424,12 @@
           <wp:inline distB="114300" distT="114300" distL="114300" distR="114300">
             <wp:extent cx="5660069" cy="3410555"/>
             <wp:effectExtent b="0" l="0" r="0" t="0"/>
-            <wp:docPr id="22" name="image13.png"/>
+            <wp:docPr id="11" name="image5.png"/>
             <a:graphic>
               <a:graphicData uri="http://schemas.openxmlformats.org/drawingml/2006/picture">
                 <pic:pic>
                   <pic:nvPicPr>
-                    <pic:cNvPr id="0" name="image13.png"/>
+                    <pic:cNvPr id="0" name="image5.png"/>
                     <pic:cNvPicPr preferRelativeResize="0"/>
                   </pic:nvPicPr>
                   <pic:blipFill>
@@ -3307,7 +3463,7 @@
       <w:pPr>
         <w:numPr>
           <w:ilvl w:val="0"/>
-          <w:numId w:val="14"/>
+          <w:numId w:val="16"/>
         </w:numPr>
         <w:ind w:left="720" w:hanging="360"/>
         <w:jc w:val="both"/>
@@ -3340,7 +3496,7 @@
       <w:pPr>
         <w:numPr>
           <w:ilvl w:val="1"/>
-          <w:numId w:val="14"/>
+          <w:numId w:val="16"/>
         </w:numPr>
         <w:ind w:left="1440" w:hanging="360"/>
         <w:jc w:val="both"/>
@@ -3357,7 +3513,7 @@
       <w:pPr>
         <w:numPr>
           <w:ilvl w:val="1"/>
-          <w:numId w:val="14"/>
+          <w:numId w:val="16"/>
         </w:numPr>
         <w:ind w:left="1440" w:hanging="360"/>
         <w:jc w:val="both"/>
@@ -3367,7 +3523,7 @@
         <w:rPr>
           <w:rtl w:val="0"/>
         </w:rPr>
-        <w:t xml:space="preserve">Flow: The information of the shop will be displayed at ShopCard, when users interact with the Shop Card, for example, by clicking the heart button, this event is forwarded to the Favorite shop component to add the song to the user's list of favorites. Users click on the whole card, the website navigates to Profile Page.</w:t>
+        <w:t xml:space="preserve">Flow: The information of the shop will be displayed at ShopCard, when users interact with the Shop Card, for example, by clicking the heart button, this event is forwarded to the Favorite shop component to add the shop to the user's list of favorites. Users click on the whole card, the website navigates to Profile Page.</w:t>
       </w:r>
     </w:p>
     <w:p>
@@ -3387,7 +3543,7 @@
       <w:pPr>
         <w:numPr>
           <w:ilvl w:val="1"/>
-          <w:numId w:val="14"/>
+          <w:numId w:val="16"/>
         </w:numPr>
         <w:ind w:left="1440" w:hanging="360"/>
         <w:jc w:val="both"/>
@@ -3404,7 +3560,7 @@
       <w:pPr>
         <w:numPr>
           <w:ilvl w:val="1"/>
-          <w:numId w:val="14"/>
+          <w:numId w:val="16"/>
         </w:numPr>
         <w:ind w:left="1440" w:hanging="360"/>
         <w:jc w:val="both"/>
@@ -3434,7 +3590,7 @@
       <w:pPr>
         <w:numPr>
           <w:ilvl w:val="1"/>
-          <w:numId w:val="14"/>
+          <w:numId w:val="16"/>
         </w:numPr>
         <w:ind w:left="1440" w:hanging="360"/>
         <w:jc w:val="both"/>
@@ -3451,7 +3607,7 @@
       <w:pPr>
         <w:numPr>
           <w:ilvl w:val="1"/>
-          <w:numId w:val="14"/>
+          <w:numId w:val="16"/>
         </w:numPr>
         <w:ind w:left="1440" w:hanging="360"/>
         <w:jc w:val="both"/>
@@ -3481,7 +3637,7 @@
       <w:pPr>
         <w:numPr>
           <w:ilvl w:val="1"/>
-          <w:numId w:val="14"/>
+          <w:numId w:val="16"/>
         </w:numPr>
         <w:ind w:left="1440" w:hanging="360"/>
         <w:jc w:val="both"/>
@@ -3498,7 +3654,7 @@
       <w:pPr>
         <w:numPr>
           <w:ilvl w:val="1"/>
-          <w:numId w:val="14"/>
+          <w:numId w:val="16"/>
         </w:numPr>
         <w:ind w:left="1440" w:hanging="360"/>
         <w:jc w:val="both"/>
@@ -3508,7 +3664,7 @@
         <w:rPr>
           <w:rtl w:val="0"/>
         </w:rPr>
-        <w:t xml:space="preserve">Flow: The section receives from the database the list of images and renders it..</w:t>
+        <w:t xml:space="preserve">Flow: The section receives from the database the list of images and renders it.</w:t>
       </w:r>
     </w:p>
     <w:p>
@@ -3528,7 +3684,7 @@
       <w:pPr>
         <w:numPr>
           <w:ilvl w:val="1"/>
-          <w:numId w:val="14"/>
+          <w:numId w:val="16"/>
         </w:numPr>
         <w:ind w:left="1440" w:hanging="360"/>
         <w:jc w:val="both"/>
@@ -3545,7 +3701,7 @@
       <w:pPr>
         <w:numPr>
           <w:ilvl w:val="1"/>
-          <w:numId w:val="14"/>
+          <w:numId w:val="16"/>
         </w:numPr>
         <w:ind w:left="1440" w:hanging="360"/>
         <w:jc w:val="both"/>
@@ -3568,14 +3724,14 @@
         <w:rPr>
           <w:rtl w:val="0"/>
         </w:rPr>
-        <w:t xml:space="preserve">FavoriteSongs:</w:t>
+        <w:t xml:space="preserve">FavoriteShops:</w:t>
       </w:r>
     </w:p>
     <w:p>
       <w:pPr>
         <w:numPr>
           <w:ilvl w:val="1"/>
-          <w:numId w:val="14"/>
+          <w:numId w:val="16"/>
         </w:numPr>
         <w:ind w:left="1440" w:hanging="360"/>
         <w:jc w:val="both"/>
@@ -3585,14 +3741,14 @@
         <w:rPr>
           <w:rtl w:val="0"/>
         </w:rPr>
-        <w:t xml:space="preserve">Function: Managing the list of shops that users have marked as favorites. This helps users easily search for and access their favorite shops</w:t>
+        <w:t xml:space="preserve">Function: Managing the list of shops that users have marked as favorites. This helps users easily search for and access their favorite shops.</w:t>
       </w:r>
     </w:p>
     <w:p>
       <w:pPr>
         <w:numPr>
           <w:ilvl w:val="1"/>
-          <w:numId w:val="14"/>
+          <w:numId w:val="16"/>
         </w:numPr>
         <w:ind w:left="1440" w:hanging="360"/>
         <w:jc w:val="both"/>
@@ -3602,7 +3758,7 @@
         <w:rPr>
           <w:rtl w:val="0"/>
         </w:rPr>
-        <w:t xml:space="preserve">Flow: Favorite Shops receives information about favorite songs when users perform actions to add or remove shops from the favorites list</w:t>
+        <w:t xml:space="preserve">Flow: Favorite Shops receives information about favorite cafes when users perform actions to add or remove shops from the favorites list.</w:t>
       </w:r>
     </w:p>
     <w:p>
@@ -3665,12 +3821,12 @@
           <wp:inline distB="114300" distT="114300" distL="114300" distR="114300">
             <wp:extent cx="5943600" cy="3695700"/>
             <wp:effectExtent b="0" l="0" r="0" t="0"/>
-            <wp:docPr id="21" name="image2.png"/>
+            <wp:docPr id="10" name="image12.png"/>
             <a:graphic>
               <a:graphicData uri="http://schemas.openxmlformats.org/drawingml/2006/picture">
                 <pic:pic>
                   <pic:nvPicPr>
-                    <pic:cNvPr id="0" name="image2.png"/>
+                    <pic:cNvPr id="0" name="image12.png"/>
                     <pic:cNvPicPr preferRelativeResize="0"/>
                   </pic:nvPicPr>
                   <pic:blipFill>
@@ -3705,7 +3861,7 @@
         <w:keepLines w:val="1"/>
         <w:numPr>
           <w:ilvl w:val="0"/>
-          <w:numId w:val="13"/>
+          <w:numId w:val="15"/>
         </w:numPr>
         <w:spacing w:after="0" w:lineRule="auto"/>
         <w:ind w:left="1440" w:hanging="360"/>
@@ -3729,7 +3885,7 @@
         <w:keepLines w:val="1"/>
         <w:numPr>
           <w:ilvl w:val="1"/>
-          <w:numId w:val="13"/>
+          <w:numId w:val="15"/>
         </w:numPr>
         <w:spacing w:after="0" w:lineRule="auto"/>
         <w:ind w:left="2160" w:hanging="360"/>
@@ -3754,7 +3910,7 @@
         <w:keepLines w:val="1"/>
         <w:numPr>
           <w:ilvl w:val="2"/>
-          <w:numId w:val="13"/>
+          <w:numId w:val="15"/>
         </w:numPr>
         <w:spacing w:after="0" w:lineRule="auto"/>
         <w:ind w:left="2880" w:hanging="360"/>
@@ -3779,7 +3935,7 @@
         <w:keepLines w:val="1"/>
         <w:numPr>
           <w:ilvl w:val="2"/>
-          <w:numId w:val="13"/>
+          <w:numId w:val="15"/>
         </w:numPr>
         <w:spacing w:after="0" w:lineRule="auto"/>
         <w:ind w:left="2880" w:hanging="360"/>
@@ -3804,7 +3960,7 @@
         <w:keepLines w:val="1"/>
         <w:numPr>
           <w:ilvl w:val="2"/>
-          <w:numId w:val="13"/>
+          <w:numId w:val="15"/>
         </w:numPr>
         <w:spacing w:after="0" w:lineRule="auto"/>
         <w:ind w:left="2880" w:hanging="360"/>
@@ -3829,7 +3985,7 @@
         <w:keepLines w:val="1"/>
         <w:numPr>
           <w:ilvl w:val="2"/>
-          <w:numId w:val="13"/>
+          <w:numId w:val="15"/>
         </w:numPr>
         <w:spacing w:after="0" w:lineRule="auto"/>
         <w:ind w:left="2880" w:hanging="360"/>
@@ -3854,7 +4010,7 @@
         <w:keepLines w:val="1"/>
         <w:numPr>
           <w:ilvl w:val="2"/>
-          <w:numId w:val="13"/>
+          <w:numId w:val="15"/>
         </w:numPr>
         <w:spacing w:after="0" w:lineRule="auto"/>
         <w:ind w:left="2880" w:hanging="360"/>
@@ -3879,7 +4035,7 @@
         <w:keepLines w:val="1"/>
         <w:numPr>
           <w:ilvl w:val="1"/>
-          <w:numId w:val="13"/>
+          <w:numId w:val="15"/>
         </w:numPr>
         <w:spacing w:after="0" w:lineRule="auto"/>
         <w:ind w:left="2160" w:hanging="360"/>
@@ -3911,7 +4067,7 @@
         <w:keepLines w:val="1"/>
         <w:numPr>
           <w:ilvl w:val="2"/>
-          <w:numId w:val="13"/>
+          <w:numId w:val="15"/>
         </w:numPr>
         <w:spacing w:after="0" w:lineRule="auto"/>
         <w:ind w:left="2880" w:hanging="360"/>
@@ -3943,7 +4099,7 @@
         <w:keepLines w:val="1"/>
         <w:numPr>
           <w:ilvl w:val="2"/>
-          <w:numId w:val="13"/>
+          <w:numId w:val="15"/>
         </w:numPr>
         <w:spacing w:after="0" w:lineRule="auto"/>
         <w:ind w:left="2880" w:hanging="360"/>
@@ -3975,7 +4131,7 @@
         <w:keepLines w:val="1"/>
         <w:numPr>
           <w:ilvl w:val="1"/>
-          <w:numId w:val="13"/>
+          <w:numId w:val="15"/>
         </w:numPr>
         <w:spacing w:after="0" w:lineRule="auto"/>
         <w:ind w:left="2160" w:hanging="360"/>
@@ -4007,7 +4163,7 @@
         <w:keepLines w:val="1"/>
         <w:numPr>
           <w:ilvl w:val="2"/>
-          <w:numId w:val="13"/>
+          <w:numId w:val="15"/>
         </w:numPr>
         <w:spacing w:after="0" w:lineRule="auto"/>
         <w:ind w:left="2880" w:hanging="360"/>
@@ -4039,7 +4195,7 @@
         <w:keepLines w:val="1"/>
         <w:numPr>
           <w:ilvl w:val="2"/>
-          <w:numId w:val="13"/>
+          <w:numId w:val="15"/>
         </w:numPr>
         <w:spacing w:after="0" w:lineRule="auto"/>
         <w:ind w:left="2880" w:hanging="360"/>
@@ -4064,7 +4220,7 @@
         <w:keepLines w:val="1"/>
         <w:numPr>
           <w:ilvl w:val="1"/>
-          <w:numId w:val="13"/>
+          <w:numId w:val="15"/>
         </w:numPr>
         <w:spacing w:after="0" w:lineRule="auto"/>
         <w:ind w:left="2160" w:hanging="360"/>
@@ -4089,7 +4245,7 @@
         <w:keepLines w:val="1"/>
         <w:numPr>
           <w:ilvl w:val="2"/>
-          <w:numId w:val="13"/>
+          <w:numId w:val="15"/>
         </w:numPr>
         <w:spacing w:after="0" w:lineRule="auto"/>
         <w:ind w:left="2880" w:hanging="360"/>
@@ -4121,7 +4277,7 @@
         <w:keepLines w:val="1"/>
         <w:numPr>
           <w:ilvl w:val="2"/>
-          <w:numId w:val="13"/>
+          <w:numId w:val="15"/>
         </w:numPr>
         <w:spacing w:after="0" w:lineRule="auto"/>
         <w:ind w:left="2880" w:hanging="360"/>
@@ -4153,7 +4309,7 @@
         <w:keepLines w:val="1"/>
         <w:numPr>
           <w:ilvl w:val="1"/>
-          <w:numId w:val="13"/>
+          <w:numId w:val="15"/>
         </w:numPr>
         <w:spacing w:after="0" w:lineRule="auto"/>
         <w:ind w:left="2160" w:hanging="360"/>
@@ -4185,7 +4341,7 @@
         <w:keepLines w:val="1"/>
         <w:numPr>
           <w:ilvl w:val="2"/>
-          <w:numId w:val="13"/>
+          <w:numId w:val="15"/>
         </w:numPr>
         <w:spacing w:after="0" w:lineRule="auto"/>
         <w:ind w:left="2880" w:hanging="360"/>
@@ -4210,7 +4366,7 @@
         <w:keepLines w:val="1"/>
         <w:numPr>
           <w:ilvl w:val="2"/>
-          <w:numId w:val="13"/>
+          <w:numId w:val="15"/>
         </w:numPr>
         <w:spacing w:after="0" w:lineRule="auto"/>
         <w:ind w:left="2880" w:hanging="360"/>
@@ -4235,7 +4391,7 @@
         <w:keepLines w:val="1"/>
         <w:numPr>
           <w:ilvl w:val="1"/>
-          <w:numId w:val="13"/>
+          <w:numId w:val="15"/>
         </w:numPr>
         <w:spacing w:after="0" w:lineRule="auto"/>
         <w:ind w:left="2160" w:hanging="360"/>
@@ -4267,7 +4423,7 @@
         <w:keepLines w:val="1"/>
         <w:numPr>
           <w:ilvl w:val="2"/>
-          <w:numId w:val="13"/>
+          <w:numId w:val="15"/>
         </w:numPr>
         <w:spacing w:after="120" w:lineRule="auto"/>
         <w:ind w:left="2880" w:hanging="360"/>
@@ -4308,12 +4464,12 @@
           <wp:inline distB="114300" distT="114300" distL="114300" distR="114300">
             <wp:extent cx="5943600" cy="3987800"/>
             <wp:effectExtent b="0" l="0" r="0" t="0"/>
-            <wp:docPr id="25" name="image11.png"/>
+            <wp:docPr id="14" name="image16.png"/>
             <a:graphic>
               <a:graphicData uri="http://schemas.openxmlformats.org/drawingml/2006/picture">
                 <pic:pic>
                   <pic:nvPicPr>
-                    <pic:cNvPr id="0" name="image11.png"/>
+                    <pic:cNvPr id="0" name="image16.png"/>
                     <pic:cNvPicPr preferRelativeResize="0"/>
                   </pic:nvPicPr>
                   <pic:blipFill>
@@ -4348,7 +4504,7 @@
         <w:keepLines w:val="1"/>
         <w:numPr>
           <w:ilvl w:val="0"/>
-          <w:numId w:val="13"/>
+          <w:numId w:val="15"/>
         </w:numPr>
         <w:spacing w:after="0" w:lineRule="auto"/>
         <w:ind w:left="1440" w:hanging="360"/>
@@ -4374,7 +4530,7 @@
         <w:keepLines w:val="1"/>
         <w:numPr>
           <w:ilvl w:val="1"/>
-          <w:numId w:val="13"/>
+          <w:numId w:val="15"/>
         </w:numPr>
         <w:spacing w:after="0" w:lineRule="auto"/>
         <w:ind w:left="2160" w:hanging="360"/>
@@ -4406,7 +4562,7 @@
         <w:keepLines w:val="1"/>
         <w:numPr>
           <w:ilvl w:val="2"/>
-          <w:numId w:val="13"/>
+          <w:numId w:val="15"/>
         </w:numPr>
         <w:spacing w:after="0" w:lineRule="auto"/>
         <w:ind w:left="2880" w:hanging="360"/>
@@ -4431,7 +4587,7 @@
         <w:keepLines w:val="1"/>
         <w:numPr>
           <w:ilvl w:val="2"/>
-          <w:numId w:val="13"/>
+          <w:numId w:val="15"/>
         </w:numPr>
         <w:spacing w:after="0" w:lineRule="auto"/>
         <w:ind w:left="2880" w:hanging="360"/>
@@ -4456,7 +4612,7 @@
         <w:keepLines w:val="1"/>
         <w:numPr>
           <w:ilvl w:val="1"/>
-          <w:numId w:val="13"/>
+          <w:numId w:val="15"/>
         </w:numPr>
         <w:spacing w:after="0" w:lineRule="auto"/>
         <w:ind w:left="2160" w:hanging="360"/>
@@ -4488,7 +4644,7 @@
         <w:keepLines w:val="1"/>
         <w:numPr>
           <w:ilvl w:val="2"/>
-          <w:numId w:val="13"/>
+          <w:numId w:val="15"/>
         </w:numPr>
         <w:spacing w:after="0" w:lineRule="auto"/>
         <w:ind w:left="2880" w:hanging="360"/>
@@ -4513,7 +4669,7 @@
         <w:keepLines w:val="1"/>
         <w:numPr>
           <w:ilvl w:val="2"/>
-          <w:numId w:val="13"/>
+          <w:numId w:val="15"/>
         </w:numPr>
         <w:spacing w:after="0" w:lineRule="auto"/>
         <w:ind w:left="2880" w:hanging="360"/>
@@ -4538,7 +4694,7 @@
         <w:keepLines w:val="1"/>
         <w:numPr>
           <w:ilvl w:val="1"/>
-          <w:numId w:val="13"/>
+          <w:numId w:val="15"/>
         </w:numPr>
         <w:spacing w:after="0" w:lineRule="auto"/>
         <w:ind w:left="2160" w:hanging="360"/>
@@ -4563,7 +4719,7 @@
         <w:keepLines w:val="1"/>
         <w:numPr>
           <w:ilvl w:val="2"/>
-          <w:numId w:val="13"/>
+          <w:numId w:val="15"/>
         </w:numPr>
         <w:spacing w:after="0" w:lineRule="auto"/>
         <w:ind w:left="2880" w:hanging="360"/>
@@ -4588,7 +4744,7 @@
         <w:keepLines w:val="1"/>
         <w:numPr>
           <w:ilvl w:val="1"/>
-          <w:numId w:val="13"/>
+          <w:numId w:val="15"/>
         </w:numPr>
         <w:spacing w:after="0" w:lineRule="auto"/>
         <w:ind w:left="2160" w:hanging="360"/>
@@ -4620,7 +4776,7 @@
         <w:keepLines w:val="1"/>
         <w:numPr>
           <w:ilvl w:val="2"/>
-          <w:numId w:val="13"/>
+          <w:numId w:val="15"/>
         </w:numPr>
         <w:spacing w:after="0" w:lineRule="auto"/>
         <w:ind w:left="2880" w:hanging="360"/>
@@ -4652,7 +4808,7 @@
         <w:keepLines w:val="1"/>
         <w:numPr>
           <w:ilvl w:val="1"/>
-          <w:numId w:val="13"/>
+          <w:numId w:val="15"/>
         </w:numPr>
         <w:spacing w:after="0" w:lineRule="auto"/>
         <w:ind w:left="2160" w:hanging="360"/>
@@ -4677,7 +4833,7 @@
         <w:keepLines w:val="1"/>
         <w:numPr>
           <w:ilvl w:val="2"/>
-          <w:numId w:val="13"/>
+          <w:numId w:val="15"/>
         </w:numPr>
         <w:spacing w:after="0" w:lineRule="auto"/>
         <w:ind w:left="2880" w:hanging="360"/>
@@ -4702,7 +4858,7 @@
         <w:keepLines w:val="1"/>
         <w:numPr>
           <w:ilvl w:val="2"/>
-          <w:numId w:val="13"/>
+          <w:numId w:val="15"/>
         </w:numPr>
         <w:spacing w:after="0" w:lineRule="auto"/>
         <w:ind w:left="2880" w:hanging="360"/>
@@ -4727,7 +4883,7 @@
         <w:keepLines w:val="1"/>
         <w:numPr>
           <w:ilvl w:val="1"/>
-          <w:numId w:val="13"/>
+          <w:numId w:val="15"/>
         </w:numPr>
         <w:spacing w:after="0" w:lineRule="auto"/>
         <w:ind w:left="2160" w:hanging="360"/>
@@ -4752,7 +4908,7 @@
         <w:keepLines w:val="1"/>
         <w:numPr>
           <w:ilvl w:val="2"/>
-          <w:numId w:val="13"/>
+          <w:numId w:val="15"/>
         </w:numPr>
         <w:spacing w:after="0" w:lineRule="auto"/>
         <w:ind w:left="2880" w:hanging="360"/>
@@ -4777,7 +4933,7 @@
         <w:keepLines w:val="1"/>
         <w:numPr>
           <w:ilvl w:val="2"/>
-          <w:numId w:val="13"/>
+          <w:numId w:val="15"/>
         </w:numPr>
         <w:spacing w:after="0" w:lineRule="auto"/>
         <w:ind w:left="2880" w:hanging="360"/>
@@ -4802,7 +4958,7 @@
         <w:keepLines w:val="1"/>
         <w:numPr>
           <w:ilvl w:val="2"/>
-          <w:numId w:val="13"/>
+          <w:numId w:val="15"/>
         </w:numPr>
         <w:spacing w:after="0" w:lineRule="auto"/>
         <w:ind w:left="2880" w:hanging="360"/>
@@ -4827,7 +4983,7 @@
         <w:keepLines w:val="1"/>
         <w:numPr>
           <w:ilvl w:val="2"/>
-          <w:numId w:val="13"/>
+          <w:numId w:val="15"/>
         </w:numPr>
         <w:spacing w:after="0" w:lineRule="auto"/>
         <w:ind w:left="2880" w:hanging="360"/>
@@ -4852,7 +5008,7 @@
         <w:keepLines w:val="1"/>
         <w:numPr>
           <w:ilvl w:val="1"/>
-          <w:numId w:val="13"/>
+          <w:numId w:val="15"/>
         </w:numPr>
         <w:spacing w:after="0" w:lineRule="auto"/>
         <w:ind w:left="2160" w:hanging="360"/>
@@ -4884,7 +5040,7 @@
         <w:keepLines w:val="1"/>
         <w:numPr>
           <w:ilvl w:val="2"/>
-          <w:numId w:val="13"/>
+          <w:numId w:val="15"/>
         </w:numPr>
         <w:spacing w:after="0" w:lineRule="auto"/>
         <w:ind w:left="2880" w:hanging="360"/>
@@ -4909,7 +5065,7 @@
         <w:keepLines w:val="1"/>
         <w:numPr>
           <w:ilvl w:val="2"/>
-          <w:numId w:val="13"/>
+          <w:numId w:val="15"/>
         </w:numPr>
         <w:spacing w:after="0" w:lineRule="auto"/>
         <w:ind w:left="2880" w:hanging="360"/>
@@ -4934,7 +5090,7 @@
         <w:keepLines w:val="1"/>
         <w:numPr>
           <w:ilvl w:val="2"/>
-          <w:numId w:val="13"/>
+          <w:numId w:val="15"/>
         </w:numPr>
         <w:spacing w:after="0" w:lineRule="auto"/>
         <w:ind w:left="2880" w:hanging="360"/>
@@ -4959,7 +5115,7 @@
         <w:keepLines w:val="1"/>
         <w:numPr>
           <w:ilvl w:val="2"/>
-          <w:numId w:val="13"/>
+          <w:numId w:val="15"/>
         </w:numPr>
         <w:spacing w:after="0" w:lineRule="auto"/>
         <w:ind w:left="2880" w:hanging="360"/>
@@ -4984,7 +5140,7 @@
         <w:keepLines w:val="1"/>
         <w:numPr>
           <w:ilvl w:val="2"/>
-          <w:numId w:val="13"/>
+          <w:numId w:val="15"/>
         </w:numPr>
         <w:spacing w:after="120" w:lineRule="auto"/>
         <w:ind w:left="2880" w:hanging="360"/>
@@ -5022,12 +5178,12 @@
           <wp:inline distB="114300" distT="114300" distL="114300" distR="114300">
             <wp:extent cx="3786188" cy="2809660"/>
             <wp:effectExtent b="0" l="0" r="0" t="0"/>
-            <wp:docPr id="23" name="image9.png"/>
+            <wp:docPr id="12" name="image15.png"/>
             <a:graphic>
               <a:graphicData uri="http://schemas.openxmlformats.org/drawingml/2006/picture">
                 <pic:pic>
                   <pic:nvPicPr>
-                    <pic:cNvPr id="0" name="image9.png"/>
+                    <pic:cNvPr id="0" name="image15.png"/>
                     <pic:cNvPicPr preferRelativeResize="0"/>
                   </pic:nvPicPr>
                   <pic:blipFill>
@@ -5062,7 +5218,7 @@
         <w:keepLines w:val="1"/>
         <w:numPr>
           <w:ilvl w:val="0"/>
-          <w:numId w:val="13"/>
+          <w:numId w:val="15"/>
         </w:numPr>
         <w:spacing w:after="0" w:lineRule="auto"/>
         <w:ind w:left="1440" w:hanging="360"/>
@@ -5094,7 +5250,7 @@
         <w:keepLines w:val="1"/>
         <w:numPr>
           <w:ilvl w:val="1"/>
-          <w:numId w:val="13"/>
+          <w:numId w:val="15"/>
         </w:numPr>
         <w:spacing w:after="0" w:lineRule="auto"/>
         <w:ind w:left="2160" w:hanging="360"/>
@@ -5119,7 +5275,7 @@
         <w:keepLines w:val="1"/>
         <w:numPr>
           <w:ilvl w:val="1"/>
-          <w:numId w:val="13"/>
+          <w:numId w:val="15"/>
         </w:numPr>
         <w:spacing w:after="120" w:lineRule="auto"/>
         <w:ind w:left="2160" w:hanging="360"/>
@@ -5172,12 +5328,12 @@
           <wp:inline distB="114300" distT="114300" distL="114300" distR="114300">
             <wp:extent cx="5057775" cy="4019550"/>
             <wp:effectExtent b="0" l="0" r="0" t="0"/>
-            <wp:docPr id="24" name="image12.png"/>
+            <wp:docPr id="13" name="image6.png"/>
             <a:graphic>
               <a:graphicData uri="http://schemas.openxmlformats.org/drawingml/2006/picture">
                 <pic:pic>
                   <pic:nvPicPr>
-                    <pic:cNvPr id="0" name="image12.png"/>
+                    <pic:cNvPr id="0" name="image6.png"/>
                     <pic:cNvPicPr preferRelativeResize="0"/>
                   </pic:nvPicPr>
                   <pic:blipFill>
@@ -5217,7 +5373,7 @@
         <w:rPr>
           <w:rtl w:val="0"/>
         </w:rPr>
-        <w:t xml:space="preserve">The "Model" in our web application, developed with JavaScript, Express, and Mongoose, is crucial as it defines the data structure for various entities. Each class in the model corresponds to a specific entity like users or playlists, and its attributes represent the fields in the database tables. This setup allows developers to interact with the database using JavaScript, performing essential operations like creating, reading, updating, and deleting data (CRUD operations).</w:t>
+        <w:t xml:space="preserve">The "Model" in our web application, developed with JavaScript, Express, and Mongoose, is crucial as it defines the data structure for various entities. Each class in the model corresponds to a specific entity like users or orders, and its attributes represent the fields in the database tables. This setup allows developers to interact with the database using JavaScript, performing essential operations like creating, reading, updating, and deleting data (CRUD operations).</w:t>
       </w:r>
     </w:p>
     <w:p>
@@ -5403,7 +5559,7 @@
       <w:pPr>
         <w:numPr>
           <w:ilvl w:val="0"/>
-          <w:numId w:val="17"/>
+          <w:numId w:val="20"/>
         </w:numPr>
         <w:spacing w:after="0" w:lineRule="auto"/>
         <w:ind w:left="2160" w:hanging="360"/>
@@ -5440,7 +5596,7 @@
       <w:pPr>
         <w:numPr>
           <w:ilvl w:val="0"/>
-          <w:numId w:val="10"/>
+          <w:numId w:val="12"/>
         </w:numPr>
         <w:spacing w:after="0" w:lineRule="auto"/>
         <w:ind w:left="2160" w:hanging="360"/>
@@ -5457,7 +5613,7 @@
       <w:pPr>
         <w:numPr>
           <w:ilvl w:val="0"/>
-          <w:numId w:val="10"/>
+          <w:numId w:val="12"/>
         </w:numPr>
         <w:spacing w:after="0" w:lineRule="auto"/>
         <w:ind w:left="2160" w:hanging="360"/>
@@ -5565,12 +5721,12 @@
           <wp:inline distB="114300" distT="114300" distL="114300" distR="114300">
             <wp:extent cx="4486275" cy="8011853"/>
             <wp:effectExtent b="0" l="0" r="0" t="0"/>
-            <wp:docPr id="26" name="image10.png"/>
+            <wp:docPr id="15" name="image13.png"/>
             <a:graphic>
               <a:graphicData uri="http://schemas.openxmlformats.org/drawingml/2006/picture">
                 <pic:pic>
                   <pic:nvPicPr>
-                    <pic:cNvPr id="0" name="image10.png"/>
+                    <pic:cNvPr id="0" name="image13.png"/>
                     <pic:cNvPicPr preferRelativeResize="0"/>
                   </pic:nvPicPr>
                   <pic:blipFill>
@@ -5628,7 +5784,7 @@
         <w:widowControl w:val="0"/>
         <w:numPr>
           <w:ilvl w:val="1"/>
-          <w:numId w:val="18"/>
+          <w:numId w:val="21"/>
         </w:numPr>
         <w:pBdr>
           <w:top w:space="0" w:sz="0" w:val="nil"/>
@@ -5665,7 +5821,7 @@
         <w:widowControl w:val="0"/>
         <w:numPr>
           <w:ilvl w:val="1"/>
-          <w:numId w:val="18"/>
+          <w:numId w:val="21"/>
         </w:numPr>
         <w:pBdr>
           <w:top w:space="0" w:sz="0" w:val="nil"/>
@@ -5702,7 +5858,7 @@
         <w:widowControl w:val="0"/>
         <w:numPr>
           <w:ilvl w:val="1"/>
-          <w:numId w:val="18"/>
+          <w:numId w:val="21"/>
         </w:numPr>
         <w:pBdr>
           <w:top w:space="0" w:sz="0" w:val="nil"/>
@@ -5754,7 +5910,7 @@
       <w:pPr>
         <w:numPr>
           <w:ilvl w:val="1"/>
-          <w:numId w:val="18"/>
+          <w:numId w:val="21"/>
         </w:numPr>
         <w:ind w:left="1440" w:hanging="360"/>
         <w:rPr/>
@@ -5781,7 +5937,7 @@
         <w:widowControl w:val="0"/>
         <w:numPr>
           <w:ilvl w:val="1"/>
-          <w:numId w:val="18"/>
+          <w:numId w:val="21"/>
         </w:numPr>
         <w:pBdr>
           <w:top w:space="0" w:sz="0" w:val="nil"/>
@@ -5818,7 +5974,7 @@
         <w:widowControl w:val="0"/>
         <w:numPr>
           <w:ilvl w:val="1"/>
-          <w:numId w:val="18"/>
+          <w:numId w:val="21"/>
         </w:numPr>
         <w:pBdr>
           <w:top w:space="0" w:sz="0" w:val="nil"/>
@@ -5874,7 +6030,7 @@
         <w:widowControl w:val="0"/>
         <w:numPr>
           <w:ilvl w:val="1"/>
-          <w:numId w:val="18"/>
+          <w:numId w:val="21"/>
         </w:numPr>
         <w:pBdr>
           <w:top w:space="0" w:sz="0" w:val="nil"/>
@@ -5907,7 +6063,7 @@
       <w:pPr>
         <w:numPr>
           <w:ilvl w:val="1"/>
-          <w:numId w:val="18"/>
+          <w:numId w:val="21"/>
         </w:numPr>
         <w:ind w:left="1440" w:hanging="360"/>
         <w:rPr/>
@@ -5930,7 +6086,7 @@
       <w:pPr>
         <w:numPr>
           <w:ilvl w:val="1"/>
-          <w:numId w:val="18"/>
+          <w:numId w:val="21"/>
         </w:numPr>
         <w:ind w:left="1440" w:hanging="360"/>
         <w:rPr/>
@@ -6340,7 +6496,7 @@
       <w:pPr>
         <w:numPr>
           <w:ilvl w:val="0"/>
-          <w:numId w:val="15"/>
+          <w:numId w:val="18"/>
         </w:numPr>
         <w:ind w:left="720" w:hanging="360"/>
         <w:rPr>
@@ -6843,7 +6999,7 @@
       <w:pPr>
         <w:numPr>
           <w:ilvl w:val="1"/>
-          <w:numId w:val="18"/>
+          <w:numId w:val="21"/>
         </w:numPr>
         <w:ind w:left="1440" w:hanging="360"/>
         <w:rPr/>
@@ -6859,7 +7015,7 @@
       <w:pPr>
         <w:numPr>
           <w:ilvl w:val="1"/>
-          <w:numId w:val="18"/>
+          <w:numId w:val="21"/>
         </w:numPr>
         <w:ind w:left="1440" w:hanging="360"/>
         <w:rPr>
@@ -6882,7 +7038,7 @@
       <w:pPr>
         <w:numPr>
           <w:ilvl w:val="1"/>
-          <w:numId w:val="18"/>
+          <w:numId w:val="21"/>
         </w:numPr>
         <w:ind w:left="1440" w:hanging="360"/>
         <w:rPr>
@@ -6921,6 +7077,76 @@
           <w:rtl w:val="0"/>
         </w:rPr>
         <w:t xml:space="preserve">Deployment </w:t>
+      </w:r>
+      <w:r>
+        <w:rPr>
+          <w:rtl w:val="0"/>
+        </w:rPr>
+      </w:r>
+    </w:p>
+    <w:p>
+      <w:pPr>
+        <w:keepNext w:val="0"/>
+        <w:keepLines w:val="0"/>
+        <w:pageBreakBefore w:val="0"/>
+        <w:widowControl w:val="0"/>
+        <w:pBdr>
+          <w:top w:space="0" w:sz="0" w:val="nil"/>
+          <w:left w:space="0" w:sz="0" w:val="nil"/>
+          <w:bottom w:space="0" w:sz="0" w:val="nil"/>
+          <w:right w:space="0" w:sz="0" w:val="nil"/>
+          <w:between w:space="0" w:sz="0" w:val="nil"/>
+        </w:pBdr>
+        <w:shd w:fill="auto" w:val="clear"/>
+        <w:spacing w:after="120" w:before="0" w:line="240" w:lineRule="auto"/>
+        <w:ind w:right="0"/>
+        <w:rPr>
+          <w:i w:val="1"/>
+          <w:color w:val="0000ff"/>
+        </w:rPr>
+      </w:pPr>
+      <w:r>
+        <w:rPr>
+          <w:i w:val="1"/>
+          <w:color w:val="0000ff"/>
+        </w:rPr>
+        <w:drawing>
+          <wp:inline distB="114300" distT="114300" distL="114300" distR="114300">
+            <wp:extent cx="5724525" cy="5895975"/>
+            <wp:effectExtent b="0" l="0" r="0" t="0"/>
+            <wp:docPr id="2" name="image10.png"/>
+            <a:graphic>
+              <a:graphicData uri="http://schemas.openxmlformats.org/drawingml/2006/picture">
+                <pic:pic>
+                  <pic:nvPicPr>
+                    <pic:cNvPr id="0" name="image10.png"/>
+                    <pic:cNvPicPr preferRelativeResize="0"/>
+                  </pic:nvPicPr>
+                  <pic:blipFill>
+                    <a:blip r:embed="rId26"/>
+                    <a:srcRect b="2764" l="3731" r="49" t="2296"/>
+                    <a:stretch>
+                      <a:fillRect/>
+                    </a:stretch>
+                  </pic:blipFill>
+                  <pic:spPr>
+                    <a:xfrm>
+                      <a:off x="0" y="0"/>
+                      <a:ext cx="5724525" cy="5895975"/>
+                    </a:xfrm>
+                    <a:prstGeom prst="rect"/>
+                    <a:ln/>
+                  </pic:spPr>
+                </pic:pic>
+              </a:graphicData>
+            </a:graphic>
+          </wp:inline>
+        </w:drawing>
+      </w:r>
+      <w:r>
+        <w:rPr>
+          <w:rtl w:val="0"/>
+        </w:rPr>
       </w:r>
     </w:p>
     <w:p>
@@ -6940,32 +7166,463 @@
         <w:spacing w:after="120" w:before="0" w:line="240" w:lineRule="auto"/>
         <w:ind w:left="720" w:right="0" w:firstLine="0"/>
         <w:jc w:val="left"/>
-        <w:rPr>
-          <w:i w:val="1"/>
-          <w:smallCaps w:val="0"/>
-          <w:strike w:val="0"/>
-          <w:color w:val="0000ff"/>
-          <w:sz w:val="20"/>
-          <w:szCs w:val="20"/>
+        <w:rPr/>
+      </w:pPr>
+      <w:r>
+        <w:rPr>
+          <w:rtl w:val="0"/>
+        </w:rPr>
+        <w:t xml:space="preserve">The deployment diagram illustrates the distribution of components and artifacts across various node in the system. In this system, we have main nodes:</w:t>
+      </w:r>
+    </w:p>
+    <w:p>
+      <w:pPr>
+        <w:pStyle w:val="Heading2"/>
+        <w:spacing w:after="120" w:lineRule="auto"/>
+        <w:ind w:left="720" w:firstLine="0"/>
+        <w:rPr>
+          <w:rFonts w:ascii="Times New Roman" w:cs="Times New Roman" w:eastAsia="Times New Roman" w:hAnsi="Times New Roman"/>
+        </w:rPr>
+      </w:pPr>
+      <w:bookmarkStart w:colFirst="0" w:colLast="0" w:name="_heading=h.o9q82sygbe45" w:id="9"/>
+      <w:bookmarkEnd w:id="9"/>
+      <w:r>
+        <w:rPr>
+          <w:rFonts w:ascii="Times New Roman" w:cs="Times New Roman" w:eastAsia="Times New Roman" w:hAnsi="Times New Roman"/>
+          <w:rtl w:val="0"/>
+        </w:rPr>
+        <w:t xml:space="preserve">5.1. Computer &amp; Mobile phone:</w:t>
+      </w:r>
+    </w:p>
+    <w:p>
+      <w:pPr>
+        <w:ind w:left="720" w:firstLine="0"/>
+        <w:rPr/>
+      </w:pPr>
+      <w:r>
+        <w:rPr>
+          <w:rtl w:val="0"/>
+        </w:rPr>
+        <w:t xml:space="preserve">These nodes represent the devices on which users can access and interact with the application. They have the Web Browser component, allowing users to view and use the application through a web browser. Every interaction on the web browser will send HTTPS requests to the Front-end node to get the view and other data.</w:t>
+      </w:r>
+    </w:p>
+    <w:p>
+      <w:pPr>
+        <w:pStyle w:val="Heading2"/>
+        <w:ind w:left="720" w:firstLine="0"/>
+        <w:rPr>
+          <w:rFonts w:ascii="Times New Roman" w:cs="Times New Roman" w:eastAsia="Times New Roman" w:hAnsi="Times New Roman"/>
+        </w:rPr>
+      </w:pPr>
+      <w:bookmarkStart w:colFirst="0" w:colLast="0" w:name="_heading=h.sefes89r7zam" w:id="10"/>
+      <w:bookmarkEnd w:id="10"/>
+      <w:r>
+        <w:rPr>
+          <w:rFonts w:ascii="Times New Roman" w:cs="Times New Roman" w:eastAsia="Times New Roman" w:hAnsi="Times New Roman"/>
+          <w:rtl w:val="0"/>
+        </w:rPr>
+        <w:t xml:space="preserve">5.2 Front-end node:</w:t>
+      </w:r>
+    </w:p>
+    <w:p>
+      <w:pPr>
+        <w:ind w:left="720" w:firstLine="0"/>
+        <w:rPr/>
+      </w:pPr>
+      <w:r>
+        <w:rPr>
+          <w:rtl w:val="0"/>
+        </w:rPr>
+        <w:t xml:space="preserve">This node includes 3 components View, Data handling and API Clients:</w:t>
+      </w:r>
+    </w:p>
+    <w:p>
+      <w:pPr>
+        <w:numPr>
+          <w:ilvl w:val="0"/>
+          <w:numId w:val="22"/>
+        </w:numPr>
+        <w:ind w:left="720" w:hanging="360"/>
+        <w:rPr>
           <w:u w:val="none"/>
-          <w:shd w:fill="auto" w:val="clear"/>
-          <w:vertAlign w:val="baseline"/>
-        </w:rPr>
-      </w:pPr>
-      <w:r>
-        <w:rPr>
-          <w:i w:val="1"/>
-          <w:smallCaps w:val="0"/>
-          <w:strike w:val="0"/>
-          <w:color w:val="0000ff"/>
-          <w:sz w:val="20"/>
-          <w:szCs w:val="20"/>
+        </w:rPr>
+      </w:pPr>
+      <w:r>
+        <w:rPr>
+          <w:rtl w:val="0"/>
+        </w:rPr>
+        <w:t xml:space="preserve">View: responsible for rendering UI components of the application. This component interacts with the API Clients component to receive data and send actions to update.</w:t>
+      </w:r>
+    </w:p>
+    <w:p>
+      <w:pPr>
+        <w:numPr>
+          <w:ilvl w:val="0"/>
+          <w:numId w:val="22"/>
+        </w:numPr>
+        <w:ind w:left="720" w:hanging="360"/>
+        <w:rPr>
           <w:u w:val="none"/>
-          <w:shd w:fill="auto" w:val="clear"/>
-          <w:vertAlign w:val="baseline"/>
-          <w:rtl w:val="0"/>
-        </w:rPr>
-        <w:t xml:space="preserve">[Leave this section blank for PA3 if you are writing this document for PA4.</w:t>
+        </w:rPr>
+      </w:pPr>
+      <w:r>
+        <w:rPr>
+          <w:rtl w:val="0"/>
+        </w:rPr>
+        <w:t xml:space="preserve">API Clients: this component interacts with the backend server by sending requests to retrieve the data as well as perform other actions.</w:t>
+      </w:r>
+    </w:p>
+    <w:p>
+      <w:pPr>
+        <w:numPr>
+          <w:ilvl w:val="0"/>
+          <w:numId w:val="22"/>
+        </w:numPr>
+        <w:ind w:left="720" w:hanging="360"/>
+        <w:rPr>
+          <w:u w:val="none"/>
+        </w:rPr>
+      </w:pPr>
+      <w:r>
+        <w:rPr>
+          <w:rtl w:val="0"/>
+        </w:rPr>
+        <w:t xml:space="preserve">Data handling: This component receives data from the backend server and processes data to the correct form or needed form for the frontend to use and render.</w:t>
+      </w:r>
+    </w:p>
+    <w:p>
+      <w:pPr>
+        <w:ind w:left="720" w:firstLine="0"/>
+        <w:rPr/>
+      </w:pPr>
+      <w:r>
+        <w:rPr>
+          <w:rtl w:val="0"/>
+        </w:rPr>
+        <w:t xml:space="preserve">This node also contains some artifacts:</w:t>
+      </w:r>
+    </w:p>
+    <w:p>
+      <w:pPr>
+        <w:numPr>
+          <w:ilvl w:val="0"/>
+          <w:numId w:val="17"/>
+        </w:numPr>
+        <w:ind w:left="720" w:hanging="360"/>
+        <w:rPr>
+          <w:u w:val="none"/>
+        </w:rPr>
+      </w:pPr>
+      <w:r>
+        <w:rPr>
+          <w:rtl w:val="0"/>
+        </w:rPr>
+        <w:t xml:space="preserve">Frontend frameworks:</w:t>
+      </w:r>
+    </w:p>
+    <w:p>
+      <w:pPr>
+        <w:numPr>
+          <w:ilvl w:val="1"/>
+          <w:numId w:val="17"/>
+        </w:numPr>
+        <w:ind w:left="1440" w:hanging="360"/>
+        <w:rPr>
+          <w:u w:val="none"/>
+        </w:rPr>
+      </w:pPr>
+      <w:r>
+        <w:rPr>
+          <w:rtl w:val="0"/>
+        </w:rPr>
+        <w:t xml:space="preserve">Reactjs: an open-source JavaScript library and frontend framework that is used to create user interfaces in a declarative and efficient way. It is a component-based front-end library that is responsible only for the view layer of a Model View Controller (MVC) architecture. The application uses this framework to build UI components.</w:t>
+      </w:r>
+    </w:p>
+    <w:p>
+      <w:pPr>
+        <w:numPr>
+          <w:ilvl w:val="1"/>
+          <w:numId w:val="17"/>
+        </w:numPr>
+        <w:ind w:left="1440" w:hanging="360"/>
+        <w:rPr>
+          <w:u w:val="none"/>
+        </w:rPr>
+      </w:pPr>
+      <w:r>
+        <w:rPr>
+          <w:rtl w:val="0"/>
+        </w:rPr>
+        <w:t xml:space="preserve">MaterialUI: a customizable and themable React component library that implements Google’s Material Design. This framework has its own components with pre-built UI and logic. This framework also provides a system design for the application.</w:t>
+      </w:r>
+    </w:p>
+    <w:p>
+      <w:pPr>
+        <w:keepNext w:val="0"/>
+        <w:keepLines w:val="0"/>
+        <w:pageBreakBefore w:val="0"/>
+        <w:widowControl w:val="0"/>
+        <w:numPr>
+          <w:ilvl w:val="1"/>
+          <w:numId w:val="17"/>
+        </w:numPr>
+        <w:pBdr>
+          <w:top w:space="0" w:sz="0" w:val="nil"/>
+          <w:left w:space="0" w:sz="0" w:val="nil"/>
+          <w:bottom w:space="0" w:sz="0" w:val="nil"/>
+          <w:right w:space="0" w:sz="0" w:val="nil"/>
+          <w:between w:space="0" w:sz="0" w:val="nil"/>
+        </w:pBdr>
+        <w:shd w:fill="auto" w:val="clear"/>
+        <w:spacing w:after="0" w:before="0" w:line="240" w:lineRule="auto"/>
+        <w:ind w:left="1440" w:right="0" w:hanging="360"/>
+        <w:jc w:val="left"/>
+      </w:pPr>
+      <w:r>
+        <w:rPr>
+          <w:rtl w:val="0"/>
+        </w:rPr>
+        <w:t xml:space="preserve">Styling files: the most general styling files are stored in ‘/src/libs/ui…’ to determine the most overall style for the entire application.</w:t>
+      </w:r>
+    </w:p>
+    <w:p>
+      <w:pPr>
+        <w:keepNext w:val="0"/>
+        <w:keepLines w:val="0"/>
+        <w:pageBreakBefore w:val="0"/>
+        <w:widowControl w:val="0"/>
+        <w:numPr>
+          <w:ilvl w:val="1"/>
+          <w:numId w:val="17"/>
+        </w:numPr>
+        <w:pBdr>
+          <w:top w:space="0" w:sz="0" w:val="nil"/>
+          <w:left w:space="0" w:sz="0" w:val="nil"/>
+          <w:bottom w:space="0" w:sz="0" w:val="nil"/>
+          <w:right w:space="0" w:sz="0" w:val="nil"/>
+          <w:between w:space="0" w:sz="0" w:val="nil"/>
+        </w:pBdr>
+        <w:shd w:fill="auto" w:val="clear"/>
+        <w:spacing w:after="0" w:before="0" w:line="240" w:lineRule="auto"/>
+        <w:ind w:left="1440" w:right="0" w:hanging="360"/>
+        <w:jc w:val="left"/>
+      </w:pPr>
+      <w:r>
+        <w:rPr>
+          <w:rtl w:val="0"/>
+        </w:rPr>
+        <w:t xml:space="preserve">Media assets: all images, icons, banners are stored in ‘/src/assets/…’ and always in place to serve the users.</w:t>
+      </w:r>
+    </w:p>
+    <w:p>
+      <w:pPr>
+        <w:pStyle w:val="Heading2"/>
+        <w:ind w:firstLine="720"/>
+        <w:rPr>
+          <w:rFonts w:ascii="Times New Roman" w:cs="Times New Roman" w:eastAsia="Times New Roman" w:hAnsi="Times New Roman"/>
+        </w:rPr>
+      </w:pPr>
+      <w:bookmarkStart w:colFirst="0" w:colLast="0" w:name="_heading=h.miviq42oehhm" w:id="11"/>
+      <w:bookmarkEnd w:id="11"/>
+      <w:r>
+        <w:rPr>
+          <w:rFonts w:ascii="Times New Roman" w:cs="Times New Roman" w:eastAsia="Times New Roman" w:hAnsi="Times New Roman"/>
+          <w:rtl w:val="0"/>
+        </w:rPr>
+        <w:t xml:space="preserve">5.3 Back-end node:</w:t>
+      </w:r>
+    </w:p>
+    <w:p>
+      <w:pPr>
+        <w:ind w:left="720" w:firstLine="0"/>
+        <w:rPr/>
+      </w:pPr>
+      <w:r>
+        <w:rPr>
+          <w:rtl w:val="0"/>
+        </w:rPr>
+        <w:t xml:space="preserve">It consists of several components:</w:t>
+      </w:r>
+    </w:p>
+    <w:p>
+      <w:pPr>
+        <w:numPr>
+          <w:ilvl w:val="0"/>
+          <w:numId w:val="10"/>
+        </w:numPr>
+        <w:ind w:left="720" w:hanging="360"/>
+      </w:pPr>
+      <w:r>
+        <w:rPr>
+          <w:rtl w:val="0"/>
+        </w:rPr>
+        <w:t xml:space="preserve">Views: These handle the interaction between the front end and the back end, processing user requests and providing appropriate responses. They work in conjunction with the Services component to ensure smooth communication.</w:t>
+      </w:r>
+    </w:p>
+    <w:p>
+      <w:pPr>
+        <w:numPr>
+          <w:ilvl w:val="0"/>
+          <w:numId w:val="10"/>
+        </w:numPr>
+        <w:ind w:left="720" w:hanging="360"/>
+        <w:rPr>
+          <w:u w:val="none"/>
+        </w:rPr>
+      </w:pPr>
+      <w:r>
+        <w:rPr>
+          <w:rtl w:val="0"/>
+        </w:rPr>
+        <w:t xml:space="preserve">Services: providing services for handling data to render on the front-end. They are used to communicate with the Views component through REST API.</w:t>
+      </w:r>
+      <w:r>
+        <w:rPr>
+          <w:rtl w:val="0"/>
+        </w:rPr>
+      </w:r>
+    </w:p>
+    <w:p>
+      <w:pPr>
+        <w:numPr>
+          <w:ilvl w:val="0"/>
+          <w:numId w:val="11"/>
+        </w:numPr>
+        <w:ind w:left="720" w:hanging="360"/>
+        <w:rPr>
+          <w:u w:val="none"/>
+        </w:rPr>
+      </w:pPr>
+      <w:r>
+        <w:rPr>
+          <w:rtl w:val="0"/>
+        </w:rPr>
+        <w:t xml:space="preserve">Models: These define the data structures and manage the interaction with the Database node. In this case, the database is Mongoose, a MongoDB object modeling tool designed to work in an asynchronous environment.</w:t>
+      </w:r>
+    </w:p>
+    <w:p>
+      <w:pPr>
+        <w:numPr>
+          <w:ilvl w:val="0"/>
+          <w:numId w:val="11"/>
+        </w:numPr>
+        <w:ind w:left="720" w:hanging="360"/>
+        <w:rPr>
+          <w:u w:val="none"/>
+        </w:rPr>
+      </w:pPr>
+      <w:r>
+        <w:rPr>
+          <w:rtl w:val="0"/>
+        </w:rPr>
+        <w:t xml:space="preserve">Artifacts used by the Backend Node:</w:t>
+      </w:r>
+    </w:p>
+    <w:p>
+      <w:pPr>
+        <w:numPr>
+          <w:ilvl w:val="1"/>
+          <w:numId w:val="11"/>
+        </w:numPr>
+        <w:ind w:left="1440" w:hanging="360"/>
+        <w:rPr>
+          <w:u w:val="none"/>
+        </w:rPr>
+      </w:pPr>
+      <w:r>
+        <w:rPr>
+          <w:rtl w:val="0"/>
+        </w:rPr>
+        <w:t xml:space="preserve">Users’ info,  Booking’s info, and Shop’s management: These are resources used in the application that are stored and managed by the backend.</w:t>
+      </w:r>
+      <w:r>
+        <w:rPr>
+          <w:rtl w:val="0"/>
+        </w:rPr>
+      </w:r>
+    </w:p>
+    <w:p>
+      <w:pPr>
+        <w:rPr/>
+      </w:pPr>
+      <w:r>
+        <w:rPr>
+          <w:rtl w:val="0"/>
+        </w:rPr>
+      </w:r>
+    </w:p>
+    <w:p>
+      <w:pPr>
+        <w:pStyle w:val="Heading1"/>
+        <w:numPr>
+          <w:ilvl w:val="0"/>
+          <w:numId w:val="4"/>
+        </w:numPr>
+        <w:ind w:left="0" w:firstLine="0"/>
+        <w:rPr>
+          <w:rFonts w:ascii="Times New Roman" w:cs="Times New Roman" w:eastAsia="Times New Roman" w:hAnsi="Times New Roman"/>
+        </w:rPr>
+      </w:pPr>
+      <w:bookmarkStart w:colFirst="0" w:colLast="0" w:name="_heading=h.3dy6vkm" w:id="12"/>
+      <w:bookmarkEnd w:id="12"/>
+      <w:r>
+        <w:rPr>
+          <w:rFonts w:ascii="Times New Roman" w:cs="Times New Roman" w:eastAsia="Times New Roman" w:hAnsi="Times New Roman"/>
+          <w:rtl w:val="0"/>
+        </w:rPr>
+        <w:t xml:space="preserve">Implementation View </w:t>
+      </w:r>
+      <w:r>
+        <w:rPr>
+          <w:rtl w:val="0"/>
+        </w:rPr>
+      </w:r>
+    </w:p>
+    <w:p>
+      <w:pPr>
+        <w:jc w:val="center"/>
+        <w:rPr/>
+      </w:pPr>
+      <w:r>
+        <w:rPr/>
+        <w:drawing>
+          <wp:inline distB="114300" distT="114300" distL="114300" distR="114300">
+            <wp:extent cx="5676900" cy="3219211"/>
+            <wp:effectExtent b="0" l="0" r="0" t="0"/>
+            <wp:docPr id="1" name="image14.png"/>
+            <a:graphic>
+              <a:graphicData uri="http://schemas.openxmlformats.org/drawingml/2006/picture">
+                <pic:pic>
+                  <pic:nvPicPr>
+                    <pic:cNvPr id="0" name="image14.png"/>
+                    <pic:cNvPicPr preferRelativeResize="0"/>
+                  </pic:nvPicPr>
+                  <pic:blipFill>
+                    <a:blip r:embed="rId27"/>
+                    <a:srcRect b="10925" l="0" r="4487" t="5204"/>
+                    <a:stretch>
+                      <a:fillRect/>
+                    </a:stretch>
+                  </pic:blipFill>
+                  <pic:spPr>
+                    <a:xfrm>
+                      <a:off x="0" y="0"/>
+                      <a:ext cx="5676900" cy="3219211"/>
+                    </a:xfrm>
+                    <a:prstGeom prst="rect"/>
+                    <a:ln/>
+                  </pic:spPr>
+                </pic:pic>
+              </a:graphicData>
+            </a:graphic>
+          </wp:inline>
+        </w:drawing>
+      </w:r>
+      <w:r>
+        <w:rPr>
+          <w:rtl w:val="0"/>
+        </w:rPr>
+        <w:t xml:space="preserve">￼</w:t>
       </w:r>
     </w:p>
     <w:p>
@@ -6983,8 +7640,8 @@
         </w:pBdr>
         <w:shd w:fill="auto" w:val="clear"/>
         <w:spacing w:after="120" w:before="0" w:line="240" w:lineRule="auto"/>
-        <w:ind w:left="720" w:right="0" w:firstLine="0"/>
-        <w:jc w:val="left"/>
+        <w:ind w:left="-630" w:right="0" w:firstLine="0"/>
+        <w:jc w:val="center"/>
         <w:rPr>
           <w:i w:val="1"/>
           <w:smallCaps w:val="0"/>
@@ -7000,172 +7657,41 @@
       <w:r>
         <w:rPr>
           <w:i w:val="1"/>
-          <w:smallCaps w:val="0"/>
-          <w:strike w:val="0"/>
           <w:color w:val="0000ff"/>
-          <w:sz w:val="20"/>
-          <w:szCs w:val="20"/>
-          <w:u w:val="none"/>
-          <w:shd w:fill="auto" w:val="clear"/>
-          <w:vertAlign w:val="baseline"/>
-          <w:rtl w:val="0"/>
-        </w:rPr>
-        <w:t xml:space="preserve">In this section, describe how the system is deployed by mapping the components in Section 4 to machines running them. For example, your mobile app is running on a mobile device (Android, iOS, etc), your server runs all components on the server side including the database]</w:t>
-      </w:r>
-    </w:p>
-    <w:p>
-      <w:pPr>
-        <w:pStyle w:val="Heading1"/>
-        <w:numPr>
-          <w:ilvl w:val="0"/>
-          <w:numId w:val="4"/>
-        </w:numPr>
-        <w:ind w:left="0" w:firstLine="0"/>
-        <w:rPr>
-          <w:rFonts w:ascii="Times New Roman" w:cs="Times New Roman" w:eastAsia="Times New Roman" w:hAnsi="Times New Roman"/>
-        </w:rPr>
-      </w:pPr>
-      <w:bookmarkStart w:colFirst="0" w:colLast="0" w:name="_heading=h.3dy6vkm" w:id="9"/>
-      <w:bookmarkEnd w:id="9"/>
-      <w:r>
-        <w:rPr>
-          <w:rFonts w:ascii="Times New Roman" w:cs="Times New Roman" w:eastAsia="Times New Roman" w:hAnsi="Times New Roman"/>
-          <w:rtl w:val="0"/>
-        </w:rPr>
-        <w:t xml:space="preserve">Implementation View </w:t>
-      </w:r>
-    </w:p>
-    <w:p>
-      <w:pPr>
-        <w:keepNext w:val="0"/>
-        <w:keepLines w:val="0"/>
-        <w:pageBreakBefore w:val="0"/>
-        <w:widowControl w:val="0"/>
-        <w:pBdr>
-          <w:top w:space="0" w:sz="0" w:val="nil"/>
-          <w:left w:space="0" w:sz="0" w:val="nil"/>
-          <w:bottom w:space="0" w:sz="0" w:val="nil"/>
-          <w:right w:space="0" w:sz="0" w:val="nil"/>
-          <w:between w:space="0" w:sz="0" w:val="nil"/>
-        </w:pBdr>
-        <w:shd w:fill="auto" w:val="clear"/>
-        <w:spacing w:after="120" w:before="0" w:line="240" w:lineRule="auto"/>
-        <w:ind w:left="720" w:right="0" w:firstLine="0"/>
-        <w:jc w:val="left"/>
-        <w:rPr>
-          <w:i w:val="1"/>
-          <w:smallCaps w:val="0"/>
-          <w:strike w:val="0"/>
-          <w:color w:val="0000ff"/>
-          <w:sz w:val="20"/>
-          <w:szCs w:val="20"/>
-          <w:u w:val="none"/>
-          <w:shd w:fill="auto" w:val="clear"/>
-          <w:vertAlign w:val="baseline"/>
-        </w:rPr>
-      </w:pPr>
-      <w:r>
-        <w:rPr>
-          <w:i w:val="1"/>
-          <w:smallCaps w:val="0"/>
-          <w:strike w:val="0"/>
-          <w:color w:val="0000ff"/>
-          <w:sz w:val="20"/>
-          <w:szCs w:val="20"/>
-          <w:u w:val="none"/>
-          <w:shd w:fill="auto" w:val="clear"/>
-          <w:vertAlign w:val="baseline"/>
-          <w:rtl w:val="0"/>
-        </w:rPr>
-        <w:t xml:space="preserve">[Leave this section blank for PA3 if you are writing this document for PA4.</w:t>
-      </w:r>
-    </w:p>
-    <w:p>
-      <w:pPr>
-        <w:keepNext w:val="0"/>
-        <w:keepLines w:val="0"/>
-        <w:pageBreakBefore w:val="0"/>
-        <w:widowControl w:val="0"/>
-        <w:pBdr>
-          <w:top w:space="0" w:sz="0" w:val="nil"/>
-          <w:left w:space="0" w:sz="0" w:val="nil"/>
-          <w:bottom w:space="0" w:sz="0" w:val="nil"/>
-          <w:right w:space="0" w:sz="0" w:val="nil"/>
-          <w:between w:space="0" w:sz="0" w:val="nil"/>
-        </w:pBdr>
-        <w:shd w:fill="auto" w:val="clear"/>
-        <w:spacing w:after="120" w:before="0" w:line="240" w:lineRule="auto"/>
-        <w:ind w:left="720" w:right="0" w:firstLine="0"/>
-        <w:jc w:val="left"/>
-        <w:rPr>
-          <w:i w:val="1"/>
-          <w:smallCaps w:val="0"/>
-          <w:strike w:val="0"/>
-          <w:color w:val="0000ff"/>
-          <w:sz w:val="20"/>
-          <w:szCs w:val="20"/>
-          <w:u w:val="none"/>
-          <w:shd w:fill="auto" w:val="clear"/>
-          <w:vertAlign w:val="baseline"/>
-        </w:rPr>
-      </w:pPr>
-      <w:bookmarkStart w:colFirst="0" w:colLast="0" w:name="_heading=h.1t3h5sf" w:id="10"/>
-      <w:bookmarkEnd w:id="10"/>
-      <w:r>
-        <w:rPr>
-          <w:i w:val="1"/>
-          <w:smallCaps w:val="0"/>
-          <w:strike w:val="0"/>
-          <w:color w:val="0000ff"/>
-          <w:sz w:val="20"/>
-          <w:szCs w:val="20"/>
-          <w:u w:val="none"/>
-          <w:shd w:fill="auto" w:val="clear"/>
-          <w:vertAlign w:val="baseline"/>
-          <w:rtl w:val="0"/>
-        </w:rPr>
-        <w:t xml:space="preserve">In this section, provide folder structures for your code for all components described in Section 4. ]</w:t>
-      </w:r>
-    </w:p>
-    <w:p>
-      <w:pPr>
-        <w:rPr/>
-      </w:pPr>
-      <w:r>
-        <w:rPr>
-          <w:rtl w:val="0"/>
-        </w:rPr>
-      </w:r>
-    </w:p>
-    <w:p>
-      <w:pPr>
-        <w:keepNext w:val="0"/>
-        <w:keepLines w:val="0"/>
-        <w:pageBreakBefore w:val="0"/>
-        <w:widowControl w:val="0"/>
-        <w:pBdr>
-          <w:top w:space="0" w:sz="0" w:val="nil"/>
-          <w:left w:space="0" w:sz="0" w:val="nil"/>
-          <w:bottom w:space="0" w:sz="0" w:val="nil"/>
-          <w:right w:space="0" w:sz="0" w:val="nil"/>
-          <w:between w:space="0" w:sz="0" w:val="nil"/>
-        </w:pBdr>
-        <w:shd w:fill="auto" w:val="clear"/>
-        <w:spacing w:after="120" w:before="0" w:line="240" w:lineRule="auto"/>
-        <w:ind w:left="720" w:right="0" w:firstLine="0"/>
-        <w:jc w:val="left"/>
-        <w:rPr>
-          <w:i w:val="1"/>
-          <w:smallCaps w:val="0"/>
-          <w:strike w:val="0"/>
-          <w:color w:val="0000ff"/>
-          <w:sz w:val="20"/>
-          <w:szCs w:val="20"/>
-          <w:u w:val="none"/>
-          <w:shd w:fill="auto" w:val="clear"/>
-          <w:vertAlign w:val="baseline"/>
-        </w:rPr>
-      </w:pPr>
+        </w:rPr>
+        <w:drawing>
+          <wp:inline distB="114300" distT="114300" distL="114300" distR="114300">
+            <wp:extent cx="7129463" cy="4951016"/>
+            <wp:effectExtent b="0" l="0" r="0" t="0"/>
+            <wp:docPr id="16" name="image4.png"/>
+            <a:graphic>
+              <a:graphicData uri="http://schemas.openxmlformats.org/drawingml/2006/picture">
+                <pic:pic>
+                  <pic:nvPicPr>
+                    <pic:cNvPr id="0" name="image4.png"/>
+                    <pic:cNvPicPr preferRelativeResize="0"/>
+                  </pic:nvPicPr>
+                  <pic:blipFill>
+                    <a:blip r:embed="rId28"/>
+                    <a:srcRect b="4559" l="3472" r="3260" t="4503"/>
+                    <a:stretch>
+                      <a:fillRect/>
+                    </a:stretch>
+                  </pic:blipFill>
+                  <pic:spPr>
+                    <a:xfrm>
+                      <a:off x="0" y="0"/>
+                      <a:ext cx="7129463" cy="4951016"/>
+                    </a:xfrm>
+                    <a:prstGeom prst="rect"/>
+                    <a:ln/>
+                  </pic:spPr>
+                </pic:pic>
+              </a:graphicData>
+            </a:graphic>
+          </wp:inline>
+        </w:drawing>
+      </w:r>
       <w:r>
         <w:rPr>
           <w:rtl w:val="0"/>
@@ -7173,10 +7699,10 @@
       </w:r>
     </w:p>
     <w:sectPr>
-      <w:headerReference r:id="rId26" w:type="default"/>
-      <w:headerReference r:id="rId27" w:type="first"/>
-      <w:footerReference r:id="rId28" w:type="default"/>
-      <w:footerReference r:id="rId29" w:type="first"/>
+      <w:headerReference r:id="rId29" w:type="default"/>
+      <w:headerReference r:id="rId30" w:type="first"/>
+      <w:footerReference r:id="rId31" w:type="default"/>
+      <w:footerReference r:id="rId32" w:type="first"/>
       <w:type w:val="nextPage"/>
       <w:pgSz w:h="15840" w:w="12240" w:orient="portrait"/>
       <w:pgMar w:bottom="1440" w:top="1440" w:left="1440" w:right="1440" w:header="720" w:footer="720"/>
@@ -9066,13 +9592,37 @@
       <w:lvlText w:val="-"/>
       <w:lvlJc w:val="left"/>
       <w:pPr>
+        <w:ind w:left="720" w:hanging="360"/>
+      </w:pPr>
+      <w:rPr>
+        <w:u w:val="none"/>
+      </w:rPr>
+    </w:lvl>
+    <w:lvl w:ilvl="1">
+      <w:start w:val="1"/>
+      <w:numFmt w:val="bullet"/>
+      <w:lvlText w:val="-"/>
+      <w:lvlJc w:val="left"/>
+      <w:pPr>
+        <w:ind w:left="1440" w:hanging="360"/>
+      </w:pPr>
+      <w:rPr>
+        <w:u w:val="none"/>
+      </w:rPr>
+    </w:lvl>
+    <w:lvl w:ilvl="2">
+      <w:start w:val="1"/>
+      <w:numFmt w:val="bullet"/>
+      <w:lvlText w:val="-"/>
+      <w:lvlJc w:val="left"/>
+      <w:pPr>
         <w:ind w:left="2160" w:hanging="360"/>
       </w:pPr>
       <w:rPr>
         <w:u w:val="none"/>
       </w:rPr>
     </w:lvl>
-    <w:lvl w:ilvl="1">
+    <w:lvl w:ilvl="3">
       <w:start w:val="1"/>
       <w:numFmt w:val="bullet"/>
       <w:lvlText w:val="-"/>
@@ -9084,7 +9634,7 @@
         <w:u w:val="none"/>
       </w:rPr>
     </w:lvl>
-    <w:lvl w:ilvl="2">
+    <w:lvl w:ilvl="4">
       <w:start w:val="1"/>
       <w:numFmt w:val="bullet"/>
       <w:lvlText w:val="-"/>
@@ -9096,7 +9646,7 @@
         <w:u w:val="none"/>
       </w:rPr>
     </w:lvl>
-    <w:lvl w:ilvl="3">
+    <w:lvl w:ilvl="5">
       <w:start w:val="1"/>
       <w:numFmt w:val="bullet"/>
       <w:lvlText w:val="-"/>
@@ -9108,7 +9658,7 @@
         <w:u w:val="none"/>
       </w:rPr>
     </w:lvl>
-    <w:lvl w:ilvl="4">
+    <w:lvl w:ilvl="6">
       <w:start w:val="1"/>
       <w:numFmt w:val="bullet"/>
       <w:lvlText w:val="-"/>
@@ -9120,7 +9670,7 @@
         <w:u w:val="none"/>
       </w:rPr>
     </w:lvl>
-    <w:lvl w:ilvl="5">
+    <w:lvl w:ilvl="7">
       <w:start w:val="1"/>
       <w:numFmt w:val="bullet"/>
       <w:lvlText w:val="-"/>
@@ -9132,37 +9682,13 @@
         <w:u w:val="none"/>
       </w:rPr>
     </w:lvl>
-    <w:lvl w:ilvl="6">
+    <w:lvl w:ilvl="8">
       <w:start w:val="1"/>
       <w:numFmt w:val="bullet"/>
       <w:lvlText w:val="-"/>
       <w:lvlJc w:val="left"/>
       <w:pPr>
         <w:ind w:left="6480" w:hanging="360"/>
-      </w:pPr>
-      <w:rPr>
-        <w:u w:val="none"/>
-      </w:rPr>
-    </w:lvl>
-    <w:lvl w:ilvl="7">
-      <w:start w:val="1"/>
-      <w:numFmt w:val="bullet"/>
-      <w:lvlText w:val="-"/>
-      <w:lvlJc w:val="left"/>
-      <w:pPr>
-        <w:ind w:left="7200" w:hanging="360"/>
-      </w:pPr>
-      <w:rPr>
-        <w:u w:val="none"/>
-      </w:rPr>
-    </w:lvl>
-    <w:lvl w:ilvl="8">
-      <w:start w:val="1"/>
-      <w:numFmt w:val="bullet"/>
-      <w:lvlText w:val="-"/>
-      <w:lvlJc w:val="left"/>
-      <w:pPr>
-        <w:ind w:left="7920" w:hanging="360"/>
       </w:pPr>
       <w:rPr>
         <w:u w:val="none"/>
@@ -9172,6 +9698,226 @@
   <w:abstractNum w:abstractNumId="11">
     <w:lvl w:ilvl="0">
       <w:start w:val="1"/>
+      <w:numFmt w:val="bullet"/>
+      <w:lvlText w:val="-"/>
+      <w:lvlJc w:val="left"/>
+      <w:pPr>
+        <w:ind w:left="720" w:hanging="360"/>
+      </w:pPr>
+      <w:rPr>
+        <w:u w:val="none"/>
+      </w:rPr>
+    </w:lvl>
+    <w:lvl w:ilvl="1">
+      <w:start w:val="1"/>
+      <w:numFmt w:val="bullet"/>
+      <w:lvlText w:val="-"/>
+      <w:lvlJc w:val="left"/>
+      <w:pPr>
+        <w:ind w:left="1440" w:hanging="360"/>
+      </w:pPr>
+      <w:rPr>
+        <w:u w:val="none"/>
+      </w:rPr>
+    </w:lvl>
+    <w:lvl w:ilvl="2">
+      <w:start w:val="1"/>
+      <w:numFmt w:val="bullet"/>
+      <w:lvlText w:val="-"/>
+      <w:lvlJc w:val="left"/>
+      <w:pPr>
+        <w:ind w:left="2160" w:hanging="360"/>
+      </w:pPr>
+      <w:rPr>
+        <w:u w:val="none"/>
+      </w:rPr>
+    </w:lvl>
+    <w:lvl w:ilvl="3">
+      <w:start w:val="1"/>
+      <w:numFmt w:val="bullet"/>
+      <w:lvlText w:val="-"/>
+      <w:lvlJc w:val="left"/>
+      <w:pPr>
+        <w:ind w:left="2880" w:hanging="360"/>
+      </w:pPr>
+      <w:rPr>
+        <w:u w:val="none"/>
+      </w:rPr>
+    </w:lvl>
+    <w:lvl w:ilvl="4">
+      <w:start w:val="1"/>
+      <w:numFmt w:val="bullet"/>
+      <w:lvlText w:val="-"/>
+      <w:lvlJc w:val="left"/>
+      <w:pPr>
+        <w:ind w:left="3600" w:hanging="360"/>
+      </w:pPr>
+      <w:rPr>
+        <w:u w:val="none"/>
+      </w:rPr>
+    </w:lvl>
+    <w:lvl w:ilvl="5">
+      <w:start w:val="1"/>
+      <w:numFmt w:val="bullet"/>
+      <w:lvlText w:val="-"/>
+      <w:lvlJc w:val="left"/>
+      <w:pPr>
+        <w:ind w:left="4320" w:hanging="360"/>
+      </w:pPr>
+      <w:rPr>
+        <w:u w:val="none"/>
+      </w:rPr>
+    </w:lvl>
+    <w:lvl w:ilvl="6">
+      <w:start w:val="1"/>
+      <w:numFmt w:val="bullet"/>
+      <w:lvlText w:val="-"/>
+      <w:lvlJc w:val="left"/>
+      <w:pPr>
+        <w:ind w:left="5040" w:hanging="360"/>
+      </w:pPr>
+      <w:rPr>
+        <w:u w:val="none"/>
+      </w:rPr>
+    </w:lvl>
+    <w:lvl w:ilvl="7">
+      <w:start w:val="1"/>
+      <w:numFmt w:val="bullet"/>
+      <w:lvlText w:val="-"/>
+      <w:lvlJc w:val="left"/>
+      <w:pPr>
+        <w:ind w:left="5760" w:hanging="360"/>
+      </w:pPr>
+      <w:rPr>
+        <w:u w:val="none"/>
+      </w:rPr>
+    </w:lvl>
+    <w:lvl w:ilvl="8">
+      <w:start w:val="1"/>
+      <w:numFmt w:val="bullet"/>
+      <w:lvlText w:val="-"/>
+      <w:lvlJc w:val="left"/>
+      <w:pPr>
+        <w:ind w:left="6480" w:hanging="360"/>
+      </w:pPr>
+      <w:rPr>
+        <w:u w:val="none"/>
+      </w:rPr>
+    </w:lvl>
+  </w:abstractNum>
+  <w:abstractNum w:abstractNumId="12">
+    <w:lvl w:ilvl="0">
+      <w:start w:val="1"/>
+      <w:numFmt w:val="bullet"/>
+      <w:lvlText w:val="-"/>
+      <w:lvlJc w:val="left"/>
+      <w:pPr>
+        <w:ind w:left="2160" w:hanging="360"/>
+      </w:pPr>
+      <w:rPr>
+        <w:u w:val="none"/>
+      </w:rPr>
+    </w:lvl>
+    <w:lvl w:ilvl="1">
+      <w:start w:val="1"/>
+      <w:numFmt w:val="bullet"/>
+      <w:lvlText w:val="-"/>
+      <w:lvlJc w:val="left"/>
+      <w:pPr>
+        <w:ind w:left="2880" w:hanging="360"/>
+      </w:pPr>
+      <w:rPr>
+        <w:u w:val="none"/>
+      </w:rPr>
+    </w:lvl>
+    <w:lvl w:ilvl="2">
+      <w:start w:val="1"/>
+      <w:numFmt w:val="bullet"/>
+      <w:lvlText w:val="-"/>
+      <w:lvlJc w:val="left"/>
+      <w:pPr>
+        <w:ind w:left="3600" w:hanging="360"/>
+      </w:pPr>
+      <w:rPr>
+        <w:u w:val="none"/>
+      </w:rPr>
+    </w:lvl>
+    <w:lvl w:ilvl="3">
+      <w:start w:val="1"/>
+      <w:numFmt w:val="bullet"/>
+      <w:lvlText w:val="-"/>
+      <w:lvlJc w:val="left"/>
+      <w:pPr>
+        <w:ind w:left="4320" w:hanging="360"/>
+      </w:pPr>
+      <w:rPr>
+        <w:u w:val="none"/>
+      </w:rPr>
+    </w:lvl>
+    <w:lvl w:ilvl="4">
+      <w:start w:val="1"/>
+      <w:numFmt w:val="bullet"/>
+      <w:lvlText w:val="-"/>
+      <w:lvlJc w:val="left"/>
+      <w:pPr>
+        <w:ind w:left="5040" w:hanging="360"/>
+      </w:pPr>
+      <w:rPr>
+        <w:u w:val="none"/>
+      </w:rPr>
+    </w:lvl>
+    <w:lvl w:ilvl="5">
+      <w:start w:val="1"/>
+      <w:numFmt w:val="bullet"/>
+      <w:lvlText w:val="-"/>
+      <w:lvlJc w:val="left"/>
+      <w:pPr>
+        <w:ind w:left="5760" w:hanging="360"/>
+      </w:pPr>
+      <w:rPr>
+        <w:u w:val="none"/>
+      </w:rPr>
+    </w:lvl>
+    <w:lvl w:ilvl="6">
+      <w:start w:val="1"/>
+      <w:numFmt w:val="bullet"/>
+      <w:lvlText w:val="-"/>
+      <w:lvlJc w:val="left"/>
+      <w:pPr>
+        <w:ind w:left="6480" w:hanging="360"/>
+      </w:pPr>
+      <w:rPr>
+        <w:u w:val="none"/>
+      </w:rPr>
+    </w:lvl>
+    <w:lvl w:ilvl="7">
+      <w:start w:val="1"/>
+      <w:numFmt w:val="bullet"/>
+      <w:lvlText w:val="-"/>
+      <w:lvlJc w:val="left"/>
+      <w:pPr>
+        <w:ind w:left="7200" w:hanging="360"/>
+      </w:pPr>
+      <w:rPr>
+        <w:u w:val="none"/>
+      </w:rPr>
+    </w:lvl>
+    <w:lvl w:ilvl="8">
+      <w:start w:val="1"/>
+      <w:numFmt w:val="bullet"/>
+      <w:lvlText w:val="-"/>
+      <w:lvlJc w:val="left"/>
+      <w:pPr>
+        <w:ind w:left="7920" w:hanging="360"/>
+      </w:pPr>
+      <w:rPr>
+        <w:u w:val="none"/>
+      </w:rPr>
+    </w:lvl>
+  </w:abstractNum>
+  <w:abstractNum w:abstractNumId="13">
+    <w:lvl w:ilvl="0">
+      <w:start w:val="1"/>
       <w:numFmt w:val="decimal"/>
       <w:lvlText w:val="%1."/>
       <w:lvlJc w:val="left"/>
@@ -9279,7 +10025,7 @@
       </w:rPr>
     </w:lvl>
   </w:abstractNum>
-  <w:abstractNum w:abstractNumId="12">
+  <w:abstractNum w:abstractNumId="14">
     <w:lvl w:ilvl="0">
       <w:start w:val="1"/>
       <w:numFmt w:val="bullet"/>
@@ -9389,7 +10135,7 @@
       </w:rPr>
     </w:lvl>
   </w:abstractNum>
-  <w:abstractNum w:abstractNumId="13">
+  <w:abstractNum w:abstractNumId="15">
     <w:lvl w:ilvl="0">
       <w:start w:val="1"/>
       <w:numFmt w:val="decimal"/>
@@ -9501,7 +10247,7 @@
       </w:rPr>
     </w:lvl>
   </w:abstractNum>
-  <w:abstractNum w:abstractNumId="14">
+  <w:abstractNum w:abstractNumId="16">
     <w:lvl w:ilvl="0">
       <w:start w:val="1"/>
       <w:numFmt w:val="decimal"/>
@@ -9611,7 +10357,117 @@
       </w:rPr>
     </w:lvl>
   </w:abstractNum>
-  <w:abstractNum w:abstractNumId="15">
+  <w:abstractNum w:abstractNumId="17">
+    <w:lvl w:ilvl="0">
+      <w:start w:val="1"/>
+      <w:numFmt w:val="bullet"/>
+      <w:lvlText w:val="●"/>
+      <w:lvlJc w:val="left"/>
+      <w:pPr>
+        <w:ind w:left="720" w:hanging="360"/>
+      </w:pPr>
+      <w:rPr>
+        <w:u w:val="none"/>
+      </w:rPr>
+    </w:lvl>
+    <w:lvl w:ilvl="1">
+      <w:start w:val="1"/>
+      <w:numFmt w:val="bullet"/>
+      <w:lvlText w:val="○"/>
+      <w:lvlJc w:val="left"/>
+      <w:pPr>
+        <w:ind w:left="1440" w:hanging="360"/>
+      </w:pPr>
+      <w:rPr>
+        <w:u w:val="none"/>
+      </w:rPr>
+    </w:lvl>
+    <w:lvl w:ilvl="2">
+      <w:start w:val="1"/>
+      <w:numFmt w:val="bullet"/>
+      <w:lvlText w:val="■"/>
+      <w:lvlJc w:val="left"/>
+      <w:pPr>
+        <w:ind w:left="2160" w:hanging="360"/>
+      </w:pPr>
+      <w:rPr>
+        <w:u w:val="none"/>
+      </w:rPr>
+    </w:lvl>
+    <w:lvl w:ilvl="3">
+      <w:start w:val="1"/>
+      <w:numFmt w:val="bullet"/>
+      <w:lvlText w:val="●"/>
+      <w:lvlJc w:val="left"/>
+      <w:pPr>
+        <w:ind w:left="2880" w:hanging="360"/>
+      </w:pPr>
+      <w:rPr>
+        <w:u w:val="none"/>
+      </w:rPr>
+    </w:lvl>
+    <w:lvl w:ilvl="4">
+      <w:start w:val="1"/>
+      <w:numFmt w:val="bullet"/>
+      <w:lvlText w:val="○"/>
+      <w:lvlJc w:val="left"/>
+      <w:pPr>
+        <w:ind w:left="3600" w:hanging="360"/>
+      </w:pPr>
+      <w:rPr>
+        <w:u w:val="none"/>
+      </w:rPr>
+    </w:lvl>
+    <w:lvl w:ilvl="5">
+      <w:start w:val="1"/>
+      <w:numFmt w:val="bullet"/>
+      <w:lvlText w:val="■"/>
+      <w:lvlJc w:val="left"/>
+      <w:pPr>
+        <w:ind w:left="4320" w:hanging="360"/>
+      </w:pPr>
+      <w:rPr>
+        <w:u w:val="none"/>
+      </w:rPr>
+    </w:lvl>
+    <w:lvl w:ilvl="6">
+      <w:start w:val="1"/>
+      <w:numFmt w:val="bullet"/>
+      <w:lvlText w:val="●"/>
+      <w:lvlJc w:val="left"/>
+      <w:pPr>
+        <w:ind w:left="5040" w:hanging="360"/>
+      </w:pPr>
+      <w:rPr>
+        <w:u w:val="none"/>
+      </w:rPr>
+    </w:lvl>
+    <w:lvl w:ilvl="7">
+      <w:start w:val="1"/>
+      <w:numFmt w:val="bullet"/>
+      <w:lvlText w:val="○"/>
+      <w:lvlJc w:val="left"/>
+      <w:pPr>
+        <w:ind w:left="5760" w:hanging="360"/>
+      </w:pPr>
+      <w:rPr>
+        <w:u w:val="none"/>
+      </w:rPr>
+    </w:lvl>
+    <w:lvl w:ilvl="8">
+      <w:start w:val="1"/>
+      <w:numFmt w:val="bullet"/>
+      <w:lvlText w:val="■"/>
+      <w:lvlJc w:val="left"/>
+      <w:pPr>
+        <w:ind w:left="6480" w:hanging="360"/>
+      </w:pPr>
+      <w:rPr>
+        <w:u w:val="none"/>
+      </w:rPr>
+    </w:lvl>
+  </w:abstractNum>
+  <w:abstractNum w:abstractNumId="18">
     <w:lvl w:ilvl="0">
       <w:start w:val="1"/>
       <w:numFmt w:val="decimal"/>
@@ -9721,7 +10577,7 @@
       </w:rPr>
     </w:lvl>
   </w:abstractNum>
-  <w:abstractNum w:abstractNumId="16">
+  <w:abstractNum w:abstractNumId="19">
     <w:lvl w:ilvl="0">
       <w:start w:val="1"/>
       <w:numFmt w:val="bullet"/>
@@ -9831,7 +10687,7 @@
       </w:rPr>
     </w:lvl>
   </w:abstractNum>
-  <w:abstractNum w:abstractNumId="17">
+  <w:abstractNum w:abstractNumId="20">
     <w:lvl w:ilvl="0">
       <w:start w:val="1"/>
       <w:numFmt w:val="bullet"/>
@@ -9941,7 +10797,7 @@
       </w:rPr>
     </w:lvl>
   </w:abstractNum>
-  <w:abstractNum w:abstractNumId="18">
+  <w:abstractNum w:abstractNumId="21">
     <w:lvl w:ilvl="0">
       <w:start w:val="1"/>
       <w:numFmt w:val="decimal"/>
@@ -10043,6 +10899,116 @@
       <w:numFmt w:val="lowerRoman"/>
       <w:lvlText w:val="%9."/>
       <w:lvlJc w:val="right"/>
+      <w:pPr>
+        <w:ind w:left="6480" w:hanging="360"/>
+      </w:pPr>
+      <w:rPr>
+        <w:u w:val="none"/>
+      </w:rPr>
+    </w:lvl>
+  </w:abstractNum>
+  <w:abstractNum w:abstractNumId="22">
+    <w:lvl w:ilvl="0">
+      <w:start w:val="1"/>
+      <w:numFmt w:val="bullet"/>
+      <w:lvlText w:val="●"/>
+      <w:lvlJc w:val="left"/>
+      <w:pPr>
+        <w:ind w:left="720" w:hanging="360"/>
+      </w:pPr>
+      <w:rPr>
+        <w:u w:val="none"/>
+      </w:rPr>
+    </w:lvl>
+    <w:lvl w:ilvl="1">
+      <w:start w:val="1"/>
+      <w:numFmt w:val="bullet"/>
+      <w:lvlText w:val="○"/>
+      <w:lvlJc w:val="left"/>
+      <w:pPr>
+        <w:ind w:left="1440" w:hanging="360"/>
+      </w:pPr>
+      <w:rPr>
+        <w:u w:val="none"/>
+      </w:rPr>
+    </w:lvl>
+    <w:lvl w:ilvl="2">
+      <w:start w:val="1"/>
+      <w:numFmt w:val="bullet"/>
+      <w:lvlText w:val="■"/>
+      <w:lvlJc w:val="left"/>
+      <w:pPr>
+        <w:ind w:left="2160" w:hanging="360"/>
+      </w:pPr>
+      <w:rPr>
+        <w:u w:val="none"/>
+      </w:rPr>
+    </w:lvl>
+    <w:lvl w:ilvl="3">
+      <w:start w:val="1"/>
+      <w:numFmt w:val="bullet"/>
+      <w:lvlText w:val="●"/>
+      <w:lvlJc w:val="left"/>
+      <w:pPr>
+        <w:ind w:left="2880" w:hanging="360"/>
+      </w:pPr>
+      <w:rPr>
+        <w:u w:val="none"/>
+      </w:rPr>
+    </w:lvl>
+    <w:lvl w:ilvl="4">
+      <w:start w:val="1"/>
+      <w:numFmt w:val="bullet"/>
+      <w:lvlText w:val="○"/>
+      <w:lvlJc w:val="left"/>
+      <w:pPr>
+        <w:ind w:left="3600" w:hanging="360"/>
+      </w:pPr>
+      <w:rPr>
+        <w:u w:val="none"/>
+      </w:rPr>
+    </w:lvl>
+    <w:lvl w:ilvl="5">
+      <w:start w:val="1"/>
+      <w:numFmt w:val="bullet"/>
+      <w:lvlText w:val="■"/>
+      <w:lvlJc w:val="left"/>
+      <w:pPr>
+        <w:ind w:left="4320" w:hanging="360"/>
+      </w:pPr>
+      <w:rPr>
+        <w:u w:val="none"/>
+      </w:rPr>
+    </w:lvl>
+    <w:lvl w:ilvl="6">
+      <w:start w:val="1"/>
+      <w:numFmt w:val="bullet"/>
+      <w:lvlText w:val="●"/>
+      <w:lvlJc w:val="left"/>
+      <w:pPr>
+        <w:ind w:left="5040" w:hanging="360"/>
+      </w:pPr>
+      <w:rPr>
+        <w:u w:val="none"/>
+      </w:rPr>
+    </w:lvl>
+    <w:lvl w:ilvl="7">
+      <w:start w:val="1"/>
+      <w:numFmt w:val="bullet"/>
+      <w:lvlText w:val="○"/>
+      <w:lvlJc w:val="left"/>
+      <w:pPr>
+        <w:ind w:left="5760" w:hanging="360"/>
+      </w:pPr>
+      <w:rPr>
+        <w:u w:val="none"/>
+      </w:rPr>
+    </w:lvl>
+    <w:lvl w:ilvl="8">
+      <w:start w:val="1"/>
+      <w:numFmt w:val="bullet"/>
+      <w:lvlText w:val="■"/>
+      <w:lvlJc w:val="left"/>
       <w:pPr>
         <w:ind w:left="6480" w:hanging="360"/>
       </w:pPr>
@@ -10104,6 +11070,18 @@
   </w:num>
   <w:num w:numId="18">
     <w:abstractNumId w:val="18"/>
+  </w:num>
+  <w:num w:numId="19">
+    <w:abstractNumId w:val="19"/>
+  </w:num>
+  <w:num w:numId="20">
+    <w:abstractNumId w:val="20"/>
+  </w:num>
+  <w:num w:numId="21">
+    <w:abstractNumId w:val="21"/>
+  </w:num>
+  <w:num w:numId="22">
+    <w:abstractNumId w:val="22"/>
   </w:num>
 </w:numbering>
 </file>
@@ -10235,748 +11213,6 @@
       <w:szCs w:val="36"/>
     </w:rPr>
   </w:style>
-  <w:style w:type="paragraph" w:styleId="Normal" w:default="1">
-    <w:name w:val="normal"/>
-  </w:style>
-  <w:style w:type="table" w:styleId="TableNormal" w:default="1">
-    <w:name w:val="Table Normal"/>
-  </w:style>
-  <w:style w:type="paragraph" w:styleId="Heading1">
-    <w:name w:val="heading 1"/>
-    <w:basedOn w:val="Normal"/>
-    <w:next w:val="Normal"/>
-    <w:pPr>
-      <w:keepNext w:val="1"/>
-      <w:spacing w:after="60" w:before="120" w:lineRule="auto"/>
-      <w:ind w:left="720" w:hanging="720"/>
-    </w:pPr>
-    <w:rPr>
-      <w:rFonts w:ascii="Arial" w:cs="Arial" w:eastAsia="Arial" w:hAnsi="Arial"/>
-      <w:b w:val="1"/>
-      <w:sz w:val="24"/>
-      <w:szCs w:val="24"/>
-    </w:rPr>
-  </w:style>
-  <w:style w:type="paragraph" w:styleId="Heading2">
-    <w:name w:val="heading 2"/>
-    <w:basedOn w:val="Normal"/>
-    <w:next w:val="Normal"/>
-    <w:pPr>
-      <w:keepNext w:val="1"/>
-      <w:spacing w:after="60" w:before="120" w:lineRule="auto"/>
-      <w:ind w:left="720" w:hanging="720"/>
-    </w:pPr>
-    <w:rPr>
-      <w:rFonts w:ascii="Arial" w:cs="Arial" w:eastAsia="Arial" w:hAnsi="Arial"/>
-      <w:b w:val="1"/>
-      <w:sz w:val="20"/>
-      <w:szCs w:val="20"/>
-    </w:rPr>
-  </w:style>
-  <w:style w:type="paragraph" w:styleId="Heading3">
-    <w:name w:val="heading 3"/>
-    <w:basedOn w:val="Normal"/>
-    <w:next w:val="Normal"/>
-    <w:pPr>
-      <w:keepNext w:val="1"/>
-      <w:spacing w:after="60" w:before="120" w:lineRule="auto"/>
-      <w:ind w:left="720" w:hanging="720"/>
-    </w:pPr>
-    <w:rPr>
-      <w:rFonts w:ascii="Arial" w:cs="Arial" w:eastAsia="Arial" w:hAnsi="Arial"/>
-      <w:b w:val="0"/>
-      <w:i w:val="1"/>
-      <w:sz w:val="20"/>
-      <w:szCs w:val="20"/>
-    </w:rPr>
-  </w:style>
-  <w:style w:type="paragraph" w:styleId="Heading4">
-    <w:name w:val="heading 4"/>
-    <w:basedOn w:val="Normal"/>
-    <w:next w:val="Normal"/>
-    <w:pPr>
-      <w:keepNext w:val="1"/>
-      <w:spacing w:after="60" w:before="120" w:lineRule="auto"/>
-      <w:ind w:left="720" w:hanging="720"/>
-    </w:pPr>
-    <w:rPr>
-      <w:rFonts w:ascii="Arial" w:cs="Arial" w:eastAsia="Arial" w:hAnsi="Arial"/>
-      <w:b w:val="0"/>
-      <w:sz w:val="20"/>
-      <w:szCs w:val="20"/>
-    </w:rPr>
-  </w:style>
-  <w:style w:type="paragraph" w:styleId="Heading5">
-    <w:name w:val="heading 5"/>
-    <w:basedOn w:val="Normal"/>
-    <w:next w:val="Normal"/>
-    <w:pPr>
-      <w:spacing w:after="60" w:before="240" w:lineRule="auto"/>
-      <w:ind w:left="2880" w:firstLine="0"/>
-    </w:pPr>
-    <w:rPr>
-      <w:sz w:val="22"/>
-      <w:szCs w:val="22"/>
-    </w:rPr>
-  </w:style>
-  <w:style w:type="paragraph" w:styleId="Heading6">
-    <w:name w:val="heading 6"/>
-    <w:basedOn w:val="Normal"/>
-    <w:next w:val="Normal"/>
-    <w:pPr>
-      <w:spacing w:after="60" w:before="240" w:lineRule="auto"/>
-      <w:ind w:left="2880" w:firstLine="0"/>
-    </w:pPr>
-    <w:rPr>
-      <w:i w:val="1"/>
-      <w:sz w:val="22"/>
-      <w:szCs w:val="22"/>
-    </w:rPr>
-  </w:style>
-  <w:style w:type="paragraph" w:styleId="Title">
-    <w:name w:val="Title"/>
-    <w:basedOn w:val="Normal"/>
-    <w:next w:val="Normal"/>
-    <w:pPr>
-      <w:spacing w:line="240" w:lineRule="auto"/>
-      <w:jc w:val="center"/>
-    </w:pPr>
-    <w:rPr>
-      <w:rFonts w:ascii="Arial" w:cs="Arial" w:eastAsia="Arial" w:hAnsi="Arial"/>
-      <w:b w:val="1"/>
-      <w:sz w:val="36"/>
-      <w:szCs w:val="36"/>
-    </w:rPr>
-  </w:style>
-  <w:style w:type="paragraph" w:styleId="Normal" w:default="1">
-    <w:name w:val="Normal"/>
-    <w:qFormat w:val="1"/>
-    <w:pPr>
-      <w:widowControl w:val="0"/>
-      <w:spacing w:line="240" w:lineRule="atLeast"/>
-    </w:pPr>
-  </w:style>
-  <w:style w:type="paragraph" w:styleId="Heading1">
-    <w:name w:val="heading 1"/>
-    <w:basedOn w:val="Normal"/>
-    <w:next w:val="Normal"/>
-    <w:qFormat w:val="1"/>
-    <w:pPr>
-      <w:keepNext w:val="1"/>
-      <w:numPr>
-        <w:numId w:val="1"/>
-      </w:numPr>
-      <w:spacing w:after="60" w:before="120"/>
-      <w:ind w:left="720" w:hanging="720"/>
-      <w:outlineLvl w:val="0"/>
-    </w:pPr>
-    <w:rPr>
-      <w:rFonts w:ascii="Arial" w:hAnsi="Arial"/>
-      <w:b w:val="1"/>
-      <w:sz w:val="24"/>
-    </w:rPr>
-  </w:style>
-  <w:style w:type="paragraph" w:styleId="Heading2">
-    <w:name w:val="heading 2"/>
-    <w:basedOn w:val="Heading1"/>
-    <w:next w:val="Normal"/>
-    <w:qFormat w:val="1"/>
-    <w:pPr>
-      <w:numPr>
-        <w:ilvl w:val="1"/>
-      </w:numPr>
-      <w:outlineLvl w:val="1"/>
-    </w:pPr>
-    <w:rPr>
-      <w:sz w:val="20"/>
-    </w:rPr>
-  </w:style>
-  <w:style w:type="paragraph" w:styleId="Heading3">
-    <w:name w:val="heading 3"/>
-    <w:basedOn w:val="Heading1"/>
-    <w:next w:val="Normal"/>
-    <w:qFormat w:val="1"/>
-    <w:pPr>
-      <w:numPr>
-        <w:ilvl w:val="2"/>
-      </w:numPr>
-      <w:outlineLvl w:val="2"/>
-    </w:pPr>
-    <w:rPr>
-      <w:b w:val="0"/>
-      <w:i w:val="1"/>
-      <w:sz w:val="20"/>
-    </w:rPr>
-  </w:style>
-  <w:style w:type="paragraph" w:styleId="Heading4">
-    <w:name w:val="heading 4"/>
-    <w:basedOn w:val="Heading1"/>
-    <w:next w:val="Normal"/>
-    <w:qFormat w:val="1"/>
-    <w:pPr>
-      <w:numPr>
-        <w:ilvl w:val="3"/>
-      </w:numPr>
-      <w:outlineLvl w:val="3"/>
-    </w:pPr>
-    <w:rPr>
-      <w:b w:val="0"/>
-      <w:sz w:val="20"/>
-    </w:rPr>
-  </w:style>
-  <w:style w:type="paragraph" w:styleId="Heading5">
-    <w:name w:val="heading 5"/>
-    <w:basedOn w:val="Normal"/>
-    <w:next w:val="Normal"/>
-    <w:qFormat w:val="1"/>
-    <w:pPr>
-      <w:numPr>
-        <w:ilvl w:val="4"/>
-        <w:numId w:val="1"/>
-      </w:numPr>
-      <w:spacing w:after="60" w:before="240"/>
-      <w:ind w:left="2880"/>
-      <w:outlineLvl w:val="4"/>
-    </w:pPr>
-    <w:rPr>
-      <w:sz w:val="22"/>
-    </w:rPr>
-  </w:style>
-  <w:style w:type="paragraph" w:styleId="Heading6">
-    <w:name w:val="heading 6"/>
-    <w:basedOn w:val="Normal"/>
-    <w:next w:val="Normal"/>
-    <w:qFormat w:val="1"/>
-    <w:pPr>
-      <w:numPr>
-        <w:ilvl w:val="5"/>
-        <w:numId w:val="1"/>
-      </w:numPr>
-      <w:spacing w:after="60" w:before="240"/>
-      <w:ind w:left="2880"/>
-      <w:outlineLvl w:val="5"/>
-    </w:pPr>
-    <w:rPr>
-      <w:i w:val="1"/>
-      <w:sz w:val="22"/>
-    </w:rPr>
-  </w:style>
-  <w:style w:type="paragraph" w:styleId="Heading7">
-    <w:name w:val="heading 7"/>
-    <w:basedOn w:val="Normal"/>
-    <w:next w:val="Normal"/>
-    <w:qFormat w:val="1"/>
-    <w:pPr>
-      <w:numPr>
-        <w:ilvl w:val="6"/>
-        <w:numId w:val="1"/>
-      </w:numPr>
-      <w:spacing w:after="60" w:before="240"/>
-      <w:ind w:left="2880"/>
-      <w:outlineLvl w:val="6"/>
-    </w:pPr>
-  </w:style>
-  <w:style w:type="paragraph" w:styleId="Heading8">
-    <w:name w:val="heading 8"/>
-    <w:basedOn w:val="Normal"/>
-    <w:next w:val="Normal"/>
-    <w:qFormat w:val="1"/>
-    <w:pPr>
-      <w:numPr>
-        <w:ilvl w:val="7"/>
-        <w:numId w:val="1"/>
-      </w:numPr>
-      <w:spacing w:after="60" w:before="240"/>
-      <w:ind w:left="2880"/>
-      <w:outlineLvl w:val="7"/>
-    </w:pPr>
-    <w:rPr>
-      <w:i w:val="1"/>
-    </w:rPr>
-  </w:style>
-  <w:style w:type="paragraph" w:styleId="Heading9">
-    <w:name w:val="heading 9"/>
-    <w:basedOn w:val="Normal"/>
-    <w:next w:val="Normal"/>
-    <w:qFormat w:val="1"/>
-    <w:pPr>
-      <w:numPr>
-        <w:ilvl w:val="8"/>
-        <w:numId w:val="1"/>
-      </w:numPr>
-      <w:spacing w:after="60" w:before="240"/>
-      <w:ind w:left="2880"/>
-      <w:outlineLvl w:val="8"/>
-    </w:pPr>
-    <w:rPr>
-      <w:b w:val="1"/>
-      <w:i w:val="1"/>
-      <w:sz w:val="18"/>
-    </w:rPr>
-  </w:style>
-  <w:style w:type="character" w:styleId="DefaultParagraphFont" w:default="1">
-    <w:name w:val="Default Paragraph Font"/>
-    <w:uiPriority w:val="1"/>
-    <w:semiHidden w:val="1"/>
-    <w:unhideWhenUsed w:val="1"/>
-  </w:style>
-  <w:style w:type="table" w:styleId="TableNormal" w:default="1">
-    <w:name w:val="Normal Table"/>
-    <w:uiPriority w:val="99"/>
-    <w:semiHidden w:val="1"/>
-    <w:unhideWhenUsed w:val="1"/>
-    <w:tblPr>
-      <w:tblInd w:w="0.0" w:type="dxa"/>
-      <w:tblCellMar>
-        <w:top w:w="0.0" w:type="dxa"/>
-        <w:left w:w="108.0" w:type="dxa"/>
-        <w:bottom w:w="0.0" w:type="dxa"/>
-        <w:right w:w="108.0" w:type="dxa"/>
-      </w:tblCellMar>
-    </w:tblPr>
-  </w:style>
-  <w:style w:type="numbering" w:styleId="NoList" w:default="1">
-    <w:name w:val="No List"/>
-    <w:uiPriority w:val="99"/>
-    <w:semiHidden w:val="1"/>
-    <w:unhideWhenUsed w:val="1"/>
-  </w:style>
-  <w:style w:type="paragraph" w:styleId="Paragraph2" w:customStyle="1">
-    <w:name w:val="Paragraph2"/>
-    <w:basedOn w:val="Normal"/>
-    <w:pPr>
-      <w:spacing w:before="80"/>
-      <w:ind w:left="720"/>
-      <w:jc w:val="both"/>
-    </w:pPr>
-    <w:rPr>
-      <w:color w:val="000000"/>
-      <w:lang w:val="en-AU"/>
-    </w:rPr>
-  </w:style>
-  <w:style w:type="paragraph" w:styleId="Title">
-    <w:name w:val="Title"/>
-    <w:basedOn w:val="Normal"/>
-    <w:next w:val="Normal"/>
-    <w:qFormat w:val="1"/>
-    <w:pPr>
-      <w:spacing w:line="240" w:lineRule="auto"/>
-      <w:jc w:val="center"/>
-    </w:pPr>
-    <w:rPr>
-      <w:rFonts w:ascii="Arial" w:hAnsi="Arial"/>
-      <w:b w:val="1"/>
-      <w:sz w:val="36"/>
-    </w:rPr>
-  </w:style>
-  <w:style w:type="paragraph" w:styleId="Subtitle">
-    <w:name w:val="Subtitle"/>
-    <w:basedOn w:val="Normal"/>
-    <w:qFormat w:val="1"/>
-    <w:pPr>
-      <w:spacing w:after="60"/>
-      <w:jc w:val="center"/>
-    </w:pPr>
-    <w:rPr>
-      <w:rFonts w:ascii="Arial" w:hAnsi="Arial"/>
-      <w:i w:val="1"/>
-      <w:sz w:val="36"/>
-      <w:lang w:val="en-AU"/>
-    </w:rPr>
-  </w:style>
-  <w:style w:type="paragraph" w:styleId="NormalIndent">
-    <w:name w:val="Normal Indent"/>
-    <w:basedOn w:val="Normal"/>
-    <w:semiHidden w:val="1"/>
-    <w:pPr>
-      <w:ind w:left="900" w:hanging="900"/>
-    </w:pPr>
-  </w:style>
-  <w:style w:type="paragraph" w:styleId="TOC1">
-    <w:name w:val="toc 1"/>
-    <w:basedOn w:val="Normal"/>
-    <w:next w:val="Normal"/>
-    <w:uiPriority w:val="39"/>
-    <w:pPr>
-      <w:tabs>
-        <w:tab w:val="right" w:pos="9360"/>
-      </w:tabs>
-      <w:spacing w:after="60" w:before="240"/>
-      <w:ind w:right="720"/>
-    </w:pPr>
-  </w:style>
-  <w:style w:type="paragraph" w:styleId="TOC2">
-    <w:name w:val="toc 2"/>
-    <w:basedOn w:val="Normal"/>
-    <w:next w:val="Normal"/>
-    <w:uiPriority w:val="39"/>
-    <w:pPr>
-      <w:tabs>
-        <w:tab w:val="right" w:pos="9360"/>
-      </w:tabs>
-      <w:ind w:left="432" w:right="720"/>
-    </w:pPr>
-  </w:style>
-  <w:style w:type="paragraph" w:styleId="TOC3">
-    <w:name w:val="toc 3"/>
-    <w:basedOn w:val="Normal"/>
-    <w:next w:val="Normal"/>
-    <w:semiHidden w:val="1"/>
-    <w:pPr>
-      <w:tabs>
-        <w:tab w:val="left" w:pos="1440"/>
-        <w:tab w:val="right" w:pos="9360"/>
-      </w:tabs>
-      <w:ind w:left="864"/>
-    </w:pPr>
-  </w:style>
-  <w:style w:type="paragraph" w:styleId="Header">
-    <w:name w:val="header"/>
-    <w:basedOn w:val="Normal"/>
-    <w:semiHidden w:val="1"/>
-    <w:pPr>
-      <w:tabs>
-        <w:tab w:val="center" w:pos="4320"/>
-        <w:tab w:val="right" w:pos="8640"/>
-      </w:tabs>
-    </w:pPr>
-  </w:style>
-  <w:style w:type="paragraph" w:styleId="Footer">
-    <w:name w:val="footer"/>
-    <w:basedOn w:val="Normal"/>
-    <w:semiHidden w:val="1"/>
-    <w:pPr>
-      <w:tabs>
-        <w:tab w:val="center" w:pos="4320"/>
-        <w:tab w:val="right" w:pos="8640"/>
-      </w:tabs>
-    </w:pPr>
-  </w:style>
-  <w:style w:type="character" w:styleId="PageNumber">
-    <w:name w:val="page number"/>
-    <w:basedOn w:val="DefaultParagraphFont"/>
-    <w:semiHidden w:val="1"/>
-  </w:style>
-  <w:style w:type="paragraph" w:styleId="Bullet1" w:customStyle="1">
-    <w:name w:val="Bullet1"/>
-    <w:basedOn w:val="Normal"/>
-    <w:pPr>
-      <w:ind w:left="720" w:hanging="432"/>
-    </w:pPr>
-  </w:style>
-  <w:style w:type="paragraph" w:styleId="Bullet2" w:customStyle="1">
-    <w:name w:val="Bullet2"/>
-    <w:basedOn w:val="Normal"/>
-    <w:pPr>
-      <w:ind w:left="1440" w:hanging="360"/>
-    </w:pPr>
-    <w:rPr>
-      <w:color w:val="000080"/>
-    </w:rPr>
-  </w:style>
-  <w:style w:type="paragraph" w:styleId="Tabletext" w:customStyle="1">
-    <w:name w:val="Tabletext"/>
-    <w:basedOn w:val="Normal"/>
-    <w:pPr>
-      <w:keepLines w:val="1"/>
-      <w:spacing w:after="120"/>
-    </w:pPr>
-  </w:style>
-  <w:style w:type="paragraph" w:styleId="BodyText">
-    <w:name w:val="Body Text"/>
-    <w:basedOn w:val="Normal"/>
-    <w:semiHidden w:val="1"/>
-    <w:pPr>
-      <w:keepLines w:val="1"/>
-      <w:spacing w:after="120"/>
-      <w:ind w:left="720"/>
-    </w:pPr>
-  </w:style>
-  <w:style w:type="paragraph" w:styleId="DocumentMap">
-    <w:name w:val="Document Map"/>
-    <w:basedOn w:val="Normal"/>
-    <w:semiHidden w:val="1"/>
-    <w:pPr>
-      <w:shd w:color="auto" w:fill="000080" w:val="clear"/>
-    </w:pPr>
-    <w:rPr>
-      <w:rFonts w:ascii="Tahoma" w:hAnsi="Tahoma"/>
-    </w:rPr>
-  </w:style>
-  <w:style w:type="character" w:styleId="FootnoteReference">
-    <w:name w:val="footnote reference"/>
-    <w:basedOn w:val="DefaultParagraphFont"/>
-    <w:semiHidden w:val="1"/>
-    <w:rPr>
-      <w:sz w:val="20"/>
-      <w:vertAlign w:val="superscript"/>
-    </w:rPr>
-  </w:style>
-  <w:style w:type="paragraph" w:styleId="FootnoteText">
-    <w:name w:val="footnote text"/>
-    <w:basedOn w:val="Normal"/>
-    <w:semiHidden w:val="1"/>
-    <w:pPr>
-      <w:keepNext w:val="1"/>
-      <w:keepLines w:val="1"/>
-      <w:pBdr>
-        <w:bottom w:color="000000" w:space="0" w:sz="6" w:val="single"/>
-      </w:pBdr>
-      <w:spacing w:after="40" w:before="40"/>
-      <w:ind w:left="360" w:hanging="360"/>
-    </w:pPr>
-    <w:rPr>
-      <w:rFonts w:ascii="Helvetica" w:hAnsi="Helvetica"/>
-      <w:sz w:val="16"/>
-    </w:rPr>
-  </w:style>
-  <w:style w:type="paragraph" w:styleId="MainTitle" w:customStyle="1">
-    <w:name w:val="Main Title"/>
-    <w:basedOn w:val="Normal"/>
-    <w:pPr>
-      <w:spacing w:after="60" w:before="480" w:line="240" w:lineRule="auto"/>
-      <w:jc w:val="center"/>
-    </w:pPr>
-    <w:rPr>
-      <w:rFonts w:ascii="Arial" w:hAnsi="Arial"/>
-      <w:b w:val="1"/>
-      <w:kern w:val="28"/>
-      <w:sz w:val="32"/>
-    </w:rPr>
-  </w:style>
-  <w:style w:type="paragraph" w:styleId="Paragraph1" w:customStyle="1">
-    <w:name w:val="Paragraph1"/>
-    <w:basedOn w:val="Normal"/>
-    <w:pPr>
-      <w:spacing w:before="80" w:line="240" w:lineRule="auto"/>
-      <w:jc w:val="both"/>
-    </w:pPr>
-  </w:style>
-  <w:style w:type="paragraph" w:styleId="Paragraph3" w:customStyle="1">
-    <w:name w:val="Paragraph3"/>
-    <w:basedOn w:val="Normal"/>
-    <w:pPr>
-      <w:spacing w:before="80" w:line="240" w:lineRule="auto"/>
-      <w:ind w:left="1530"/>
-      <w:jc w:val="both"/>
-    </w:pPr>
-  </w:style>
-  <w:style w:type="paragraph" w:styleId="Paragraph4" w:customStyle="1">
-    <w:name w:val="Paragraph4"/>
-    <w:basedOn w:val="Normal"/>
-    <w:pPr>
-      <w:spacing w:before="80" w:line="240" w:lineRule="auto"/>
-      <w:ind w:left="2250"/>
-      <w:jc w:val="both"/>
-    </w:pPr>
-  </w:style>
-  <w:style w:type="paragraph" w:styleId="TOC4">
-    <w:name w:val="toc 4"/>
-    <w:basedOn w:val="Normal"/>
-    <w:next w:val="Normal"/>
-    <w:autoRedefine w:val="1"/>
-    <w:semiHidden w:val="1"/>
-    <w:pPr>
-      <w:ind w:left="600"/>
-    </w:pPr>
-  </w:style>
-  <w:style w:type="paragraph" w:styleId="TOC5">
-    <w:name w:val="toc 5"/>
-    <w:basedOn w:val="Normal"/>
-    <w:next w:val="Normal"/>
-    <w:autoRedefine w:val="1"/>
-    <w:semiHidden w:val="1"/>
-    <w:pPr>
-      <w:ind w:left="800"/>
-    </w:pPr>
-  </w:style>
-  <w:style w:type="paragraph" w:styleId="TOC6">
-    <w:name w:val="toc 6"/>
-    <w:basedOn w:val="Normal"/>
-    <w:next w:val="Normal"/>
-    <w:autoRedefine w:val="1"/>
-    <w:semiHidden w:val="1"/>
-    <w:pPr>
-      <w:ind w:left="1000"/>
-    </w:pPr>
-  </w:style>
-  <w:style w:type="paragraph" w:styleId="TOC7">
-    <w:name w:val="toc 7"/>
-    <w:basedOn w:val="Normal"/>
-    <w:next w:val="Normal"/>
-    <w:autoRedefine w:val="1"/>
-    <w:semiHidden w:val="1"/>
-    <w:pPr>
-      <w:ind w:left="1200"/>
-    </w:pPr>
-  </w:style>
-  <w:style w:type="paragraph" w:styleId="TOC8">
-    <w:name w:val="toc 8"/>
-    <w:basedOn w:val="Normal"/>
-    <w:next w:val="Normal"/>
-    <w:autoRedefine w:val="1"/>
-    <w:semiHidden w:val="1"/>
-    <w:pPr>
-      <w:ind w:left="1400"/>
-    </w:pPr>
-  </w:style>
-  <w:style w:type="paragraph" w:styleId="TOC9">
-    <w:name w:val="toc 9"/>
-    <w:basedOn w:val="Normal"/>
-    <w:next w:val="Normal"/>
-    <w:autoRedefine w:val="1"/>
-    <w:semiHidden w:val="1"/>
-    <w:pPr>
-      <w:ind w:left="1600"/>
-    </w:pPr>
-  </w:style>
-  <w:style w:type="paragraph" w:styleId="BodyText2">
-    <w:name w:val="Body Text 2"/>
-    <w:basedOn w:val="Normal"/>
-    <w:semiHidden w:val="1"/>
-    <w:rPr>
-      <w:i w:val="1"/>
-      <w:color w:val="0000ff"/>
-    </w:rPr>
-  </w:style>
-  <w:style w:type="paragraph" w:styleId="BodyTextIndent">
-    <w:name w:val="Body Text Indent"/>
-    <w:basedOn w:val="Normal"/>
-    <w:semiHidden w:val="1"/>
-    <w:pPr>
-      <w:ind w:left="720"/>
-    </w:pPr>
-    <w:rPr>
-      <w:i w:val="1"/>
-      <w:color w:val="0000ff"/>
-      <w:u w:val="single"/>
-    </w:rPr>
-  </w:style>
-  <w:style w:type="paragraph" w:styleId="Body" w:customStyle="1">
-    <w:name w:val="Body"/>
-    <w:basedOn w:val="Normal"/>
-    <w:pPr>
-      <w:widowControl w:val="1"/>
-      <w:spacing w:before="120" w:line="240" w:lineRule="auto"/>
-      <w:jc w:val="both"/>
-    </w:pPr>
-    <w:rPr>
-      <w:rFonts w:ascii="Book Antiqua" w:hAnsi="Book Antiqua"/>
-    </w:rPr>
-  </w:style>
-  <w:style w:type="paragraph" w:styleId="Bullet" w:customStyle="1">
-    <w:name w:val="Bullet"/>
-    <w:basedOn w:val="Normal"/>
-    <w:pPr>
-      <w:widowControl w:val="1"/>
-      <w:numPr>
-        <w:numId w:val="22"/>
-      </w:numPr>
-      <w:tabs>
-        <w:tab w:val="left" w:pos="720"/>
-      </w:tabs>
-      <w:spacing w:before="120" w:line="240" w:lineRule="auto"/>
-      <w:ind w:right="360"/>
-      <w:jc w:val="both"/>
-    </w:pPr>
-    <w:rPr>
-      <w:rFonts w:ascii="Book Antiqua" w:hAnsi="Book Antiqua"/>
-    </w:rPr>
-  </w:style>
-  <w:style w:type="paragraph" w:styleId="InfoBlue" w:customStyle="1">
-    <w:name w:val="InfoBlue"/>
-    <w:basedOn w:val="Normal"/>
-    <w:next w:val="BodyText"/>
-    <w:autoRedefine w:val="1"/>
-    <w:pPr>
-      <w:spacing w:after="120"/>
-      <w:ind w:left="720"/>
-    </w:pPr>
-    <w:rPr>
-      <w:i w:val="1"/>
-      <w:color w:val="0000ff"/>
-    </w:rPr>
-  </w:style>
-  <w:style w:type="character" w:styleId="Hyperlink">
-    <w:name w:val="Hyperlink"/>
-    <w:basedOn w:val="DefaultParagraphFont"/>
-    <w:semiHidden w:val="1"/>
-    <w:rPr>
-      <w:color w:val="0000ff"/>
-      <w:u w:val="single"/>
-    </w:rPr>
-  </w:style>
-  <w:style w:type="character" w:styleId="Strong">
-    <w:name w:val="Strong"/>
-    <w:basedOn w:val="DefaultParagraphFont"/>
-    <w:qFormat w:val="1"/>
-    <w:rPr>
-      <w:b w:val="1"/>
-    </w:rPr>
-  </w:style>
-  <w:style w:type="character" w:styleId="FollowedHyperlink">
-    <w:name w:val="FollowedHyperlink"/>
-    <w:basedOn w:val="DefaultParagraphFont"/>
-    <w:semiHidden w:val="1"/>
-    <w:rPr>
-      <w:color w:val="800080"/>
-      <w:u w:val="single"/>
-    </w:rPr>
-  </w:style>
-  <w:style w:type="paragraph" w:styleId="Subtitle">
-    <w:name w:val="Subtitle"/>
-    <w:basedOn w:val="Normal"/>
-    <w:next w:val="Normal"/>
-    <w:pPr>
-      <w:spacing w:after="60" w:lineRule="auto"/>
-      <w:jc w:val="center"/>
-    </w:pPr>
-    <w:rPr>
-      <w:rFonts w:ascii="Arial" w:cs="Arial" w:eastAsia="Arial" w:hAnsi="Arial"/>
-      <w:i w:val="1"/>
-      <w:sz w:val="36"/>
-      <w:szCs w:val="36"/>
-    </w:rPr>
-  </w:style>
-  <w:style w:type="table" w:styleId="Table1">
-    <w:basedOn w:val="TableNormal"/>
-    <w:tblPr>
-      <w:tblStyleRowBandSize w:val="1"/>
-      <w:tblStyleColBandSize w:val="1"/>
-      <w:tblCellMar>
-        <w:top w:w="0.0" w:type="dxa"/>
-        <w:left w:w="115.0" w:type="dxa"/>
-        <w:bottom w:w="0.0" w:type="dxa"/>
-        <w:right w:w="115.0" w:type="dxa"/>
-      </w:tblCellMar>
-    </w:tblPr>
-  </w:style>
-  <w:style w:type="table" w:styleId="Table2">
-    <w:basedOn w:val="TableNormal"/>
-    <w:tblPr>
-      <w:tblStyleRowBandSize w:val="1"/>
-      <w:tblStyleColBandSize w:val="1"/>
-      <w:tblCellMar>
-        <w:top w:w="0.0" w:type="dxa"/>
-        <w:left w:w="115.0" w:type="dxa"/>
-        <w:bottom w:w="0.0" w:type="dxa"/>
-        <w:right w:w="115.0" w:type="dxa"/>
-      </w:tblCellMar>
-    </w:tblPr>
-  </w:style>
-  <w:style w:type="table" w:styleId="Table3">
-    <w:basedOn w:val="TableNormal"/>
-    <w:tblPr>
-      <w:tblStyleRowBandSize w:val="1"/>
-      <w:tblStyleColBandSize w:val="1"/>
-      <w:tblCellMar>
-        <w:top w:w="0.0" w:type="dxa"/>
-        <w:left w:w="115.0" w:type="dxa"/>
-        <w:bottom w:w="0.0" w:type="dxa"/>
-        <w:right w:w="115.0" w:type="dxa"/>
-      </w:tblCellMar>
-    </w:tblPr>
-  </w:style>
   <w:style w:type="paragraph" w:styleId="Subtitle">
     <w:name w:val="Subtitle"/>
     <w:basedOn w:val="Normal"/>
@@ -11045,39 +11281,39 @@
         <a:sysClr val="window" lastClr="FFFFFF"/>
       </a:lt1>
       <a:dk2>
-        <a:srgbClr val="44546A"/>
+        <a:srgbClr val="1F497D"/>
       </a:dk2>
       <a:lt2>
-        <a:srgbClr val="E7E6E6"/>
+        <a:srgbClr val="EEECE1"/>
       </a:lt2>
       <a:accent1>
-        <a:srgbClr val="5B9BD5"/>
+        <a:srgbClr val="4F81BD"/>
       </a:accent1>
       <a:accent2>
-        <a:srgbClr val="ED7D31"/>
+        <a:srgbClr val="C0504D"/>
       </a:accent2>
       <a:accent3>
-        <a:srgbClr val="A5A5A5"/>
+        <a:srgbClr val="9BBB59"/>
       </a:accent3>
       <a:accent4>
-        <a:srgbClr val="FFC000"/>
+        <a:srgbClr val="8064A2"/>
       </a:accent4>
       <a:accent5>
-        <a:srgbClr val="4472C4"/>
+        <a:srgbClr val="4BACC6"/>
       </a:accent5>
       <a:accent6>
-        <a:srgbClr val="70AD47"/>
+        <a:srgbClr val="F79646"/>
       </a:accent6>
       <a:hlink>
-        <a:srgbClr val="0563C1"/>
+        <a:srgbClr val="0000FF"/>
       </a:hlink>
       <a:folHlink>
-        <a:srgbClr val="954F72"/>
+        <a:srgbClr val="800080"/>
       </a:folHlink>
     </a:clrScheme>
     <a:fontScheme name="Office">
       <a:majorFont>
-        <a:latin typeface="Calibri Light" panose="020F0302020204030204"/>
+        <a:latin typeface="Calibri"/>
         <a:ea typeface=""/>
         <a:cs typeface=""/>
         <a:font script="Jpan" typeface="ＭＳ ゴシック"/>
@@ -11112,7 +11348,7 @@
         <a:font script="Geor" typeface="Sylfaen"/>
       </a:majorFont>
       <a:minorFont>
-        <a:latin typeface="Calibri" panose="020F0502020204030204"/>
+        <a:latin typeface="Cambria"/>
         <a:ea typeface=""/>
         <a:cs typeface=""/>
         <a:font script="Jpan" typeface="ＭＳ 明朝"/>
@@ -11156,148 +11392,207 @@
           <a:gsLst>
             <a:gs pos="0">
               <a:schemeClr val="phClr">
-                <a:lumMod val="110000"/>
-                <a:satMod val="105000"/>
-                <a:tint val="67000"/>
+                <a:tint val="50000"/>
+                <a:satMod val="300000"/>
               </a:schemeClr>
             </a:gs>
-            <a:gs pos="50000">
+            <a:gs pos="35000">
               <a:schemeClr val="phClr">
-                <a:lumMod val="105000"/>
-                <a:satMod val="103000"/>
-                <a:tint val="73000"/>
+                <a:tint val="37000"/>
+                <a:satMod val="300000"/>
               </a:schemeClr>
             </a:gs>
             <a:gs pos="100000">
               <a:schemeClr val="phClr">
-                <a:lumMod val="105000"/>
-                <a:satMod val="109000"/>
-                <a:tint val="81000"/>
+                <a:tint val="15000"/>
+                <a:satMod val="350000"/>
               </a:schemeClr>
             </a:gs>
           </a:gsLst>
-          <a:lin ang="5400000" scaled="0"/>
+          <a:lin ang="16200000" scaled="1"/>
         </a:gradFill>
         <a:gradFill rotWithShape="1">
           <a:gsLst>
             <a:gs pos="0">
               <a:schemeClr val="phClr">
-                <a:satMod val="103000"/>
-                <a:lumMod val="102000"/>
-                <a:tint val="94000"/>
-              </a:schemeClr>
-            </a:gs>
-            <a:gs pos="50000">
-              <a:schemeClr val="phClr">
-                <a:satMod val="110000"/>
-                <a:lumMod val="100000"/>
+                <a:tint val="100000"/>
                 <a:shade val="100000"/>
+                <a:satMod val="130000"/>
               </a:schemeClr>
             </a:gs>
             <a:gs pos="100000">
               <a:schemeClr val="phClr">
-                <a:lumMod val="99000"/>
-                <a:satMod val="120000"/>
-                <a:shade val="78000"/>
+                <a:tint val="50000"/>
+                <a:shade val="100000"/>
+                <a:satMod val="350000"/>
               </a:schemeClr>
             </a:gs>
           </a:gsLst>
-          <a:lin ang="5400000" scaled="0"/>
+          <a:lin ang="16200000" scaled="0"/>
         </a:gradFill>
       </a:fillStyleLst>
       <a:lnStyleLst>
-        <a:ln w="6350" cap="flat" cmpd="sng" algn="ctr">
+        <a:ln w="9525" cap="flat" cmpd="sng" algn="ctr">
+          <a:solidFill>
+            <a:schemeClr val="phClr">
+              <a:shade val="95000"/>
+              <a:satMod val="105000"/>
+            </a:schemeClr>
+          </a:solidFill>
+          <a:prstDash val="solid"/>
+        </a:ln>
+        <a:ln w="25400" cap="flat" cmpd="sng" algn="ctr">
           <a:solidFill>
             <a:schemeClr val="phClr"/>
           </a:solidFill>
           <a:prstDash val="solid"/>
-          <a:miter lim="800000"/>
         </a:ln>
-        <a:ln w="12700" cap="flat" cmpd="sng" algn="ctr">
+        <a:ln w="38100" cap="flat" cmpd="sng" algn="ctr">
           <a:solidFill>
             <a:schemeClr val="phClr"/>
           </a:solidFill>
           <a:prstDash val="solid"/>
-          <a:miter lim="800000"/>
-        </a:ln>
-        <a:ln w="19050" cap="flat" cmpd="sng" algn="ctr">
-          <a:solidFill>
-            <a:schemeClr val="phClr"/>
-          </a:solidFill>
-          <a:prstDash val="solid"/>
-          <a:miter lim="800000"/>
         </a:ln>
       </a:lnStyleLst>
       <a:effectStyleLst>
         <a:effectStyle>
-          <a:effectLst/>
-        </a:effectStyle>
-        <a:effectStyle>
-          <a:effectLst/>
+          <a:effectLst>
+            <a:outerShdw blurRad="40000" dist="20000" dir="5400000" rotWithShape="0">
+              <a:srgbClr val="000000">
+                <a:alpha val="38000"/>
+              </a:srgbClr>
+            </a:outerShdw>
+          </a:effectLst>
         </a:effectStyle>
         <a:effectStyle>
           <a:effectLst>
-            <a:outerShdw blurRad="57150" dist="19050" dir="5400000" algn="ctr" rotWithShape="0">
+            <a:outerShdw blurRad="40000" dist="23000" dir="5400000" rotWithShape="0">
               <a:srgbClr val="000000">
-                <a:alpha val="63000"/>
+                <a:alpha val="35000"/>
               </a:srgbClr>
             </a:outerShdw>
           </a:effectLst>
+        </a:effectStyle>
+        <a:effectStyle>
+          <a:effectLst>
+            <a:outerShdw blurRad="40000" dist="23000" dir="5400000" rotWithShape="0">
+              <a:srgbClr val="000000">
+                <a:alpha val="35000"/>
+              </a:srgbClr>
+            </a:outerShdw>
+          </a:effectLst>
+          <a:scene3d>
+            <a:camera prst="orthographicFront">
+              <a:rot lat="0" lon="0" rev="0"/>
+            </a:camera>
+            <a:lightRig rig="threePt" dir="t">
+              <a:rot lat="0" lon="0" rev="1200000"/>
+            </a:lightRig>
+          </a:scene3d>
+          <a:sp3d>
+            <a:bevelT w="63500" h="25400"/>
+          </a:sp3d>
         </a:effectStyle>
       </a:effectStyleLst>
       <a:bgFillStyleLst>
         <a:solidFill>
           <a:schemeClr val="phClr"/>
         </a:solidFill>
-        <a:solidFill>
-          <a:schemeClr val="phClr">
-            <a:tint val="95000"/>
-            <a:satMod val="170000"/>
-          </a:schemeClr>
-        </a:solidFill>
         <a:gradFill rotWithShape="1">
           <a:gsLst>
             <a:gs pos="0">
               <a:schemeClr val="phClr">
-                <a:tint val="93000"/>
-                <a:satMod val="150000"/>
-                <a:shade val="98000"/>
-                <a:lumMod val="102000"/>
+                <a:tint val="40000"/>
+                <a:satMod val="350000"/>
               </a:schemeClr>
             </a:gs>
-            <a:gs pos="50000">
+            <a:gs pos="40000">
               <a:schemeClr val="phClr">
-                <a:tint val="98000"/>
-                <a:satMod val="130000"/>
-                <a:shade val="90000"/>
-                <a:lumMod val="103000"/>
+                <a:tint val="45000"/>
+                <a:shade val="99000"/>
+                <a:satMod val="350000"/>
               </a:schemeClr>
             </a:gs>
             <a:gs pos="100000">
               <a:schemeClr val="phClr">
-                <a:shade val="63000"/>
-                <a:satMod val="120000"/>
+                <a:shade val="20000"/>
+                <a:satMod val="255000"/>
               </a:schemeClr>
             </a:gs>
           </a:gsLst>
-          <a:lin ang="5400000" scaled="0"/>
+          <a:path path="circle">
+            <a:fillToRect l="50000" t="-80000" r="50000" b="180000"/>
+          </a:path>
+        </a:gradFill>
+        <a:gradFill rotWithShape="1">
+          <a:gsLst>
+            <a:gs pos="0">
+              <a:schemeClr val="phClr">
+                <a:tint val="80000"/>
+                <a:satMod val="300000"/>
+              </a:schemeClr>
+            </a:gs>
+            <a:gs pos="100000">
+              <a:schemeClr val="phClr">
+                <a:shade val="30000"/>
+                <a:satMod val="200000"/>
+              </a:schemeClr>
+            </a:gs>
+          </a:gsLst>
+          <a:path path="circle">
+            <a:fillToRect l="50000" t="50000" r="50000" b="50000"/>
+          </a:path>
         </a:gradFill>
       </a:bgFillStyleLst>
     </a:fmtScheme>
   </a:themeElements>
-  <a:objectDefaults/>
+  <a:objectDefaults>
+    <a:spDef>
+      <a:spPr/>
+      <a:bodyPr/>
+      <a:lstStyle/>
+      <a:style>
+        <a:lnRef idx="1">
+          <a:schemeClr val="accent1"/>
+        </a:lnRef>
+        <a:fillRef idx="3">
+          <a:schemeClr val="accent1"/>
+        </a:fillRef>
+        <a:effectRef idx="2">
+          <a:schemeClr val="accent1"/>
+        </a:effectRef>
+        <a:fontRef idx="minor">
+          <a:schemeClr val="lt1"/>
+        </a:fontRef>
+      </a:style>
+    </a:spDef>
+    <a:lnDef>
+      <a:spPr/>
+      <a:bodyPr/>
+      <a:lstStyle/>
+      <a:style>
+        <a:lnRef idx="2">
+          <a:schemeClr val="accent1"/>
+        </a:lnRef>
+        <a:fillRef idx="0">
+          <a:schemeClr val="accent1"/>
+        </a:fillRef>
+        <a:effectRef idx="1">
+          <a:schemeClr val="accent1"/>
+        </a:effectRef>
+        <a:fontRef idx="minor">
+          <a:schemeClr val="tx1"/>
+        </a:fontRef>
+      </a:style>
+    </a:lnDef>
+  </a:objectDefaults>
   <a:extraClrSchemeLst/>
-  <a:extLst>
-    <a:ext uri="{05A4C25C-085E-4340-85A3-A5531E510DB2}">
-      <thm15:themeFamily xmlns:thm15="http://schemas.microsoft.com/office/thememl/2012/main" name="Office Theme" id="{62F939B6-93AF-4DB8-9C6B-D6C7DFDC589F}" vid="{4A3C46E8-61CC-4603-A589-7422A47A8E4A}"/>
-    </a:ext>
-  </a:extLst>
 </a:theme>
 </file>
 
 <file path=customXML/item1.xml><?xml version="1.0" encoding="utf-8"?>
 <go:gDocsCustomXmlDataStorage xmlns:go="http://customooxmlschemas.google.com/" xmlns:r="http://schemas.openxmlformats.org/officeDocument/2006/relationships" uri="GoogleDocsCustomDataVersion2">
-  <go:docsCustomData xmlns:go="http://customooxmlschemas.google.com/" roundtripDataSignature="AMtx7miWiPHpJKRY3k0sweVdizjxzihrfQ==">CgMxLjAyCGguZ2pkZ3hzMgloLjMwajB6bGwyCWguMWZvYjl0ZTIJaC4zem55c2g3MgloLjJldDkycDAyDmgubzM4ZGJvNjZ4dGR5Mg5oLmJ1dXFtczU5N2FwbTINaC5vNmQ0eGwxcXpwYjIIaC50eWpjd3QyCWguM2R5NnZrbTIJaC4xdDNoNXNmOAByITFjMUlYUDVjc2tWbWNCNXk3N3RtWmJ5ZXdHRjFHaFlrQQ==</go:docsCustomData>
+  <go:docsCustomData xmlns:go="http://customooxmlschemas.google.com/" roundtripDataSignature="AMtx7miERAETwY+HnWSNhZvLrspedAGBbw==">CgMxLjAyCGguZ2pkZ3hzMgloLjMwajB6bGwyCWguMWZvYjl0ZTIJaC4zem55c2g3MgloLjJldDkycDAyDmgubzM4ZGJvNjZ4dGR5Mg5oLmJ1dXFtczU5N2FwbTINaC5vNmQ0eGwxcXpwYjIIaC50eWpjd3QyDmgubzlxODJzeWdiZTQ1Mg5oLnNlZmVzODlyN3phbTIOaC5taXZpcTQyb2VoaG0yCWguM2R5NnZrbTgAciExYzFJWFA1Y3NrVm1jQjV5Nzd0bVpieWV3R0YxR2hZa0E=</go:docsCustomData>
 </go:gDocsCustomXmlDataStorage>
 </file>
 

</xml_diff>